<commit_message>
p0 etkisi figürü eklendli rls için
</commit_message>
<xml_diff>
--- a/Homeworks/homework-3/Uyarlamalı Kontrol Kom511 Ödev 3 Mustafa Oğuz Yunus.docx
+++ b/Homeworks/homework-3/Uyarlamalı Kontrol Kom511 Ödev 3 Mustafa Oğuz Yunus.docx
@@ -1,6 +1,6 @@
 
 <file path=word/document.xml><?xml version="1.0" encoding="utf-8"?>
-<w:document xmlns:wpc="http://schemas.microsoft.com/office/word/2010/wordprocessingCanvas" xmlns:cx="http://schemas.microsoft.com/office/drawing/2014/chartex" xmlns:cx1="http://schemas.microsoft.com/office/drawing/2015/9/8/chartex" xmlns:cx2="http://schemas.microsoft.com/office/drawing/2015/10/21/chartex" xmlns:cx3="http://schemas.microsoft.com/office/drawing/2016/5/9/chartex" xmlns:cx4="http://schemas.microsoft.com/office/drawing/2016/5/10/chartex" xmlns:cx5="http://schemas.microsoft.com/office/drawing/2016/5/11/chartex" xmlns:cx6="http://schemas.microsoft.com/office/drawing/2016/5/12/chartex" xmlns:cx7="http://schemas.microsoft.com/office/drawing/2016/5/13/chartex" xmlns:cx8="http://schemas.microsoft.com/office/drawing/2016/5/14/chartex" xmlns:mc="http://schemas.openxmlformats.org/markup-compatibility/2006" xmlns:aink="http://schemas.microsoft.com/office/drawing/2016/ink" xmlns:am3d="http://schemas.microsoft.com/office/drawing/2017/model3d" xmlns:o="urn:schemas-microsoft-com:office:office" xmlns:r="http://schemas.openxmlformats.org/officeDocument/2006/relationships" xmlns:m="http://schemas.openxmlformats.org/officeDocument/2006/math" xmlns:v="urn:schemas-microsoft-com:vml" xmlns:wp14="http://schemas.microsoft.com/office/word/2010/wordprocessingDrawing" xmlns:wp="http://schemas.openxmlformats.org/drawingml/2006/wordprocessingDrawing" xmlns:w10="urn:schemas-microsoft-com:office:word" xmlns:w="http://schemas.openxmlformats.org/wordprocessingml/2006/main" xmlns:w14="http://schemas.microsoft.com/office/word/2010/wordml" xmlns:w15="http://schemas.microsoft.com/office/word/2012/wordml" xmlns:w16cex="http://schemas.microsoft.com/office/word/2018/wordml/cex" xmlns:w16cid="http://schemas.microsoft.com/office/word/2016/wordml/cid" xmlns:w16="http://schemas.microsoft.com/office/word/2018/wordml" xmlns:w16sdtdh="http://schemas.microsoft.com/office/word/2020/wordml/sdtdatahash" xmlns:w16se="http://schemas.microsoft.com/office/word/2015/wordml/symex" xmlns:wpg="http://schemas.microsoft.com/office/word/2010/wordprocessingGroup" xmlns:wpi="http://schemas.microsoft.com/office/word/2010/wordprocessingInk" xmlns:wne="http://schemas.microsoft.com/office/word/2006/wordml" xmlns:wps="http://schemas.microsoft.com/office/word/2010/wordprocessingShape" mc:Ignorable="w14 w15 w16se w16cid w16 w16cex w16sdtdh wp14">
+<w:document xmlns:wpc="http://schemas.microsoft.com/office/word/2010/wordprocessingCanvas" xmlns:cx="http://schemas.microsoft.com/office/drawing/2014/chartex" xmlns:cx1="http://schemas.microsoft.com/office/drawing/2015/9/8/chartex" xmlns:mc="http://schemas.openxmlformats.org/markup-compatibility/2006" xmlns:o="urn:schemas-microsoft-com:office:office" xmlns:r="http://schemas.openxmlformats.org/officeDocument/2006/relationships" xmlns:m="http://schemas.openxmlformats.org/officeDocument/2006/math" xmlns:v="urn:schemas-microsoft-com:vml" xmlns:wp14="http://schemas.microsoft.com/office/word/2010/wordprocessingDrawing" xmlns:wp="http://schemas.openxmlformats.org/drawingml/2006/wordprocessingDrawing" xmlns:w10="urn:schemas-microsoft-com:office:word" xmlns:w="http://schemas.openxmlformats.org/wordprocessingml/2006/main" xmlns:w14="http://schemas.microsoft.com/office/word/2010/wordml" xmlns:w15="http://schemas.microsoft.com/office/word/2012/wordml" xmlns:w16se="http://schemas.microsoft.com/office/word/2015/wordml/symex" xmlns:wpg="http://schemas.microsoft.com/office/word/2010/wordprocessingGroup" xmlns:wpi="http://schemas.microsoft.com/office/word/2010/wordprocessingInk" xmlns:wne="http://schemas.microsoft.com/office/word/2006/wordml" xmlns:wps="http://schemas.microsoft.com/office/word/2010/wordprocessingShape" mc:Ignorable="w14 w15 w16se wp14">
   <w:body>
     <w:p>
       <w:pPr>
@@ -765,7 +765,7 @@
     </w:p>
     <w:tbl>
       <w:tblPr>
-        <w:tblStyle w:val="TabloKlavuzu"/>
+        <w:tblStyle w:val="TableGrid"/>
         <w:tblW w:w="0" w:type="auto"/>
         <w:tblBorders>
           <w:top w:val="none" w:sz="0" w:space="0" w:color="auto"/>
@@ -1051,7 +1051,7 @@
     </w:p>
     <w:p>
       <w:pPr>
-        <w:pStyle w:val="ListeParagraf"/>
+        <w:pStyle w:val="ListParagraph"/>
         <w:numPr>
           <w:ilvl w:val="0"/>
           <w:numId w:val="5"/>
@@ -1090,7 +1090,7 @@
     </w:p>
     <w:tbl>
       <w:tblPr>
-        <w:tblStyle w:val="TabloKlavuzu"/>
+        <w:tblStyle w:val="TableGrid"/>
         <w:tblW w:w="0" w:type="auto"/>
         <w:tblBorders>
           <w:top w:val="none" w:sz="0" w:space="0" w:color="auto"/>
@@ -1562,7 +1562,7 @@
     </w:p>
     <w:tbl>
       <w:tblPr>
-        <w:tblStyle w:val="TabloKlavuzu"/>
+        <w:tblStyle w:val="TableGrid"/>
         <w:tblW w:w="0" w:type="auto"/>
         <w:tblBorders>
           <w:top w:val="none" w:sz="0" w:space="0" w:color="auto"/>
@@ -1958,7 +1958,7 @@
     </w:p>
     <w:tbl>
       <w:tblPr>
-        <w:tblStyle w:val="TabloKlavuzu"/>
+        <w:tblStyle w:val="TableGrid"/>
         <w:tblW w:w="0" w:type="auto"/>
         <w:tblBorders>
           <w:top w:val="none" w:sz="0" w:space="0" w:color="auto"/>
@@ -2755,7 +2755,7 @@
     </w:p>
     <w:tbl>
       <w:tblPr>
-        <w:tblStyle w:val="TabloKlavuzu"/>
+        <w:tblStyle w:val="TableGrid"/>
         <w:tblW w:w="0" w:type="auto"/>
         <w:tblBorders>
           <w:top w:val="none" w:sz="0" w:space="0" w:color="auto"/>
@@ -2844,21 +2844,7 @@
                     <w:rFonts w:ascii="Cambria Math" w:eastAsiaTheme="minorEastAsia" w:hAnsi="Cambria Math" w:cs="Times New Roman"/>
                     <w:lang w:val="tr-TR"/>
                   </w:rPr>
-                  <m:t>=0,</m:t>
-                </m:r>
-                <m:r>
-                  <w:rPr>
-                    <w:rFonts w:ascii="Cambria Math" w:eastAsiaTheme="minorEastAsia" w:hAnsi="Cambria Math" w:cs="Times New Roman"/>
-                    <w:lang w:val="tr-TR"/>
-                  </w:rPr>
-                  <m:t xml:space="preserve"> </m:t>
-                </m:r>
-                <m:r>
-                  <w:rPr>
-                    <w:rFonts w:ascii="Cambria Math" w:eastAsiaTheme="minorEastAsia" w:hAnsi="Cambria Math" w:cs="Times New Roman"/>
-                    <w:lang w:val="tr-TR"/>
-                  </w:rPr>
-                  <m:t xml:space="preserve"> u</m:t>
+                  <m:t>=0,  u</m:t>
                 </m:r>
                 <m:d>
                   <m:dPr>
@@ -3144,7 +3130,7 @@
     </w:p>
     <w:tbl>
       <w:tblPr>
-        <w:tblStyle w:val="TabloKlavuzu"/>
+        <w:tblStyle w:val="TableGrid"/>
         <w:tblW w:w="0" w:type="auto"/>
         <w:tblBorders>
           <w:top w:val="none" w:sz="0" w:space="0" w:color="auto"/>
@@ -3456,7 +3442,7 @@
     </w:p>
     <w:tbl>
       <w:tblPr>
-        <w:tblStyle w:val="TabloKlavuzu"/>
+        <w:tblStyle w:val="TableGrid"/>
         <w:tblW w:w="0" w:type="auto"/>
         <w:tblBorders>
           <w:top w:val="none" w:sz="0" w:space="0" w:color="auto"/>
@@ -3951,7 +3937,7 @@
     </w:p>
     <w:tbl>
       <w:tblPr>
-        <w:tblStyle w:val="TabloKlavuzu"/>
+        <w:tblStyle w:val="TableGrid"/>
         <w:tblW w:w="0" w:type="auto"/>
         <w:tblBorders>
           <w:top w:val="none" w:sz="0" w:space="0" w:color="auto"/>
@@ -4544,7 +4530,7 @@
     </w:p>
     <w:tbl>
       <w:tblPr>
-        <w:tblStyle w:val="TabloKlavuzu"/>
+        <w:tblStyle w:val="TableGrid"/>
         <w:tblW w:w="0" w:type="auto"/>
         <w:tblBorders>
           <w:top w:val="none" w:sz="0" w:space="0" w:color="auto"/>
@@ -4848,7 +4834,7 @@
     </w:p>
     <w:tbl>
       <w:tblPr>
-        <w:tblStyle w:val="TabloKlavuzu"/>
+        <w:tblStyle w:val="TableGrid"/>
         <w:tblW w:w="0" w:type="auto"/>
         <w:tblBorders>
           <w:top w:val="none" w:sz="0" w:space="0" w:color="auto"/>
@@ -6395,7 +6381,7 @@
     </w:p>
     <w:p>
       <w:pPr>
-        <w:pStyle w:val="ListeParagraf"/>
+        <w:pStyle w:val="ListParagraph"/>
         <w:numPr>
           <w:ilvl w:val="0"/>
           <w:numId w:val="5"/>
@@ -6452,7 +6438,7 @@
     </w:p>
     <w:tbl>
       <w:tblPr>
-        <w:tblStyle w:val="TabloKlavuzu"/>
+        <w:tblStyle w:val="TableGrid"/>
         <w:tblW w:w="0" w:type="auto"/>
         <w:tblBorders>
           <w:top w:val="none" w:sz="0" w:space="0" w:color="auto"/>
@@ -6753,7 +6739,7 @@
     </w:p>
     <w:tbl>
       <w:tblPr>
-        <w:tblStyle w:val="TabloKlavuzu"/>
+        <w:tblStyle w:val="TableGrid"/>
         <w:tblW w:w="0" w:type="auto"/>
         <w:tblBorders>
           <w:top w:val="none" w:sz="0" w:space="0" w:color="auto"/>
@@ -7083,7 +7069,7 @@
     </w:p>
     <w:tbl>
       <w:tblPr>
-        <w:tblStyle w:val="TabloKlavuzu"/>
+        <w:tblStyle w:val="TableGrid"/>
         <w:tblW w:w="0" w:type="auto"/>
         <w:tblBorders>
           <w:top w:val="none" w:sz="0" w:space="0" w:color="auto"/>
@@ -8832,7 +8818,7 @@
     </w:p>
     <w:p>
       <w:pPr>
-        <w:pStyle w:val="ListeParagraf"/>
+        <w:pStyle w:val="ListParagraph"/>
         <w:numPr>
           <w:ilvl w:val="0"/>
           <w:numId w:val="5"/>
@@ -8880,7 +8866,7 @@
     </w:p>
     <w:tbl>
       <w:tblPr>
-        <w:tblStyle w:val="TabloKlavuzu"/>
+        <w:tblStyle w:val="TableGrid"/>
         <w:tblW w:w="0" w:type="auto"/>
         <w:tblBorders>
           <w:top w:val="none" w:sz="0" w:space="0" w:color="auto"/>
@@ -10343,7 +10329,7 @@
     </w:p>
     <w:tbl>
       <w:tblPr>
-        <w:tblStyle w:val="TabloKlavuzu"/>
+        <w:tblStyle w:val="TableGrid"/>
         <w:tblW w:w="0" w:type="auto"/>
         <w:tblBorders>
           <w:top w:val="none" w:sz="0" w:space="0" w:color="auto"/>
@@ -12336,7 +12322,7 @@
     </w:p>
     <w:p>
       <w:pPr>
-        <w:pStyle w:val="ListeParagraf"/>
+        <w:pStyle w:val="ListParagraph"/>
         <w:numPr>
           <w:ilvl w:val="0"/>
           <w:numId w:val="5"/>
@@ -12384,7 +12370,7 @@
     </w:p>
     <w:tbl>
       <w:tblPr>
-        <w:tblStyle w:val="TabloKlavuzu"/>
+        <w:tblStyle w:val="TableGrid"/>
         <w:tblW w:w="0" w:type="auto"/>
         <w:tblBorders>
           <w:top w:val="none" w:sz="0" w:space="0" w:color="auto"/>
@@ -13040,21 +13026,7 @@
                     <w:rFonts w:ascii="Cambria Math" w:eastAsiaTheme="minorEastAsia" w:hAnsi="Cambria Math" w:cs="Times New Roman"/>
                     <w:lang w:val="tr-TR"/>
                   </w:rPr>
-                  <m:t>=μ</m:t>
-                </m:r>
-                <m:r>
-                  <w:rPr>
-                    <w:rFonts w:ascii="Cambria Math" w:eastAsiaTheme="minorEastAsia" w:hAnsi="Cambria Math" w:cs="Times New Roman"/>
-                    <w:lang w:val="tr-TR"/>
-                  </w:rPr>
-                  <m:t>=0.03</m:t>
-                </m:r>
-                <m:r>
-                  <w:rPr>
-                    <w:rFonts w:ascii="Cambria Math" w:eastAsiaTheme="minorEastAsia" w:hAnsi="Cambria Math" w:cs="Times New Roman"/>
-                    <w:lang w:val="tr-TR"/>
-                  </w:rPr>
-                  <m:t xml:space="preserve">,  </m:t>
+                  <m:t xml:space="preserve">=μ=0.03,  </m:t>
                 </m:r>
                 <m:acc>
                   <m:accPr>
@@ -13308,7 +13280,7 @@
     </w:p>
     <w:tbl>
       <w:tblPr>
-        <w:tblStyle w:val="TabloKlavuzu"/>
+        <w:tblStyle w:val="TableGrid"/>
         <w:tblW w:w="0" w:type="auto"/>
         <w:tblBorders>
           <w:top w:val="none" w:sz="0" w:space="0" w:color="auto"/>
@@ -14333,7 +14305,7 @@
     </w:p>
     <w:tbl>
       <w:tblPr>
-        <w:tblStyle w:val="TabloKlavuzu"/>
+        <w:tblStyle w:val="TableGrid"/>
         <w:tblW w:w="0" w:type="auto"/>
         <w:tblBorders>
           <w:top w:val="none" w:sz="0" w:space="0" w:color="auto"/>
@@ -14821,7 +14793,7 @@
     </w:p>
     <w:p>
       <w:pPr>
-        <w:pStyle w:val="ListeParagraf"/>
+        <w:pStyle w:val="ListParagraph"/>
         <w:numPr>
           <w:ilvl w:val="0"/>
           <w:numId w:val="5"/>
@@ -14849,7 +14821,7 @@
     </w:p>
     <w:tbl>
       <w:tblPr>
-        <w:tblStyle w:val="TabloKlavuzu"/>
+        <w:tblStyle w:val="TableGrid"/>
         <w:tblW w:w="0" w:type="auto"/>
         <w:tblBorders>
           <w:top w:val="none" w:sz="0" w:space="0" w:color="auto"/>
@@ -15892,7 +15864,7 @@
     </w:p>
     <w:tbl>
       <w:tblPr>
-        <w:tblStyle w:val="TabloKlavuzu"/>
+        <w:tblStyle w:val="TableGrid"/>
         <w:tblW w:w="0" w:type="auto"/>
         <w:tblBorders>
           <w:top w:val="none" w:sz="0" w:space="0" w:color="auto"/>
@@ -18026,7 +17998,7 @@
     </w:p>
     <w:p>
       <w:pPr>
-        <w:pStyle w:val="ListeParagraf"/>
+        <w:pStyle w:val="ListParagraph"/>
         <w:numPr>
           <w:ilvl w:val="0"/>
           <w:numId w:val="5"/>
@@ -18054,7 +18026,7 @@
     </w:p>
     <w:tbl>
       <w:tblPr>
-        <w:tblStyle w:val="TabloKlavuzu"/>
+        <w:tblStyle w:val="TableGrid"/>
         <w:tblW w:w="0" w:type="auto"/>
         <w:tblBorders>
           <w:top w:val="none" w:sz="0" w:space="0" w:color="auto"/>
@@ -18403,7 +18375,7 @@
     </w:p>
     <w:tbl>
       <w:tblPr>
-        <w:tblStyle w:val="TabloKlavuzu"/>
+        <w:tblStyle w:val="TableGrid"/>
         <w:tblW w:w="0" w:type="auto"/>
         <w:tblBorders>
           <w:top w:val="none" w:sz="0" w:space="0" w:color="auto"/>
@@ -18889,7 +18861,7 @@
     </w:p>
     <w:tbl>
       <w:tblPr>
-        <w:tblStyle w:val="TabloKlavuzu"/>
+        <w:tblStyle w:val="TableGrid"/>
         <w:tblW w:w="0" w:type="auto"/>
         <w:tblBorders>
           <w:top w:val="none" w:sz="0" w:space="0" w:color="auto"/>
@@ -20302,7 +20274,7 @@
     </w:p>
     <w:p>
       <w:pPr>
-        <w:pStyle w:val="ListeParagraf"/>
+        <w:pStyle w:val="ListParagraph"/>
         <w:numPr>
           <w:ilvl w:val="0"/>
           <w:numId w:val="5"/>
@@ -20409,23 +20381,7 @@
           <w:rFonts w:ascii="Times New Roman" w:eastAsiaTheme="minorEastAsia" w:hAnsi="Times New Roman" w:cs="Times New Roman"/>
           <w:lang w:val="tr-TR"/>
         </w:rPr>
-        <w:t xml:space="preserve"> </w:t>
-      </w:r>
-      <w:proofErr w:type="gramStart"/>
-      <w:r>
-        <w:rPr>
-          <w:rFonts w:ascii="Times New Roman" w:eastAsiaTheme="minorEastAsia" w:hAnsi="Times New Roman" w:cs="Times New Roman"/>
-          <w:lang w:val="tr-TR"/>
-        </w:rPr>
-        <w:t>sadece</w:t>
-      </w:r>
-      <w:proofErr w:type="gramEnd"/>
-      <w:r>
-        <w:rPr>
-          <w:rFonts w:ascii="Times New Roman" w:eastAsiaTheme="minorEastAsia" w:hAnsi="Times New Roman" w:cs="Times New Roman"/>
-          <w:lang w:val="tr-TR"/>
-        </w:rPr>
-        <w:t xml:space="preserve"> RLS ve ELS algoritmaları için önemli bir değerdir. </w:t>
+        <w:t xml:space="preserve"> sadece RLS ve ELS algoritmaları için önemli bir değerdir. </w:t>
       </w:r>
     </w:p>
     <w:p>
@@ -20470,23 +20426,7 @@
           <w:rFonts w:ascii="Times New Roman" w:eastAsiaTheme="minorEastAsia" w:hAnsi="Times New Roman" w:cs="Times New Roman"/>
           <w:lang w:val="tr-TR"/>
         </w:rPr>
-        <w:t xml:space="preserve"> </w:t>
-      </w:r>
-      <w:proofErr w:type="gramStart"/>
-      <w:r>
-        <w:rPr>
-          <w:rFonts w:ascii="Times New Roman" w:eastAsiaTheme="minorEastAsia" w:hAnsi="Times New Roman" w:cs="Times New Roman"/>
-          <w:lang w:val="tr-TR"/>
-        </w:rPr>
-        <w:t>parametresinin</w:t>
-      </w:r>
-      <w:proofErr w:type="gramEnd"/>
-      <w:r>
-        <w:rPr>
-          <w:rFonts w:ascii="Times New Roman" w:eastAsiaTheme="minorEastAsia" w:hAnsi="Times New Roman" w:cs="Times New Roman"/>
-          <w:lang w:val="tr-TR"/>
-        </w:rPr>
-        <w:t xml:space="preserve"> yüksek bir değer seçilmesi, bilinmeyen parametreler olduğu ve bunlara yüksek hızda tepki verileceği anlamına gelir. Bu sebeple yüksek salınımlar görülebilir. </w:t>
+        <w:t xml:space="preserve"> parametresinin yüksek bir değer seçilmesi, bilinmeyen parametreler olduğu ve bunlara yüksek hızda tepki verileceği anlamına gelir. Bu sebeple yüksek salınımlar görülebilir. </w:t>
       </w:r>
     </w:p>
     <w:p>
@@ -20531,23 +20471,7 @@
           <w:rFonts w:ascii="Times New Roman" w:eastAsiaTheme="minorEastAsia" w:hAnsi="Times New Roman" w:cs="Times New Roman"/>
           <w:lang w:val="tr-TR"/>
         </w:rPr>
-        <w:t xml:space="preserve"> </w:t>
-      </w:r>
-      <w:proofErr w:type="gramStart"/>
-      <w:r>
-        <w:rPr>
-          <w:rFonts w:ascii="Times New Roman" w:eastAsiaTheme="minorEastAsia" w:hAnsi="Times New Roman" w:cs="Times New Roman"/>
-          <w:lang w:val="tr-TR"/>
-        </w:rPr>
-        <w:t>parametresinin</w:t>
-      </w:r>
-      <w:proofErr w:type="gramEnd"/>
-      <w:r>
-        <w:rPr>
-          <w:rFonts w:ascii="Times New Roman" w:eastAsiaTheme="minorEastAsia" w:hAnsi="Times New Roman" w:cs="Times New Roman"/>
-          <w:lang w:val="tr-TR"/>
-        </w:rPr>
-        <w:t xml:space="preserve"> düşük bir değer seçilmesi, yavaş, ancak kararlı tepkiler elde edileceği anlamına gelir. </w:t>
+        <w:t xml:space="preserve"> parametresinin düşük bir değer seçilmesi, yavaş, ancak kararlı tepkiler elde edileceği anlamına gelir. </w:t>
       </w:r>
     </w:p>
     <w:p>
@@ -20656,23 +20580,7 @@
           <w:rFonts w:ascii="Times New Roman" w:eastAsiaTheme="minorEastAsia" w:hAnsi="Times New Roman" w:cs="Times New Roman"/>
           <w:lang w:val="tr-TR"/>
         </w:rPr>
-        <w:t xml:space="preserve"> gibi bir değer seçilmesi, yakınsama hızını arttıracak, lakin </w:t>
-      </w:r>
-      <w:proofErr w:type="spellStart"/>
-      <w:r>
-        <w:rPr>
-          <w:rFonts w:ascii="Times New Roman" w:eastAsiaTheme="minorEastAsia" w:hAnsi="Times New Roman" w:cs="Times New Roman"/>
-          <w:lang w:val="tr-TR"/>
-        </w:rPr>
-        <w:t>stabiliteyi</w:t>
-      </w:r>
-      <w:proofErr w:type="spellEnd"/>
-      <w:r>
-        <w:rPr>
-          <w:rFonts w:ascii="Times New Roman" w:eastAsiaTheme="minorEastAsia" w:hAnsi="Times New Roman" w:cs="Times New Roman"/>
-          <w:lang w:val="tr-TR"/>
-        </w:rPr>
-        <w:t xml:space="preserve"> düşürecektir. Benzer şekilde, </w:t>
+        <w:t xml:space="preserve"> gibi bir değer seçilmesi, yakınsama hızını arttıracak, lakin stabiliteyi düşürecektir. Benzer şekilde, </w:t>
       </w:r>
       <w:r>
         <w:rPr>
@@ -21001,7 +20909,7 @@
     </w:p>
     <w:p>
       <w:pPr>
-        <w:pStyle w:val="ListeParagraf"/>
+        <w:pStyle w:val="ListParagraph"/>
         <w:numPr>
           <w:ilvl w:val="0"/>
           <w:numId w:val="6"/>
@@ -21065,7 +20973,7 @@
       <w:r>
         <w:rPr>
           <w:noProof/>
-          <w:lang w:val="tr-TR"/>
+          <w:lang w:val="tr-TR" w:eastAsia="tr-TR"/>
         </w:rPr>
         <w:drawing>
           <wp:inline distT="0" distB="0" distL="0" distR="0" wp14:anchorId="1B076E9D" wp14:editId="32C0D18A">
@@ -21191,27 +21099,7 @@
           <w:lang w:val="tr-TR"/>
         </w:rPr>
         <w:tab/>
-        <w:t xml:space="preserve">Figür a.1’de c=0 seçimi için RLS tasarımı ile elde edilen parametre kestirimi verilmiştir. </w:t>
-      </w:r>
-      <w:proofErr w:type="gramStart"/>
-      <w:r>
-        <w:rPr>
-          <w:rFonts w:ascii="Times New Roman" w:hAnsi="Times New Roman" w:cs="Times New Roman"/>
-          <w:sz w:val="24"/>
-          <w:szCs w:val="24"/>
-          <w:lang w:val="tr-TR"/>
-        </w:rPr>
-        <w:t>a</w:t>
-      </w:r>
-      <w:proofErr w:type="gramEnd"/>
-      <w:r>
-        <w:rPr>
-          <w:rFonts w:ascii="Times New Roman" w:hAnsi="Times New Roman" w:cs="Times New Roman"/>
-          <w:sz w:val="24"/>
-          <w:szCs w:val="24"/>
-          <w:lang w:val="tr-TR"/>
-        </w:rPr>
-        <w:t xml:space="preserve"> ve b parametreleri için beklenildiği üzere sistem parametrelerinin değişmediği bir durumda RLS ile kestirim yapmayı başarmıştır.</w:t>
+        <w:t>Figür a.1’de c=0 seçimi için RLS tasarımı ile elde edilen parametre kestirimi verilmiştir. a ve b parametreleri için beklenildiği üzere sistem parametrelerinin değişmediği bir durumda RLS ile kestirim yapmayı başarmıştır.</w:t>
       </w:r>
       <w:r>
         <w:rPr>
@@ -21253,7 +21141,7 @@
           <w:noProof/>
           <w:sz w:val="24"/>
           <w:szCs w:val="24"/>
-          <w:lang w:val="tr-TR"/>
+          <w:lang w:val="tr-TR" w:eastAsia="tr-TR"/>
         </w:rPr>
         <w:drawing>
           <wp:inline distT="0" distB="0" distL="0" distR="0" wp14:anchorId="298CD220" wp14:editId="2301F53A">
@@ -21314,7 +21202,7 @@
           <w:szCs w:val="24"/>
           <w:lang w:val="tr-TR"/>
         </w:rPr>
-        <w:t>Figür a.</w:t>
+        <w:t xml:space="preserve">Figür a.2 – c = 0 seçimi için RLS </w:t>
       </w:r>
       <w:r>
         <w:rPr>
@@ -21325,7 +21213,7 @@
           <w:szCs w:val="24"/>
           <w:lang w:val="tr-TR"/>
         </w:rPr>
-        <w:t>2</w:t>
+        <w:t>Algoritması</w:t>
       </w:r>
       <w:r>
         <w:rPr>
@@ -21336,40 +21224,7 @@
           <w:szCs w:val="24"/>
           <w:lang w:val="tr-TR"/>
         </w:rPr>
-        <w:t xml:space="preserve"> – c = 0 seçimi için RLS </w:t>
-      </w:r>
-      <w:r>
-        <w:rPr>
-          <w:rFonts w:ascii="Times New Roman" w:hAnsi="Times New Roman" w:cs="Times New Roman"/>
-          <w:b/>
-          <w:bCs/>
-          <w:sz w:val="24"/>
-          <w:szCs w:val="24"/>
-          <w:lang w:val="tr-TR"/>
-        </w:rPr>
-        <w:t>Algoritması</w:t>
-      </w:r>
-      <w:r>
-        <w:rPr>
-          <w:rFonts w:ascii="Times New Roman" w:hAnsi="Times New Roman" w:cs="Times New Roman"/>
-          <w:b/>
-          <w:bCs/>
-          <w:sz w:val="24"/>
-          <w:szCs w:val="24"/>
-          <w:lang w:val="tr-TR"/>
-        </w:rPr>
-        <w:t xml:space="preserve"> ile</w:t>
-      </w:r>
-      <w:r>
-        <w:rPr>
-          <w:rFonts w:ascii="Times New Roman" w:hAnsi="Times New Roman" w:cs="Times New Roman"/>
-          <w:b/>
-          <w:bCs/>
-          <w:sz w:val="24"/>
-          <w:szCs w:val="24"/>
-          <w:lang w:val="tr-TR"/>
-        </w:rPr>
-        <w:t xml:space="preserve"> Parametre Kestirimine göre Elde Edilen Çıkış ve Sisteme Verilen Gürültü</w:t>
+        <w:t xml:space="preserve"> ile Parametre Kestirimine göre Elde Edilen Çıkış ve Sisteme Verilen Gürültü</w:t>
       </w:r>
     </w:p>
     <w:p>
@@ -21388,7 +21243,7 @@
           <w:noProof/>
           <w:sz w:val="24"/>
           <w:szCs w:val="24"/>
-          <w:lang w:val="tr-TR"/>
+          <w:lang w:val="tr-TR" w:eastAsia="tr-TR"/>
         </w:rPr>
         <w:lastRenderedPageBreak/>
         <w:drawing>
@@ -21450,86 +21305,7 @@
           <w:szCs w:val="24"/>
           <w:lang w:val="tr-TR"/>
         </w:rPr>
-        <w:t xml:space="preserve">Figür </w:t>
-      </w:r>
-      <w:proofErr w:type="gramStart"/>
-      <w:r>
-        <w:rPr>
-          <w:rFonts w:ascii="Times New Roman" w:hAnsi="Times New Roman" w:cs="Times New Roman"/>
-          <w:b/>
-          <w:bCs/>
-          <w:sz w:val="24"/>
-          <w:szCs w:val="24"/>
-          <w:lang w:val="tr-TR"/>
-        </w:rPr>
-        <w:t>a.3 -</w:t>
-      </w:r>
-      <w:proofErr w:type="gramEnd"/>
-      <w:r>
-        <w:rPr>
-          <w:rFonts w:ascii="Times New Roman" w:hAnsi="Times New Roman" w:cs="Times New Roman"/>
-          <w:b/>
-          <w:bCs/>
-          <w:sz w:val="24"/>
-          <w:szCs w:val="24"/>
-          <w:lang w:val="tr-TR"/>
-        </w:rPr>
-        <w:t xml:space="preserve"> </w:t>
-      </w:r>
-      <w:r>
-        <w:rPr>
-          <w:rFonts w:ascii="Times New Roman" w:hAnsi="Times New Roman" w:cs="Times New Roman"/>
-          <w:b/>
-          <w:bCs/>
-          <w:sz w:val="24"/>
-          <w:szCs w:val="24"/>
-          <w:lang w:val="tr-TR"/>
-        </w:rPr>
-        <w:t>c =</w:t>
-      </w:r>
-      <w:r>
-        <w:rPr>
-          <w:rFonts w:ascii="Times New Roman" w:hAnsi="Times New Roman" w:cs="Times New Roman"/>
-          <w:b/>
-          <w:bCs/>
-          <w:sz w:val="24"/>
-          <w:szCs w:val="24"/>
-          <w:lang w:val="tr-TR"/>
-        </w:rPr>
-        <w:t xml:space="preserve"> -</w:t>
-      </w:r>
-      <w:r>
-        <w:rPr>
-          <w:rFonts w:ascii="Times New Roman" w:hAnsi="Times New Roman" w:cs="Times New Roman"/>
-          <w:b/>
-          <w:bCs/>
-          <w:sz w:val="24"/>
-          <w:szCs w:val="24"/>
-          <w:lang w:val="tr-TR"/>
-        </w:rPr>
-        <w:t>0</w:t>
-      </w:r>
-      <w:r>
-        <w:rPr>
-          <w:rFonts w:ascii="Times New Roman" w:hAnsi="Times New Roman" w:cs="Times New Roman"/>
-          <w:b/>
-          <w:bCs/>
-          <w:sz w:val="24"/>
-          <w:szCs w:val="24"/>
-          <w:lang w:val="tr-TR"/>
-        </w:rPr>
-        <w:t>.5</w:t>
-      </w:r>
-      <w:r>
-        <w:rPr>
-          <w:rFonts w:ascii="Times New Roman" w:hAnsi="Times New Roman" w:cs="Times New Roman"/>
-          <w:b/>
-          <w:bCs/>
-          <w:sz w:val="24"/>
-          <w:szCs w:val="24"/>
-          <w:lang w:val="tr-TR"/>
-        </w:rPr>
-        <w:t xml:space="preserve"> seçimi için RLS </w:t>
+        <w:t xml:space="preserve">Figür a.3 - c = -0.5 seçimi için RLS </w:t>
       </w:r>
       <w:r>
         <w:rPr>
@@ -21571,110 +21347,7 @@
           <w:szCs w:val="24"/>
           <w:lang w:val="tr-TR"/>
         </w:rPr>
-        <w:t>Figür a.</w:t>
-      </w:r>
-      <w:r>
-        <w:rPr>
-          <w:rFonts w:ascii="Times New Roman" w:hAnsi="Times New Roman" w:cs="Times New Roman"/>
-          <w:sz w:val="24"/>
-          <w:szCs w:val="24"/>
-          <w:lang w:val="tr-TR"/>
-        </w:rPr>
-        <w:t>3</w:t>
-      </w:r>
-      <w:r>
-        <w:rPr>
-          <w:rFonts w:ascii="Times New Roman" w:hAnsi="Times New Roman" w:cs="Times New Roman"/>
-          <w:sz w:val="24"/>
-          <w:szCs w:val="24"/>
-          <w:lang w:val="tr-TR"/>
-        </w:rPr>
-        <w:t>’de c=</w:t>
-      </w:r>
-      <w:r>
-        <w:rPr>
-          <w:rFonts w:ascii="Times New Roman" w:hAnsi="Times New Roman" w:cs="Times New Roman"/>
-          <w:sz w:val="24"/>
-          <w:szCs w:val="24"/>
-          <w:lang w:val="tr-TR"/>
-        </w:rPr>
-        <w:t>-05</w:t>
-      </w:r>
-      <w:r>
-        <w:rPr>
-          <w:rFonts w:ascii="Times New Roman" w:hAnsi="Times New Roman" w:cs="Times New Roman"/>
-          <w:sz w:val="24"/>
-          <w:szCs w:val="24"/>
-          <w:lang w:val="tr-TR"/>
-        </w:rPr>
-        <w:t xml:space="preserve"> seçimi için RLS tasarımı ile elde edilen parametre kestirimi verilmiştir. </w:t>
-      </w:r>
-      <w:proofErr w:type="gramStart"/>
-      <w:r>
-        <w:rPr>
-          <w:rFonts w:ascii="Times New Roman" w:hAnsi="Times New Roman" w:cs="Times New Roman"/>
-          <w:sz w:val="24"/>
-          <w:szCs w:val="24"/>
-          <w:lang w:val="tr-TR"/>
-        </w:rPr>
-        <w:t>a</w:t>
-      </w:r>
-      <w:proofErr w:type="gramEnd"/>
-      <w:r>
-        <w:rPr>
-          <w:rFonts w:ascii="Times New Roman" w:hAnsi="Times New Roman" w:cs="Times New Roman"/>
-          <w:sz w:val="24"/>
-          <w:szCs w:val="24"/>
-          <w:lang w:val="tr-TR"/>
-        </w:rPr>
-        <w:t xml:space="preserve"> ve b </w:t>
-      </w:r>
-      <w:proofErr w:type="spellStart"/>
-      <w:r>
-        <w:rPr>
-          <w:rFonts w:ascii="Times New Roman" w:hAnsi="Times New Roman" w:cs="Times New Roman"/>
-          <w:sz w:val="24"/>
-          <w:szCs w:val="24"/>
-          <w:lang w:val="tr-TR"/>
-        </w:rPr>
-        <w:t>parametreler</w:t>
-      </w:r>
-      <w:r>
-        <w:rPr>
-          <w:rFonts w:ascii="Times New Roman" w:hAnsi="Times New Roman" w:cs="Times New Roman"/>
-          <w:sz w:val="24"/>
-          <w:szCs w:val="24"/>
-          <w:lang w:val="tr-TR"/>
-        </w:rPr>
-        <w:t>nin</w:t>
-      </w:r>
-      <w:proofErr w:type="spellEnd"/>
-      <w:r>
-        <w:rPr>
-          <w:rFonts w:ascii="Times New Roman" w:hAnsi="Times New Roman" w:cs="Times New Roman"/>
-          <w:sz w:val="24"/>
-          <w:szCs w:val="24"/>
-          <w:lang w:val="tr-TR"/>
-        </w:rPr>
-        <w:t xml:space="preserve"> kestiriminde sürekli hal hataları gözlemlenmiştir</w:t>
-      </w:r>
-      <w:r>
-        <w:rPr>
-          <w:rFonts w:ascii="Times New Roman" w:hAnsi="Times New Roman" w:cs="Times New Roman"/>
-          <w:sz w:val="24"/>
-          <w:szCs w:val="24"/>
-          <w:lang w:val="tr-TR"/>
-        </w:rPr>
-        <w:t xml:space="preserve">. </w:t>
-      </w:r>
-      <w:r>
-        <w:rPr>
-          <w:rFonts w:ascii="Times New Roman" w:hAnsi="Times New Roman" w:cs="Times New Roman"/>
-          <w:sz w:val="24"/>
-          <w:szCs w:val="24"/>
-          <w:lang w:val="tr-TR"/>
-        </w:rPr>
-        <w:t xml:space="preserve">RLS regresyonu, c parametresi eklendiğinde başarılı bir şekilde parametre kestirememiştir. </w:t>
+        <w:t xml:space="preserve">Figür a.3’de c=-05 seçimi için RLS tasarımı ile elde edilen parametre kestirimi verilmiştir. a ve b parametrelernin kestiriminde sürekli hal hataları gözlemlenmiştir. RLS regresyonu, c parametresi eklendiğinde başarılı bir şekilde parametre kestirememiştir. </w:t>
       </w:r>
     </w:p>
     <w:p>
@@ -21696,72 +21369,7 @@
           <w:szCs w:val="24"/>
           <w:lang w:val="tr-TR"/>
         </w:rPr>
-        <w:t>Figür a.</w:t>
-      </w:r>
-      <w:r>
-        <w:rPr>
-          <w:rFonts w:ascii="Times New Roman" w:hAnsi="Times New Roman" w:cs="Times New Roman"/>
-          <w:sz w:val="24"/>
-          <w:szCs w:val="24"/>
-          <w:lang w:val="tr-TR"/>
-        </w:rPr>
-        <w:t>4</w:t>
-      </w:r>
-      <w:r>
-        <w:rPr>
-          <w:rFonts w:ascii="Times New Roman" w:hAnsi="Times New Roman" w:cs="Times New Roman"/>
-          <w:sz w:val="24"/>
-          <w:szCs w:val="24"/>
-          <w:lang w:val="tr-TR"/>
-        </w:rPr>
-        <w:t>’</w:t>
-      </w:r>
-      <w:r>
-        <w:rPr>
-          <w:rFonts w:ascii="Times New Roman" w:hAnsi="Times New Roman" w:cs="Times New Roman"/>
-          <w:sz w:val="24"/>
-          <w:szCs w:val="24"/>
-          <w:lang w:val="tr-TR"/>
-        </w:rPr>
-        <w:t>t</w:t>
-      </w:r>
-      <w:r>
-        <w:rPr>
-          <w:rFonts w:ascii="Times New Roman" w:hAnsi="Times New Roman" w:cs="Times New Roman"/>
-          <w:sz w:val="24"/>
-          <w:szCs w:val="24"/>
-          <w:lang w:val="tr-TR"/>
-        </w:rPr>
-        <w:t>e</w:t>
-      </w:r>
-      <w:r>
-        <w:rPr>
-          <w:rFonts w:ascii="Times New Roman" w:hAnsi="Times New Roman" w:cs="Times New Roman"/>
-          <w:sz w:val="24"/>
-          <w:szCs w:val="24"/>
-          <w:lang w:val="tr-TR"/>
-        </w:rPr>
-        <w:t xml:space="preserve">, </w:t>
-      </w:r>
-      <w:proofErr w:type="spellStart"/>
-      <w:r>
-        <w:rPr>
-          <w:rFonts w:ascii="Times New Roman" w:hAnsi="Times New Roman" w:cs="Times New Roman"/>
-          <w:sz w:val="24"/>
-          <w:szCs w:val="24"/>
-          <w:lang w:val="tr-TR"/>
-        </w:rPr>
-        <w:t>RLS’in</w:t>
-      </w:r>
-      <w:proofErr w:type="spellEnd"/>
-      <w:r>
-        <w:rPr>
-          <w:rFonts w:ascii="Times New Roman" w:hAnsi="Times New Roman" w:cs="Times New Roman"/>
-          <w:sz w:val="24"/>
-          <w:szCs w:val="24"/>
-          <w:lang w:val="tr-TR"/>
-        </w:rPr>
-        <w:t xml:space="preserve"> aksine, c parametresi eklendiği zaman ELS yönteminin beklendiği üzere parametre kestirimini başarıyla gerçekleştirdiği görülmektedir.</w:t>
+        <w:t>Figür a.4’te, RLS’in aksine, c parametresi eklendiği zaman ELS yönteminin beklendiği üzere parametre kestirimini başarıyla gerçekleştirdiği görülmektedir.</w:t>
       </w:r>
     </w:p>
     <w:p>
@@ -21780,7 +21388,7 @@
           <w:noProof/>
           <w:sz w:val="24"/>
           <w:szCs w:val="24"/>
-          <w:lang w:val="tr-TR"/>
+          <w:lang w:val="tr-TR" w:eastAsia="tr-TR"/>
         </w:rPr>
         <w:drawing>
           <wp:inline distT="0" distB="0" distL="0" distR="0" wp14:anchorId="3A483190" wp14:editId="23DCD98B">
@@ -21841,75 +21449,7 @@
           <w:szCs w:val="24"/>
           <w:lang w:val="tr-TR"/>
         </w:rPr>
-        <w:t>Figür a.</w:t>
-      </w:r>
-      <w:r>
-        <w:rPr>
-          <w:rFonts w:ascii="Times New Roman" w:hAnsi="Times New Roman" w:cs="Times New Roman"/>
-          <w:b/>
-          <w:bCs/>
-          <w:sz w:val="24"/>
-          <w:szCs w:val="24"/>
-          <w:lang w:val="tr-TR"/>
-        </w:rPr>
-        <w:t>4</w:t>
-      </w:r>
-      <w:r>
-        <w:rPr>
-          <w:rFonts w:ascii="Times New Roman" w:hAnsi="Times New Roman" w:cs="Times New Roman"/>
-          <w:b/>
-          <w:bCs/>
-          <w:sz w:val="24"/>
-          <w:szCs w:val="24"/>
-          <w:lang w:val="tr-TR"/>
-        </w:rPr>
-        <w:t xml:space="preserve"> – c </w:t>
-      </w:r>
-      <w:proofErr w:type="gramStart"/>
-      <w:r>
-        <w:rPr>
-          <w:rFonts w:ascii="Times New Roman" w:hAnsi="Times New Roman" w:cs="Times New Roman"/>
-          <w:b/>
-          <w:bCs/>
-          <w:sz w:val="24"/>
-          <w:szCs w:val="24"/>
-          <w:lang w:val="tr-TR"/>
-        </w:rPr>
-        <w:t>= -</w:t>
-      </w:r>
-      <w:proofErr w:type="gramEnd"/>
-      <w:r>
-        <w:rPr>
-          <w:rFonts w:ascii="Times New Roman" w:hAnsi="Times New Roman" w:cs="Times New Roman"/>
-          <w:b/>
-          <w:bCs/>
-          <w:sz w:val="24"/>
-          <w:szCs w:val="24"/>
-          <w:lang w:val="tr-TR"/>
-        </w:rPr>
-        <w:t xml:space="preserve">0.5 seçimi için </w:t>
-      </w:r>
-      <w:r>
-        <w:rPr>
-          <w:rFonts w:ascii="Times New Roman" w:hAnsi="Times New Roman" w:cs="Times New Roman"/>
-          <w:b/>
-          <w:bCs/>
-          <w:sz w:val="24"/>
-          <w:szCs w:val="24"/>
-          <w:lang w:val="tr-TR"/>
-        </w:rPr>
-        <w:t>E</w:t>
-      </w:r>
-      <w:r>
-        <w:rPr>
-          <w:rFonts w:ascii="Times New Roman" w:hAnsi="Times New Roman" w:cs="Times New Roman"/>
-          <w:b/>
-          <w:bCs/>
-          <w:sz w:val="24"/>
-          <w:szCs w:val="24"/>
-          <w:lang w:val="tr-TR"/>
-        </w:rPr>
-        <w:t xml:space="preserve">LS </w:t>
+        <w:t xml:space="preserve">Figür a.4 – c = -0.5 seçimi için ELS </w:t>
       </w:r>
       <w:r>
         <w:rPr>
@@ -21960,7 +21500,7 @@
     </w:p>
     <w:p>
       <w:pPr>
-        <w:pStyle w:val="ListeParagraf"/>
+        <w:pStyle w:val="ListParagraph"/>
         <w:numPr>
           <w:ilvl w:val="0"/>
           <w:numId w:val="6"/>
@@ -22024,7 +21564,7 @@
       <w:r>
         <w:rPr>
           <w:noProof/>
-          <w:lang w:val="tr-TR"/>
+          <w:lang w:val="tr-TR" w:eastAsia="tr-TR"/>
         </w:rPr>
         <w:drawing>
           <wp:inline distT="0" distB="0" distL="0" distR="0" wp14:anchorId="22EEF51A" wp14:editId="09437D87">
@@ -22085,29 +21625,7 @@
           <w:szCs w:val="24"/>
           <w:lang w:val="tr-TR"/>
         </w:rPr>
-        <w:t>Figür a.</w:t>
-      </w:r>
-      <w:r>
-        <w:rPr>
-          <w:rFonts w:ascii="Times New Roman" w:hAnsi="Times New Roman" w:cs="Times New Roman"/>
-          <w:b/>
-          <w:bCs/>
-          <w:sz w:val="24"/>
-          <w:szCs w:val="24"/>
-          <w:lang w:val="tr-TR"/>
-        </w:rPr>
-        <w:t>5</w:t>
-      </w:r>
-      <w:r>
-        <w:rPr>
-          <w:rFonts w:ascii="Times New Roman" w:hAnsi="Times New Roman" w:cs="Times New Roman"/>
-          <w:b/>
-          <w:bCs/>
-          <w:sz w:val="24"/>
-          <w:szCs w:val="24"/>
-          <w:lang w:val="tr-TR"/>
-        </w:rPr>
-        <w:t xml:space="preserve"> – c = 0 seçimi için </w:t>
+        <w:t xml:space="preserve">Figür a.5 – c = 0 seçimi için </w:t>
       </w:r>
       <m:oMath>
         <m:r>
@@ -22132,18 +21650,7 @@
           <w:szCs w:val="24"/>
           <w:lang w:val="tr-TR"/>
         </w:rPr>
-        <w:t xml:space="preserve"> Unutma Faktörlü </w:t>
-      </w:r>
-      <w:r>
-        <w:rPr>
-          <w:rFonts w:ascii="Times New Roman" w:hAnsi="Times New Roman" w:cs="Times New Roman"/>
-          <w:b/>
-          <w:bCs/>
-          <w:sz w:val="24"/>
-          <w:szCs w:val="24"/>
-          <w:lang w:val="tr-TR"/>
-        </w:rPr>
-        <w:t xml:space="preserve">RLS </w:t>
+        <w:t xml:space="preserve"> Unutma Faktörlü RLS </w:t>
       </w:r>
       <w:r>
         <w:rPr>
@@ -22223,7 +21730,7 @@
       <w:r>
         <w:rPr>
           <w:noProof/>
-          <w:lang w:val="tr-TR"/>
+          <w:lang w:val="tr-TR" w:eastAsia="tr-TR"/>
         </w:rPr>
         <w:drawing>
           <wp:inline distT="0" distB="0" distL="0" distR="0" wp14:anchorId="74E689F2" wp14:editId="3BBA10D5">
@@ -22284,7 +21791,7 @@
           <w:szCs w:val="24"/>
           <w:lang w:val="tr-TR"/>
         </w:rPr>
-        <w:t>Figür a.</w:t>
+        <w:t xml:space="preserve">Figür a.6 – c = 0 seçimi için Standart RLS </w:t>
       </w:r>
       <w:r>
         <w:rPr>
@@ -22295,7 +21802,7 @@
           <w:szCs w:val="24"/>
           <w:lang w:val="tr-TR"/>
         </w:rPr>
-        <w:t>6</w:t>
+        <w:t>Algoritması</w:t>
       </w:r>
       <w:r>
         <w:rPr>
@@ -22306,95 +21813,7 @@
           <w:szCs w:val="24"/>
           <w:lang w:val="tr-TR"/>
         </w:rPr>
-        <w:t xml:space="preserve"> – c = 0 seçimi için </w:t>
-      </w:r>
-      <w:r>
-        <w:rPr>
-          <w:rFonts w:ascii="Times New Roman" w:hAnsi="Times New Roman" w:cs="Times New Roman"/>
-          <w:b/>
-          <w:bCs/>
-          <w:sz w:val="24"/>
-          <w:szCs w:val="24"/>
-          <w:lang w:val="tr-TR"/>
-        </w:rPr>
-        <w:t>Standart</w:t>
-      </w:r>
-      <w:r>
-        <w:rPr>
-          <w:rFonts w:ascii="Times New Roman" w:hAnsi="Times New Roman" w:cs="Times New Roman"/>
-          <w:b/>
-          <w:bCs/>
-          <w:sz w:val="24"/>
-          <w:szCs w:val="24"/>
-          <w:lang w:val="tr-TR"/>
-        </w:rPr>
-        <w:t xml:space="preserve"> RLS </w:t>
-      </w:r>
-      <w:r>
-        <w:rPr>
-          <w:rFonts w:ascii="Times New Roman" w:hAnsi="Times New Roman" w:cs="Times New Roman"/>
-          <w:b/>
-          <w:bCs/>
-          <w:sz w:val="24"/>
-          <w:szCs w:val="24"/>
-          <w:lang w:val="tr-TR"/>
-        </w:rPr>
-        <w:t>Algoritması</w:t>
-      </w:r>
-      <w:r>
-        <w:rPr>
-          <w:rFonts w:ascii="Times New Roman" w:hAnsi="Times New Roman" w:cs="Times New Roman"/>
-          <w:b/>
-          <w:bCs/>
-          <w:sz w:val="24"/>
-          <w:szCs w:val="24"/>
-          <w:lang w:val="tr-TR"/>
-        </w:rPr>
-        <w:t xml:space="preserve"> ile </w:t>
-      </w:r>
-      <w:r>
-        <w:rPr>
-          <w:rFonts w:ascii="Times New Roman" w:hAnsi="Times New Roman" w:cs="Times New Roman"/>
-          <w:b/>
-          <w:bCs/>
-          <w:sz w:val="24"/>
-          <w:szCs w:val="24"/>
-          <w:lang w:val="tr-TR"/>
-        </w:rPr>
-        <w:t xml:space="preserve">Değişken </w:t>
-      </w:r>
-      <w:r>
-        <w:rPr>
-          <w:rFonts w:ascii="Times New Roman" w:hAnsi="Times New Roman" w:cs="Times New Roman"/>
-          <w:b/>
-          <w:bCs/>
-          <w:sz w:val="24"/>
-          <w:szCs w:val="24"/>
-          <w:lang w:val="tr-TR"/>
-        </w:rPr>
-        <w:t>Parametre</w:t>
-      </w:r>
-      <w:r>
-        <w:rPr>
-          <w:rFonts w:ascii="Times New Roman" w:hAnsi="Times New Roman" w:cs="Times New Roman"/>
-          <w:b/>
-          <w:bCs/>
-          <w:sz w:val="24"/>
-          <w:szCs w:val="24"/>
-          <w:lang w:val="tr-TR"/>
-        </w:rPr>
-        <w:t xml:space="preserve"> için</w:t>
-      </w:r>
-      <w:r>
-        <w:rPr>
-          <w:rFonts w:ascii="Times New Roman" w:hAnsi="Times New Roman" w:cs="Times New Roman"/>
-          <w:b/>
-          <w:bCs/>
-          <w:sz w:val="24"/>
-          <w:szCs w:val="24"/>
-          <w:lang w:val="tr-TR"/>
-        </w:rPr>
-        <w:t xml:space="preserve"> Kestirim</w:t>
+        <w:t xml:space="preserve"> ile Değişken Parametre için Kestirim</w:t>
       </w:r>
     </w:p>
     <w:p>
@@ -22415,32 +21834,23 @@
           <w:lang w:val="tr-TR"/>
         </w:rPr>
         <w:lastRenderedPageBreak/>
-        <w:t>Figür a.6’</w:t>
-      </w:r>
-      <w:proofErr w:type="gramStart"/>
-      <w:r>
-        <w:rPr>
-          <w:rFonts w:ascii="Times New Roman" w:hAnsi="Times New Roman" w:cs="Times New Roman"/>
-          <w:sz w:val="24"/>
-          <w:szCs w:val="24"/>
-          <w:lang w:val="tr-TR"/>
-        </w:rPr>
-        <w:t>da,</w:t>
-      </w:r>
-      <w:proofErr w:type="gramEnd"/>
-      <w:r>
-        <w:rPr>
-          <w:rFonts w:ascii="Times New Roman" w:hAnsi="Times New Roman" w:cs="Times New Roman"/>
-          <w:sz w:val="24"/>
-          <w:szCs w:val="24"/>
-          <w:lang w:val="tr-TR"/>
-        </w:rPr>
-        <w:t xml:space="preserve"> unutma faktörlü RLS parametre kestirimindeki gibi, standart RLS sistemine t=1000 saniyede bir rampa giriş sinyali verilmiştir. Sistem başlangıç parametrelerine bağlı kaldığından dolayı parametrenin zaman içindeki değişimine tepki göstermemiş ve takip başarısız olmuştur. Bu iki figürden anlaşıldığı üzere, zaman içinde değişen parametreler için RLS algoritması kullanılacak ise, unutma faktörü hesaba katılarak tasarım yapılmalıdır. </w:t>
+        <w:t xml:space="preserve">Figür a.6’da, unutma faktörlü RLS parametre kestirimindeki gibi, standart RLS sistemine t=1000 saniyede bir rampa giriş sinyali verilmiştir. Sistem başlangıç parametrelerine bağlı kaldığından dolayı parametrenin zaman içindeki değişimine tepki göstermemiş ve takip başarısız olmuştur. Bu iki figürden anlaşıldığı üzere, zaman içinde değişen parametreler için RLS algoritması kullanılacak ise, unutma faktörü hesaba katılarak tasarım yapılmalıdır. </w:t>
       </w:r>
     </w:p>
     <w:p>
       <w:pPr>
-        <w:pStyle w:val="ListeParagraf"/>
+        <w:ind w:firstLine="360"/>
+        <w:rPr>
+          <w:rFonts w:ascii="Times New Roman" w:hAnsi="Times New Roman" w:cs="Times New Roman"/>
+          <w:sz w:val="24"/>
+          <w:szCs w:val="24"/>
+          <w:lang w:val="tr-TR"/>
+        </w:rPr>
+      </w:pPr>
+    </w:p>
+    <w:p>
+      <w:pPr>
+        <w:pStyle w:val="ListParagraph"/>
         <w:numPr>
           <w:ilvl w:val="0"/>
           <w:numId w:val="6"/>
@@ -22463,7 +21873,7 @@
           <w:szCs w:val="24"/>
           <w:lang w:val="tr-TR"/>
         </w:rPr>
-        <w:t xml:space="preserve">ELS </w:t>
+        <w:t>RLS</w:t>
       </w:r>
       <w:r>
         <w:rPr>
@@ -22474,16 +21884,40 @@
           <w:szCs w:val="24"/>
           <w:lang w:val="tr-TR"/>
         </w:rPr>
-        <w:t>Sonuçları</w:t>
+        <w:t xml:space="preserve">, </w:t>
+      </w:r>
+      <m:oMath>
+        <m:r>
+          <m:rPr>
+            <m:sty m:val="bi"/>
+          </m:rPr>
+          <w:rPr>
+            <w:rFonts w:ascii="Cambria Math" w:hAnsi="Cambria Math" w:cs="Times New Roman"/>
+            <w:sz w:val="24"/>
+            <w:szCs w:val="24"/>
+            <w:lang w:val="tr-TR"/>
+          </w:rPr>
+          <m:t>P(0)</m:t>
+        </m:r>
+      </m:oMath>
+      <w:r>
+        <w:rPr>
+          <w:rFonts w:ascii="Times New Roman" w:eastAsiaTheme="minorEastAsia" w:hAnsi="Times New Roman" w:cs="Times New Roman"/>
+          <w:b/>
+          <w:bCs/>
+          <w:sz w:val="24"/>
+          <w:szCs w:val="24"/>
+          <w:lang w:val="tr-TR"/>
+        </w:rPr>
+        <w:t xml:space="preserve"> Etkisi</w:t>
       </w:r>
     </w:p>
     <w:p>
       <w:pPr>
+        <w:ind w:firstLine="360"/>
         <w:jc w:val="center"/>
         <w:rPr>
           <w:rFonts w:ascii="Times New Roman" w:hAnsi="Times New Roman" w:cs="Times New Roman"/>
-          <w:b/>
-          <w:bCs/>
           <w:sz w:val="24"/>
           <w:szCs w:val="24"/>
           <w:lang w:val="tr-TR"/>
@@ -22491,14 +21925,16 @@
       </w:pPr>
       <w:r>
         <w:rPr>
-          <w:noProof/>
+          <w:rFonts w:ascii="Times New Roman" w:hAnsi="Times New Roman" w:cs="Times New Roman"/>
+          <w:sz w:val="24"/>
+          <w:szCs w:val="24"/>
           <w:lang w:val="tr-TR"/>
         </w:rPr>
         <w:drawing>
-          <wp:inline distT="0" distB="0" distL="0" distR="0" wp14:anchorId="7BA18D1D" wp14:editId="436CDBEC">
-            <wp:extent cx="5327374" cy="2605064"/>
-            <wp:effectExtent l="0" t="0" r="6985" b="5080"/>
-            <wp:docPr id="9" name="Picture 9"/>
+          <wp:inline distT="0" distB="0" distL="0" distR="0" wp14:anchorId="0A0BA8DF" wp14:editId="797F2634">
+            <wp:extent cx="4296715" cy="3812875"/>
+            <wp:effectExtent l="0" t="0" r="8890" b="0"/>
+            <wp:docPr id="19" name="Picture 19"/>
             <wp:cNvGraphicFramePr>
               <a:graphicFrameLocks xmlns:a="http://schemas.openxmlformats.org/drawingml/2006/main" noChangeAspect="1"/>
             </wp:cNvGraphicFramePr>
@@ -22518,6 +21954,155 @@
                   <pic:spPr>
                     <a:xfrm>
                       <a:off x="0" y="0"/>
+                      <a:ext cx="4307391" cy="3822349"/>
+                    </a:xfrm>
+                    <a:prstGeom prst="rect">
+                      <a:avLst/>
+                    </a:prstGeom>
+                  </pic:spPr>
+                </pic:pic>
+              </a:graphicData>
+            </a:graphic>
+          </wp:inline>
+        </w:drawing>
+      </w:r>
+      <w:bookmarkStart w:id="1" w:name="_GoBack"/>
+      <w:bookmarkEnd w:id="1"/>
+    </w:p>
+    <w:p>
+      <w:pPr>
+        <w:ind w:firstLine="360"/>
+        <w:rPr>
+          <w:rFonts w:ascii="Times New Roman" w:hAnsi="Times New Roman" w:cs="Times New Roman"/>
+          <w:sz w:val="24"/>
+          <w:szCs w:val="24"/>
+          <w:lang w:val="tr-TR"/>
+        </w:rPr>
+      </w:pPr>
+    </w:p>
+    <w:p>
+      <w:pPr>
+        <w:ind w:firstLine="360"/>
+        <w:rPr>
+          <w:rFonts w:ascii="Times New Roman" w:hAnsi="Times New Roman" w:cs="Times New Roman"/>
+          <w:sz w:val="24"/>
+          <w:szCs w:val="24"/>
+          <w:lang w:val="tr-TR"/>
+        </w:rPr>
+      </w:pPr>
+    </w:p>
+    <w:p>
+      <w:pPr>
+        <w:ind w:firstLine="360"/>
+        <w:rPr>
+          <w:rFonts w:ascii="Times New Roman" w:hAnsi="Times New Roman" w:cs="Times New Roman"/>
+          <w:sz w:val="24"/>
+          <w:szCs w:val="24"/>
+          <w:lang w:val="tr-TR"/>
+        </w:rPr>
+      </w:pPr>
+    </w:p>
+    <w:p>
+      <w:pPr>
+        <w:spacing w:line="259" w:lineRule="auto"/>
+        <w:rPr>
+          <w:rFonts w:ascii="Times New Roman" w:hAnsi="Times New Roman" w:cs="Times New Roman"/>
+          <w:sz w:val="24"/>
+          <w:szCs w:val="24"/>
+          <w:lang w:val="tr-TR"/>
+        </w:rPr>
+      </w:pPr>
+      <w:r>
+        <w:rPr>
+          <w:rFonts w:ascii="Times New Roman" w:hAnsi="Times New Roman" w:cs="Times New Roman"/>
+          <w:sz w:val="24"/>
+          <w:szCs w:val="24"/>
+          <w:lang w:val="tr-TR"/>
+        </w:rPr>
+        <w:br w:type="page"/>
+      </w:r>
+    </w:p>
+    <w:p>
+      <w:pPr>
+        <w:pStyle w:val="ListParagraph"/>
+        <w:numPr>
+          <w:ilvl w:val="0"/>
+          <w:numId w:val="6"/>
+        </w:numPr>
+        <w:rPr>
+          <w:rFonts w:ascii="Times New Roman" w:hAnsi="Times New Roman" w:cs="Times New Roman"/>
+          <w:b/>
+          <w:bCs/>
+          <w:sz w:val="24"/>
+          <w:szCs w:val="24"/>
+          <w:lang w:val="tr-TR"/>
+        </w:rPr>
+      </w:pPr>
+      <w:r>
+        <w:rPr>
+          <w:rFonts w:ascii="Times New Roman" w:hAnsi="Times New Roman" w:cs="Times New Roman"/>
+          <w:b/>
+          <w:bCs/>
+          <w:sz w:val="24"/>
+          <w:szCs w:val="24"/>
+          <w:lang w:val="tr-TR"/>
+        </w:rPr>
+        <w:lastRenderedPageBreak/>
+        <w:t xml:space="preserve">ELS </w:t>
+      </w:r>
+      <w:r>
+        <w:rPr>
+          <w:rFonts w:ascii="Times New Roman" w:hAnsi="Times New Roman" w:cs="Times New Roman"/>
+          <w:b/>
+          <w:bCs/>
+          <w:sz w:val="24"/>
+          <w:szCs w:val="24"/>
+          <w:lang w:val="tr-TR"/>
+        </w:rPr>
+        <w:t>Sonuçları</w:t>
+      </w:r>
+    </w:p>
+    <w:p>
+      <w:pPr>
+        <w:jc w:val="center"/>
+        <w:rPr>
+          <w:rFonts w:ascii="Times New Roman" w:hAnsi="Times New Roman" w:cs="Times New Roman"/>
+          <w:b/>
+          <w:bCs/>
+          <w:sz w:val="24"/>
+          <w:szCs w:val="24"/>
+          <w:lang w:val="tr-TR"/>
+        </w:rPr>
+      </w:pPr>
+      <w:r>
+        <w:rPr>
+          <w:noProof/>
+          <w:lang w:val="tr-TR" w:eastAsia="tr-TR"/>
+        </w:rPr>
+        <w:drawing>
+          <wp:inline distT="0" distB="0" distL="0" distR="0" wp14:anchorId="7BA18D1D" wp14:editId="436CDBEC">
+            <wp:extent cx="5327374" cy="2605064"/>
+            <wp:effectExtent l="0" t="0" r="6985" b="5080"/>
+            <wp:docPr id="9" name="Picture 9"/>
+            <wp:cNvGraphicFramePr>
+              <a:graphicFrameLocks xmlns:a="http://schemas.openxmlformats.org/drawingml/2006/main" noChangeAspect="1"/>
+            </wp:cNvGraphicFramePr>
+            <a:graphic xmlns:a="http://schemas.openxmlformats.org/drawingml/2006/main">
+              <a:graphicData uri="http://schemas.openxmlformats.org/drawingml/2006/picture">
+                <pic:pic xmlns:pic="http://schemas.openxmlformats.org/drawingml/2006/picture">
+                  <pic:nvPicPr>
+                    <pic:cNvPr id="1" name=""/>
+                    <pic:cNvPicPr/>
+                  </pic:nvPicPr>
+                  <pic:blipFill>
+                    <a:blip r:embed="rId14"/>
+                    <a:stretch>
+                      <a:fillRect/>
+                    </a:stretch>
+                  </pic:blipFill>
+                  <pic:spPr>
+                    <a:xfrm>
+                      <a:off x="0" y="0"/>
                       <a:ext cx="5350892" cy="2616564"/>
                     </a:xfrm>
                     <a:prstGeom prst="rect">
@@ -22553,119 +22138,7 @@
           <w:szCs w:val="24"/>
           <w:lang w:val="tr-TR"/>
         </w:rPr>
-        <w:t>Figür a.</w:t>
-      </w:r>
-      <w:r>
-        <w:rPr>
-          <w:rFonts w:ascii="Times New Roman" w:hAnsi="Times New Roman" w:cs="Times New Roman"/>
-          <w:b/>
-          <w:bCs/>
-          <w:sz w:val="24"/>
-          <w:szCs w:val="24"/>
-          <w:lang w:val="tr-TR"/>
-        </w:rPr>
-        <w:t>7</w:t>
-      </w:r>
-      <w:r>
-        <w:rPr>
-          <w:rFonts w:ascii="Times New Roman" w:hAnsi="Times New Roman" w:cs="Times New Roman"/>
-          <w:b/>
-          <w:bCs/>
-          <w:sz w:val="24"/>
-          <w:szCs w:val="24"/>
-          <w:lang w:val="tr-TR"/>
-        </w:rPr>
-        <w:t xml:space="preserve"> – c </w:t>
-      </w:r>
-      <w:proofErr w:type="gramStart"/>
-      <w:r>
-        <w:rPr>
-          <w:rFonts w:ascii="Times New Roman" w:hAnsi="Times New Roman" w:cs="Times New Roman"/>
-          <w:b/>
-          <w:bCs/>
-          <w:sz w:val="24"/>
-          <w:szCs w:val="24"/>
-          <w:lang w:val="tr-TR"/>
-        </w:rPr>
-        <w:t xml:space="preserve">= </w:t>
-      </w:r>
-      <w:r>
-        <w:rPr>
-          <w:rFonts w:ascii="Times New Roman" w:hAnsi="Times New Roman" w:cs="Times New Roman"/>
-          <w:b/>
-          <w:bCs/>
-          <w:sz w:val="24"/>
-          <w:szCs w:val="24"/>
-          <w:lang w:val="tr-TR"/>
-        </w:rPr>
-        <w:t>-</w:t>
-      </w:r>
-      <w:proofErr w:type="gramEnd"/>
-      <w:r>
-        <w:rPr>
-          <w:rFonts w:ascii="Times New Roman" w:hAnsi="Times New Roman" w:cs="Times New Roman"/>
-          <w:b/>
-          <w:bCs/>
-          <w:sz w:val="24"/>
-          <w:szCs w:val="24"/>
-          <w:lang w:val="tr-TR"/>
-        </w:rPr>
-        <w:t>0.5</w:t>
-      </w:r>
-      <w:r>
-        <w:rPr>
-          <w:rFonts w:ascii="Times New Roman" w:hAnsi="Times New Roman" w:cs="Times New Roman"/>
-          <w:b/>
-          <w:bCs/>
-          <w:sz w:val="24"/>
-          <w:szCs w:val="24"/>
-          <w:lang w:val="tr-TR"/>
-        </w:rPr>
-        <w:t xml:space="preserve"> seçimi için </w:t>
-      </w:r>
-      <w:r>
-        <w:rPr>
-          <w:rFonts w:ascii="Times New Roman" w:hAnsi="Times New Roman" w:cs="Times New Roman"/>
-          <w:b/>
-          <w:bCs/>
-          <w:sz w:val="24"/>
-          <w:szCs w:val="24"/>
-          <w:lang w:val="tr-TR"/>
-        </w:rPr>
-        <w:t>E</w:t>
-      </w:r>
-      <w:r>
-        <w:rPr>
-          <w:rFonts w:ascii="Times New Roman" w:hAnsi="Times New Roman" w:cs="Times New Roman"/>
-          <w:b/>
-          <w:bCs/>
-          <w:sz w:val="24"/>
-          <w:szCs w:val="24"/>
-          <w:lang w:val="tr-TR"/>
-        </w:rPr>
-        <w:t xml:space="preserve">LS </w:t>
-      </w:r>
-      <w:r>
-        <w:rPr>
-          <w:rFonts w:ascii="Times New Roman" w:hAnsi="Times New Roman" w:cs="Times New Roman"/>
-          <w:b/>
-          <w:bCs/>
-          <w:sz w:val="24"/>
-          <w:szCs w:val="24"/>
-          <w:lang w:val="tr-TR"/>
-        </w:rPr>
-        <w:t>Algoritması</w:t>
-      </w:r>
-      <w:r>
-        <w:rPr>
-          <w:rFonts w:ascii="Times New Roman" w:hAnsi="Times New Roman" w:cs="Times New Roman"/>
-          <w:b/>
-          <w:bCs/>
-          <w:sz w:val="24"/>
-          <w:szCs w:val="24"/>
-          <w:lang w:val="tr-TR"/>
-        </w:rPr>
-        <w:t xml:space="preserve"> ile Parametre Kestirimi</w:t>
+        <w:t>Figür a.7 – c = -0.5 seçimi için ELS Algoritması ile Parametre Kestirimi</w:t>
       </w:r>
     </w:p>
     <w:p>
@@ -22685,144 +22158,7 @@
           <w:szCs w:val="24"/>
           <w:lang w:val="tr-TR"/>
         </w:rPr>
-        <w:t>Figür a.</w:t>
-      </w:r>
-      <w:r>
-        <w:rPr>
-          <w:rFonts w:ascii="Times New Roman" w:hAnsi="Times New Roman" w:cs="Times New Roman"/>
-          <w:sz w:val="24"/>
-          <w:szCs w:val="24"/>
-          <w:lang w:val="tr-TR"/>
-        </w:rPr>
-        <w:t>7</w:t>
-      </w:r>
-      <w:r>
-        <w:rPr>
-          <w:rFonts w:ascii="Times New Roman" w:hAnsi="Times New Roman" w:cs="Times New Roman"/>
-          <w:sz w:val="24"/>
-          <w:szCs w:val="24"/>
-          <w:lang w:val="tr-TR"/>
-        </w:rPr>
-        <w:t>’de c=</w:t>
-      </w:r>
-      <w:r>
-        <w:rPr>
-          <w:rFonts w:ascii="Times New Roman" w:hAnsi="Times New Roman" w:cs="Times New Roman"/>
-          <w:sz w:val="24"/>
-          <w:szCs w:val="24"/>
-          <w:lang w:val="tr-TR"/>
-        </w:rPr>
-        <w:t>-0.5</w:t>
-      </w:r>
-      <w:r>
-        <w:rPr>
-          <w:rFonts w:ascii="Times New Roman" w:hAnsi="Times New Roman" w:cs="Times New Roman"/>
-          <w:sz w:val="24"/>
-          <w:szCs w:val="24"/>
-          <w:lang w:val="tr-TR"/>
-        </w:rPr>
-        <w:t xml:space="preserve"> seçimi için </w:t>
-      </w:r>
-      <w:r>
-        <w:rPr>
-          <w:rFonts w:ascii="Times New Roman" w:hAnsi="Times New Roman" w:cs="Times New Roman"/>
-          <w:sz w:val="24"/>
-          <w:szCs w:val="24"/>
-          <w:lang w:val="tr-TR"/>
-        </w:rPr>
-        <w:t>E</w:t>
-      </w:r>
-      <w:r>
-        <w:rPr>
-          <w:rFonts w:ascii="Times New Roman" w:hAnsi="Times New Roman" w:cs="Times New Roman"/>
-          <w:sz w:val="24"/>
-          <w:szCs w:val="24"/>
-          <w:lang w:val="tr-TR"/>
-        </w:rPr>
-        <w:t xml:space="preserve">LS tasarımı ile elde edilen parametre kestirimi verilmiştir. </w:t>
-      </w:r>
-      <w:proofErr w:type="gramStart"/>
-      <w:r>
-        <w:rPr>
-          <w:rFonts w:ascii="Times New Roman" w:hAnsi="Times New Roman" w:cs="Times New Roman"/>
-          <w:sz w:val="24"/>
-          <w:szCs w:val="24"/>
-          <w:lang w:val="tr-TR"/>
-        </w:rPr>
-        <w:t>a</w:t>
-      </w:r>
-      <w:proofErr w:type="gramEnd"/>
-      <w:r>
-        <w:rPr>
-          <w:rFonts w:ascii="Times New Roman" w:hAnsi="Times New Roman" w:cs="Times New Roman"/>
-          <w:sz w:val="24"/>
-          <w:szCs w:val="24"/>
-          <w:lang w:val="tr-TR"/>
-        </w:rPr>
-        <w:t xml:space="preserve">, </w:t>
-      </w:r>
-      <w:r>
-        <w:rPr>
-          <w:rFonts w:ascii="Times New Roman" w:hAnsi="Times New Roman" w:cs="Times New Roman"/>
-          <w:sz w:val="24"/>
-          <w:szCs w:val="24"/>
-          <w:lang w:val="tr-TR"/>
-        </w:rPr>
-        <w:t>b</w:t>
-      </w:r>
-      <w:r>
-        <w:rPr>
-          <w:rFonts w:ascii="Times New Roman" w:hAnsi="Times New Roman" w:cs="Times New Roman"/>
-          <w:sz w:val="24"/>
-          <w:szCs w:val="24"/>
-          <w:lang w:val="tr-TR"/>
-        </w:rPr>
-        <w:t xml:space="preserve"> ve c</w:t>
-      </w:r>
-      <w:r>
-        <w:rPr>
-          <w:rFonts w:ascii="Times New Roman" w:hAnsi="Times New Roman" w:cs="Times New Roman"/>
-          <w:sz w:val="24"/>
-          <w:szCs w:val="24"/>
-          <w:lang w:val="tr-TR"/>
-        </w:rPr>
-        <w:t xml:space="preserve"> parametreleri için beklenildiği üzere sistem parametrelerinin değişmediği bir durumda </w:t>
-      </w:r>
-      <w:r>
-        <w:rPr>
-          <w:rFonts w:ascii="Times New Roman" w:hAnsi="Times New Roman" w:cs="Times New Roman"/>
-          <w:sz w:val="24"/>
-          <w:szCs w:val="24"/>
-          <w:lang w:val="tr-TR"/>
-        </w:rPr>
-        <w:t>E</w:t>
-      </w:r>
-      <w:r>
-        <w:rPr>
-          <w:rFonts w:ascii="Times New Roman" w:hAnsi="Times New Roman" w:cs="Times New Roman"/>
-          <w:sz w:val="24"/>
-          <w:szCs w:val="24"/>
-          <w:lang w:val="tr-TR"/>
-        </w:rPr>
-        <w:t>LS ile kestirim yapmayı başarmıştır. Figür a.</w:t>
-      </w:r>
-      <w:r>
-        <w:rPr>
-          <w:rFonts w:ascii="Times New Roman" w:hAnsi="Times New Roman" w:cs="Times New Roman"/>
-          <w:sz w:val="24"/>
-          <w:szCs w:val="24"/>
-          <w:lang w:val="tr-TR"/>
-        </w:rPr>
-        <w:t>8</w:t>
-      </w:r>
-      <w:r>
-        <w:rPr>
-          <w:rFonts w:ascii="Times New Roman" w:hAnsi="Times New Roman" w:cs="Times New Roman"/>
-          <w:sz w:val="24"/>
-          <w:szCs w:val="24"/>
-          <w:lang w:val="tr-TR"/>
-        </w:rPr>
-        <w:t>’de kare referans sinyali verildiği ve tahmin edilen parametreler ile elde edilen tahmini çıkışın, sistem çıkışı ile neredeyse aynı şekilde ilerlediği gözlemlenmektedir.</w:t>
+        <w:t>Figür a.7’de c=-0.5 seçimi için ELS tasarımı ile elde edilen parametre kestirimi verilmiştir. a, b ve c parametreleri için beklenildiği üzere sistem parametrelerinin değişmediği bir durumda ELS ile kestirim yapmayı başarmıştır. Figür a.8’de kare referans sinyali verildiği ve tahmin edilen parametreler ile elde edilen tahmini çıkışın, sistem çıkışı ile neredeyse aynı şekilde ilerlediği gözlemlenmektedir.</w:t>
       </w:r>
     </w:p>
     <w:p>
@@ -22840,7 +22176,7 @@
       <w:r>
         <w:rPr>
           <w:noProof/>
-          <w:lang w:val="tr-TR"/>
+          <w:lang w:val="tr-TR" w:eastAsia="tr-TR"/>
         </w:rPr>
         <w:drawing>
           <wp:inline distT="0" distB="0" distL="0" distR="0" wp14:anchorId="6998EAF3" wp14:editId="306F79CE">
@@ -22858,7 +22194,7 @@
                     <pic:cNvPicPr/>
                   </pic:nvPicPr>
                   <pic:blipFill rotWithShape="1">
-                    <a:blip r:embed="rId14"/>
+                    <a:blip r:embed="rId15"/>
                     <a:srcRect b="1389"/>
                     <a:stretch/>
                   </pic:blipFill>
@@ -22908,124 +22244,12 @@
           <w:szCs w:val="24"/>
           <w:lang w:val="tr-TR"/>
         </w:rPr>
-        <w:t>Figür a.</w:t>
-      </w:r>
-      <w:r>
-        <w:rPr>
-          <w:rFonts w:ascii="Times New Roman" w:hAnsi="Times New Roman" w:cs="Times New Roman"/>
-          <w:b/>
-          <w:bCs/>
-          <w:sz w:val="24"/>
-          <w:szCs w:val="24"/>
-          <w:lang w:val="tr-TR"/>
-        </w:rPr>
-        <w:t>8</w:t>
-      </w:r>
-      <w:r>
-        <w:rPr>
-          <w:rFonts w:ascii="Times New Roman" w:hAnsi="Times New Roman" w:cs="Times New Roman"/>
-          <w:b/>
-          <w:bCs/>
-          <w:sz w:val="24"/>
-          <w:szCs w:val="24"/>
-          <w:lang w:val="tr-TR"/>
-        </w:rPr>
-        <w:t xml:space="preserve"> – c </w:t>
-      </w:r>
-      <w:proofErr w:type="gramStart"/>
-      <w:r>
-        <w:rPr>
-          <w:rFonts w:ascii="Times New Roman" w:hAnsi="Times New Roman" w:cs="Times New Roman"/>
-          <w:b/>
-          <w:bCs/>
-          <w:sz w:val="24"/>
-          <w:szCs w:val="24"/>
-          <w:lang w:val="tr-TR"/>
-        </w:rPr>
-        <w:t xml:space="preserve">= </w:t>
-      </w:r>
-      <w:r>
-        <w:rPr>
-          <w:rFonts w:ascii="Times New Roman" w:hAnsi="Times New Roman" w:cs="Times New Roman"/>
-          <w:b/>
-          <w:bCs/>
-          <w:sz w:val="24"/>
-          <w:szCs w:val="24"/>
-          <w:lang w:val="tr-TR"/>
-        </w:rPr>
-        <w:t>-</w:t>
-      </w:r>
-      <w:proofErr w:type="gramEnd"/>
-      <w:r>
-        <w:rPr>
-          <w:rFonts w:ascii="Times New Roman" w:hAnsi="Times New Roman" w:cs="Times New Roman"/>
-          <w:b/>
-          <w:bCs/>
-          <w:sz w:val="24"/>
-          <w:szCs w:val="24"/>
-          <w:lang w:val="tr-TR"/>
-        </w:rPr>
-        <w:t>0.5</w:t>
-      </w:r>
-      <w:r>
-        <w:rPr>
-          <w:rFonts w:ascii="Times New Roman" w:hAnsi="Times New Roman" w:cs="Times New Roman"/>
-          <w:b/>
-          <w:bCs/>
-          <w:sz w:val="24"/>
-          <w:szCs w:val="24"/>
-          <w:lang w:val="tr-TR"/>
-        </w:rPr>
-        <w:t xml:space="preserve"> seçimi için </w:t>
-      </w:r>
-      <w:r>
-        <w:rPr>
-          <w:rFonts w:ascii="Times New Roman" w:hAnsi="Times New Roman" w:cs="Times New Roman"/>
-          <w:b/>
-          <w:bCs/>
-          <w:sz w:val="24"/>
-          <w:szCs w:val="24"/>
-          <w:lang w:val="tr-TR"/>
-        </w:rPr>
-        <w:t>E</w:t>
-      </w:r>
-      <w:r>
-        <w:rPr>
-          <w:rFonts w:ascii="Times New Roman" w:hAnsi="Times New Roman" w:cs="Times New Roman"/>
-          <w:b/>
-          <w:bCs/>
-          <w:sz w:val="24"/>
-          <w:szCs w:val="24"/>
-          <w:lang w:val="tr-TR"/>
-        </w:rPr>
-        <w:t xml:space="preserve">LS </w:t>
-      </w:r>
-      <w:r>
-        <w:rPr>
-          <w:rFonts w:ascii="Times New Roman" w:hAnsi="Times New Roman" w:cs="Times New Roman"/>
-          <w:b/>
-          <w:bCs/>
-          <w:sz w:val="24"/>
-          <w:szCs w:val="24"/>
-          <w:lang w:val="tr-TR"/>
-        </w:rPr>
-        <w:t>Algoritması</w:t>
-      </w:r>
-      <w:r>
-        <w:rPr>
-          <w:rFonts w:ascii="Times New Roman" w:hAnsi="Times New Roman" w:cs="Times New Roman"/>
-          <w:b/>
-          <w:bCs/>
-          <w:sz w:val="24"/>
-          <w:szCs w:val="24"/>
-          <w:lang w:val="tr-TR"/>
-        </w:rPr>
-        <w:t xml:space="preserve"> ile Parametre Kestirimine göre Elde Edilen Çıkış ve Sisteme Verilen Gürültü</w:t>
+        <w:t>Figür a.8 – c = -0.5 seçimi için ELS Algoritması ile Parametre Kestirimine göre Elde Edilen Çıkış ve Sisteme Verilen Gürültü</w:t>
       </w:r>
     </w:p>
     <w:p>
       <w:pPr>
-        <w:pStyle w:val="ListeParagraf"/>
+        <w:pStyle w:val="ListParagraph"/>
         <w:numPr>
           <w:ilvl w:val="0"/>
           <w:numId w:val="6"/>
@@ -23048,7 +22272,6 @@
           <w:szCs w:val="24"/>
           <w:lang w:val="tr-TR"/>
         </w:rPr>
-        <w:lastRenderedPageBreak/>
         <w:t xml:space="preserve">LMS </w:t>
       </w:r>
       <w:r>
@@ -23078,430 +22301,14 @@
       <w:r>
         <w:rPr>
           <w:noProof/>
-          <w:lang w:val="tr-TR"/>
-        </w:rPr>
+          <w:lang w:val="tr-TR" w:eastAsia="tr-TR"/>
+        </w:rPr>
+        <w:lastRenderedPageBreak/>
         <w:drawing>
           <wp:inline distT="0" distB="0" distL="0" distR="0" wp14:anchorId="4EB0A343" wp14:editId="18FF1251">
             <wp:extent cx="5942323" cy="2620036"/>
             <wp:effectExtent l="0" t="0" r="1905" b="8890"/>
             <wp:docPr id="11" name="Picture 11"/>
-            <wp:cNvGraphicFramePr>
-              <a:graphicFrameLocks xmlns:a="http://schemas.openxmlformats.org/drawingml/2006/main" noChangeAspect="1"/>
-            </wp:cNvGraphicFramePr>
-            <a:graphic xmlns:a="http://schemas.openxmlformats.org/drawingml/2006/main">
-              <a:graphicData uri="http://schemas.openxmlformats.org/drawingml/2006/picture">
-                <pic:pic xmlns:pic="http://schemas.openxmlformats.org/drawingml/2006/picture">
-                  <pic:nvPicPr>
-                    <pic:cNvPr id="1" name=""/>
-                    <pic:cNvPicPr/>
-                  </pic:nvPicPr>
-                  <pic:blipFill>
-                    <a:blip r:embed="rId15"/>
-                    <a:stretch>
-                      <a:fillRect/>
-                    </a:stretch>
-                  </pic:blipFill>
-                  <pic:spPr>
-                    <a:xfrm>
-                      <a:off x="0" y="0"/>
-                      <a:ext cx="5952539" cy="2624540"/>
-                    </a:xfrm>
-                    <a:prstGeom prst="rect">
-                      <a:avLst/>
-                    </a:prstGeom>
-                  </pic:spPr>
-                </pic:pic>
-              </a:graphicData>
-            </a:graphic>
-          </wp:inline>
-        </w:drawing>
-      </w:r>
-    </w:p>
-    <w:p>
-      <w:pPr>
-        <w:ind w:left="360"/>
-        <w:jc w:val="center"/>
-        <w:rPr>
-          <w:rFonts w:ascii="Times New Roman" w:hAnsi="Times New Roman" w:cs="Times New Roman"/>
-          <w:b/>
-          <w:bCs/>
-          <w:sz w:val="24"/>
-          <w:szCs w:val="24"/>
-          <w:lang w:val="tr-TR"/>
-        </w:rPr>
-      </w:pPr>
-      <w:r>
-        <w:rPr>
-          <w:rFonts w:ascii="Times New Roman" w:hAnsi="Times New Roman" w:cs="Times New Roman"/>
-          <w:b/>
-          <w:bCs/>
-          <w:sz w:val="24"/>
-          <w:szCs w:val="24"/>
-          <w:lang w:val="tr-TR"/>
-        </w:rPr>
-        <w:t>Figür a.</w:t>
-      </w:r>
-      <w:r>
-        <w:rPr>
-          <w:rFonts w:ascii="Times New Roman" w:hAnsi="Times New Roman" w:cs="Times New Roman"/>
-          <w:b/>
-          <w:bCs/>
-          <w:sz w:val="24"/>
-          <w:szCs w:val="24"/>
-          <w:lang w:val="tr-TR"/>
-        </w:rPr>
-        <w:t>9</w:t>
-      </w:r>
-      <w:r>
-        <w:rPr>
-          <w:rFonts w:ascii="Times New Roman" w:hAnsi="Times New Roman" w:cs="Times New Roman"/>
-          <w:b/>
-          <w:bCs/>
-          <w:sz w:val="24"/>
-          <w:szCs w:val="24"/>
-          <w:lang w:val="tr-TR"/>
-        </w:rPr>
-        <w:t xml:space="preserve"> – c = </w:t>
-      </w:r>
-      <w:r>
-        <w:rPr>
-          <w:rFonts w:ascii="Times New Roman" w:hAnsi="Times New Roman" w:cs="Times New Roman"/>
-          <w:b/>
-          <w:bCs/>
-          <w:sz w:val="24"/>
-          <w:szCs w:val="24"/>
-          <w:lang w:val="tr-TR"/>
-        </w:rPr>
-        <w:t>0</w:t>
-      </w:r>
-      <w:r>
-        <w:rPr>
-          <w:rFonts w:ascii="Times New Roman" w:hAnsi="Times New Roman" w:cs="Times New Roman"/>
-          <w:b/>
-          <w:bCs/>
-          <w:sz w:val="24"/>
-          <w:szCs w:val="24"/>
-          <w:lang w:val="tr-TR"/>
-        </w:rPr>
-        <w:t xml:space="preserve"> seçimi için </w:t>
-      </w:r>
-      <w:r>
-        <w:rPr>
-          <w:rFonts w:ascii="Times New Roman" w:hAnsi="Times New Roman" w:cs="Times New Roman"/>
-          <w:b/>
-          <w:bCs/>
-          <w:sz w:val="24"/>
-          <w:szCs w:val="24"/>
-          <w:lang w:val="tr-TR"/>
-        </w:rPr>
-        <w:t>LMS</w:t>
-      </w:r>
-      <w:r>
-        <w:rPr>
-          <w:rFonts w:ascii="Times New Roman" w:hAnsi="Times New Roman" w:cs="Times New Roman"/>
-          <w:b/>
-          <w:bCs/>
-          <w:sz w:val="24"/>
-          <w:szCs w:val="24"/>
-          <w:lang w:val="tr-TR"/>
-        </w:rPr>
-        <w:t xml:space="preserve"> Algoritması ile Parametre Kestirimi</w:t>
-      </w:r>
-    </w:p>
-    <w:p>
-      <w:pPr>
-        <w:ind w:firstLine="360"/>
-        <w:rPr>
-          <w:rFonts w:ascii="Times New Roman" w:hAnsi="Times New Roman" w:cs="Times New Roman"/>
-          <w:sz w:val="24"/>
-          <w:szCs w:val="24"/>
-          <w:lang w:val="tr-TR"/>
-        </w:rPr>
-      </w:pPr>
-      <w:r>
-        <w:rPr>
-          <w:rFonts w:ascii="Times New Roman" w:hAnsi="Times New Roman" w:cs="Times New Roman"/>
-          <w:sz w:val="24"/>
-          <w:szCs w:val="24"/>
-          <w:lang w:val="tr-TR"/>
-        </w:rPr>
-        <w:t>Figür a.</w:t>
-      </w:r>
-      <w:r>
-        <w:rPr>
-          <w:rFonts w:ascii="Times New Roman" w:hAnsi="Times New Roman" w:cs="Times New Roman"/>
-          <w:sz w:val="24"/>
-          <w:szCs w:val="24"/>
-          <w:lang w:val="tr-TR"/>
-        </w:rPr>
-        <w:t>9</w:t>
-      </w:r>
-      <w:r>
-        <w:rPr>
-          <w:rFonts w:ascii="Times New Roman" w:hAnsi="Times New Roman" w:cs="Times New Roman"/>
-          <w:sz w:val="24"/>
-          <w:szCs w:val="24"/>
-          <w:lang w:val="tr-TR"/>
-        </w:rPr>
-        <w:t>’d</w:t>
-      </w:r>
-      <w:r>
-        <w:rPr>
-          <w:rFonts w:ascii="Times New Roman" w:hAnsi="Times New Roman" w:cs="Times New Roman"/>
-          <w:sz w:val="24"/>
-          <w:szCs w:val="24"/>
-          <w:lang w:val="tr-TR"/>
-        </w:rPr>
-        <w:t>a</w:t>
-      </w:r>
-      <w:r>
-        <w:rPr>
-          <w:rFonts w:ascii="Times New Roman" w:hAnsi="Times New Roman" w:cs="Times New Roman"/>
-          <w:sz w:val="24"/>
-          <w:szCs w:val="24"/>
-          <w:lang w:val="tr-TR"/>
-        </w:rPr>
-        <w:t xml:space="preserve"> c</w:t>
-      </w:r>
-      <w:r>
-        <w:rPr>
-          <w:rFonts w:ascii="Times New Roman" w:hAnsi="Times New Roman" w:cs="Times New Roman"/>
-          <w:sz w:val="24"/>
-          <w:szCs w:val="24"/>
-          <w:lang w:val="tr-TR"/>
-        </w:rPr>
-        <w:t xml:space="preserve"> </w:t>
-      </w:r>
-      <w:r>
-        <w:rPr>
-          <w:rFonts w:ascii="Times New Roman" w:hAnsi="Times New Roman" w:cs="Times New Roman"/>
-          <w:sz w:val="24"/>
-          <w:szCs w:val="24"/>
-          <w:lang w:val="tr-TR"/>
-        </w:rPr>
-        <w:t>=</w:t>
-      </w:r>
-      <w:r>
-        <w:rPr>
-          <w:rFonts w:ascii="Times New Roman" w:hAnsi="Times New Roman" w:cs="Times New Roman"/>
-          <w:sz w:val="24"/>
-          <w:szCs w:val="24"/>
-          <w:lang w:val="tr-TR"/>
-        </w:rPr>
-        <w:t xml:space="preserve"> 0 </w:t>
-      </w:r>
-      <w:r>
-        <w:rPr>
-          <w:rFonts w:ascii="Times New Roman" w:hAnsi="Times New Roman" w:cs="Times New Roman"/>
-          <w:sz w:val="24"/>
-          <w:szCs w:val="24"/>
-          <w:lang w:val="tr-TR"/>
-        </w:rPr>
-        <w:t xml:space="preserve">seçimi için </w:t>
-      </w:r>
-      <w:r>
-        <w:rPr>
-          <w:rFonts w:ascii="Times New Roman" w:hAnsi="Times New Roman" w:cs="Times New Roman"/>
-          <w:sz w:val="24"/>
-          <w:szCs w:val="24"/>
-          <w:lang w:val="tr-TR"/>
-        </w:rPr>
-        <w:t>LMS</w:t>
-      </w:r>
-      <w:r>
-        <w:rPr>
-          <w:rFonts w:ascii="Times New Roman" w:hAnsi="Times New Roman" w:cs="Times New Roman"/>
-          <w:sz w:val="24"/>
-          <w:szCs w:val="24"/>
-          <w:lang w:val="tr-TR"/>
-        </w:rPr>
-        <w:t xml:space="preserve"> tasarımı ile elde edilen parametre kestirimi verilmiştir. </w:t>
-      </w:r>
-      <w:proofErr w:type="gramStart"/>
-      <w:r>
-        <w:rPr>
-          <w:rFonts w:ascii="Times New Roman" w:hAnsi="Times New Roman" w:cs="Times New Roman"/>
-          <w:sz w:val="24"/>
-          <w:szCs w:val="24"/>
-          <w:lang w:val="tr-TR"/>
-        </w:rPr>
-        <w:t>a</w:t>
-      </w:r>
-      <w:proofErr w:type="gramEnd"/>
-      <w:r>
-        <w:rPr>
-          <w:rFonts w:ascii="Times New Roman" w:hAnsi="Times New Roman" w:cs="Times New Roman"/>
-          <w:sz w:val="24"/>
-          <w:szCs w:val="24"/>
-          <w:lang w:val="tr-TR"/>
-        </w:rPr>
-        <w:t xml:space="preserve"> ve </w:t>
-      </w:r>
-      <w:r>
-        <w:rPr>
-          <w:rFonts w:ascii="Times New Roman" w:hAnsi="Times New Roman" w:cs="Times New Roman"/>
-          <w:sz w:val="24"/>
-          <w:szCs w:val="24"/>
-          <w:lang w:val="tr-TR"/>
-        </w:rPr>
-        <w:t>b</w:t>
-      </w:r>
-      <w:r>
-        <w:rPr>
-          <w:rFonts w:ascii="Times New Roman" w:hAnsi="Times New Roman" w:cs="Times New Roman"/>
-          <w:sz w:val="24"/>
-          <w:szCs w:val="24"/>
-          <w:lang w:val="tr-TR"/>
-        </w:rPr>
-        <w:t xml:space="preserve"> parametreleri için beklenildiği üzere sistem parametrelerinin değişmediği bir durumda </w:t>
-      </w:r>
-      <w:r>
-        <w:rPr>
-          <w:rFonts w:ascii="Times New Roman" w:hAnsi="Times New Roman" w:cs="Times New Roman"/>
-          <w:sz w:val="24"/>
-          <w:szCs w:val="24"/>
-          <w:lang w:val="tr-TR"/>
-        </w:rPr>
-        <w:t>LMS</w:t>
-      </w:r>
-      <w:r>
-        <w:rPr>
-          <w:rFonts w:ascii="Times New Roman" w:hAnsi="Times New Roman" w:cs="Times New Roman"/>
-          <w:sz w:val="24"/>
-          <w:szCs w:val="24"/>
-          <w:lang w:val="tr-TR"/>
-        </w:rPr>
-        <w:t xml:space="preserve"> ile kestirim yapmayı başarmıştır.</w:t>
-      </w:r>
-      <w:r>
-        <w:rPr>
-          <w:rFonts w:ascii="Times New Roman" w:hAnsi="Times New Roman" w:cs="Times New Roman"/>
-          <w:sz w:val="24"/>
-          <w:szCs w:val="24"/>
-          <w:lang w:val="tr-TR"/>
-        </w:rPr>
-        <w:t xml:space="preserve"> </w:t>
-      </w:r>
-      <m:oMath>
-        <m:r>
-          <w:rPr>
-            <w:rFonts w:ascii="Cambria Math" w:eastAsiaTheme="minorEastAsia" w:hAnsi="Cambria Math" w:cs="Times New Roman"/>
-            <w:lang w:val="tr-TR"/>
-          </w:rPr>
-          <m:t>μ</m:t>
-        </m:r>
-        <m:r>
-          <w:rPr>
-            <w:rFonts w:ascii="Cambria Math" w:eastAsiaTheme="minorEastAsia" w:hAnsi="Cambria Math" w:cs="Times New Roman"/>
-            <w:lang w:val="tr-TR"/>
-          </w:rPr>
-          <m:t>=0.03</m:t>
-        </m:r>
-      </m:oMath>
-      <w:r>
-        <w:rPr>
-          <w:rFonts w:ascii="Times New Roman" w:eastAsiaTheme="minorEastAsia" w:hAnsi="Times New Roman" w:cs="Times New Roman"/>
-          <w:lang w:val="tr-TR"/>
-        </w:rPr>
-        <w:t xml:space="preserve"> </w:t>
-      </w:r>
-      <w:proofErr w:type="gramStart"/>
-      <w:r>
-        <w:rPr>
-          <w:rFonts w:ascii="Times New Roman" w:eastAsiaTheme="minorEastAsia" w:hAnsi="Times New Roman" w:cs="Times New Roman"/>
-          <w:sz w:val="24"/>
-          <w:szCs w:val="24"/>
-          <w:lang w:val="tr-TR"/>
-        </w:rPr>
-        <w:t>seçilmiştir</w:t>
-      </w:r>
-      <w:proofErr w:type="gramEnd"/>
-      <w:r>
-        <w:rPr>
-          <w:rFonts w:ascii="Times New Roman" w:eastAsiaTheme="minorEastAsia" w:hAnsi="Times New Roman" w:cs="Times New Roman"/>
-          <w:sz w:val="24"/>
-          <w:szCs w:val="24"/>
-          <w:lang w:val="tr-TR"/>
-        </w:rPr>
-        <w:t>. Yaklaşım yavaş, ancak az salınımlı, düzgün bir şekilde olmuştur.</w:t>
-      </w:r>
-      <w:r>
-        <w:rPr>
-          <w:rFonts w:ascii="Times New Roman" w:eastAsiaTheme="minorEastAsia" w:hAnsi="Times New Roman" w:cs="Times New Roman"/>
-          <w:sz w:val="24"/>
-          <w:szCs w:val="24"/>
-          <w:lang w:val="tr-TR"/>
-        </w:rPr>
-        <w:t xml:space="preserve"> LMS algoritmasının diğer algoritmalara kıyasla basit bir matematiksel yaklaşım içerdiğini ve gerçek sistemde uygulamasının kolay olduğu, ancak sonuçların diğer algoritmalara kıyasla daha kötü olduğu yorumu yapılabilir.</w:t>
-      </w:r>
-      <w:r>
-        <w:rPr>
-          <w:rFonts w:ascii="Times New Roman" w:hAnsi="Times New Roman" w:cs="Times New Roman"/>
-          <w:sz w:val="24"/>
-          <w:szCs w:val="24"/>
-          <w:lang w:val="tr-TR"/>
-        </w:rPr>
-        <w:t xml:space="preserve"> Figür a.</w:t>
-      </w:r>
-      <w:r>
-        <w:rPr>
-          <w:rFonts w:ascii="Times New Roman" w:hAnsi="Times New Roman" w:cs="Times New Roman"/>
-          <w:sz w:val="24"/>
-          <w:szCs w:val="24"/>
-          <w:lang w:val="tr-TR"/>
-        </w:rPr>
-        <w:t>10</w:t>
-      </w:r>
-      <w:r>
-        <w:rPr>
-          <w:rFonts w:ascii="Times New Roman" w:hAnsi="Times New Roman" w:cs="Times New Roman"/>
-          <w:sz w:val="24"/>
-          <w:szCs w:val="24"/>
-          <w:lang w:val="tr-TR"/>
-        </w:rPr>
-        <w:t>’d</w:t>
-      </w:r>
-      <w:r>
-        <w:rPr>
-          <w:rFonts w:ascii="Times New Roman" w:hAnsi="Times New Roman" w:cs="Times New Roman"/>
-          <w:sz w:val="24"/>
-          <w:szCs w:val="24"/>
-          <w:lang w:val="tr-TR"/>
-        </w:rPr>
-        <w:t>a</w:t>
-      </w:r>
-      <w:r>
-        <w:rPr>
-          <w:rFonts w:ascii="Times New Roman" w:hAnsi="Times New Roman" w:cs="Times New Roman"/>
-          <w:sz w:val="24"/>
-          <w:szCs w:val="24"/>
-          <w:lang w:val="tr-TR"/>
-        </w:rPr>
-        <w:t xml:space="preserve"> kare referans sinyali verildiği ve tahmin edilen parametreler ile elde edilen tahmini çıkışın, sistem çıkışı ile neredeyse aynı şekilde ilerlediği gözlemlenmektedir.</w:t>
-      </w:r>
-    </w:p>
-    <w:p>
-      <w:pPr>
-        <w:jc w:val="center"/>
-        <w:rPr>
-          <w:rFonts w:ascii="Times New Roman" w:hAnsi="Times New Roman" w:cs="Times New Roman"/>
-          <w:b/>
-          <w:bCs/>
-          <w:sz w:val="24"/>
-          <w:szCs w:val="24"/>
-          <w:lang w:val="tr-TR"/>
-        </w:rPr>
-      </w:pPr>
-      <w:r>
-        <w:rPr>
-          <w:noProof/>
-          <w:lang w:val="tr-TR"/>
-        </w:rPr>
-        <w:drawing>
-          <wp:inline distT="0" distB="0" distL="0" distR="0" wp14:anchorId="1C5B2427" wp14:editId="7837D444">
-            <wp:extent cx="5943600" cy="2709609"/>
-            <wp:effectExtent l="0" t="0" r="0" b="0"/>
-            <wp:docPr id="12" name="Picture 12"/>
             <wp:cNvGraphicFramePr>
               <a:graphicFrameLocks xmlns:a="http://schemas.openxmlformats.org/drawingml/2006/main" noChangeAspect="1"/>
             </wp:cNvGraphicFramePr>
@@ -23521,7 +22328,7 @@
                   <pic:spPr>
                     <a:xfrm>
                       <a:off x="0" y="0"/>
-                      <a:ext cx="5945897" cy="2710656"/>
+                      <a:ext cx="5952539" cy="2624540"/>
                     </a:xfrm>
                     <a:prstGeom prst="rect">
                       <a:avLst/>
@@ -23556,86 +22363,14 @@
           <w:szCs w:val="24"/>
           <w:lang w:val="tr-TR"/>
         </w:rPr>
-        <w:t>Figür a.</w:t>
-      </w:r>
-      <w:r>
-        <w:rPr>
-          <w:rFonts w:ascii="Times New Roman" w:hAnsi="Times New Roman" w:cs="Times New Roman"/>
-          <w:b/>
-          <w:bCs/>
-          <w:sz w:val="24"/>
-          <w:szCs w:val="24"/>
-          <w:lang w:val="tr-TR"/>
-        </w:rPr>
-        <w:t>10</w:t>
-      </w:r>
-      <w:r>
-        <w:rPr>
-          <w:rFonts w:ascii="Times New Roman" w:hAnsi="Times New Roman" w:cs="Times New Roman"/>
-          <w:b/>
-          <w:bCs/>
-          <w:sz w:val="24"/>
-          <w:szCs w:val="24"/>
-          <w:lang w:val="tr-TR"/>
-        </w:rPr>
-        <w:t xml:space="preserve"> – c = </w:t>
-      </w:r>
-      <w:r>
-        <w:rPr>
-          <w:rFonts w:ascii="Times New Roman" w:hAnsi="Times New Roman" w:cs="Times New Roman"/>
-          <w:b/>
-          <w:bCs/>
-          <w:sz w:val="24"/>
-          <w:szCs w:val="24"/>
-          <w:lang w:val="tr-TR"/>
-        </w:rPr>
-        <w:t>0</w:t>
-      </w:r>
-      <w:r>
-        <w:rPr>
-          <w:rFonts w:ascii="Times New Roman" w:hAnsi="Times New Roman" w:cs="Times New Roman"/>
-          <w:b/>
-          <w:bCs/>
-          <w:sz w:val="24"/>
-          <w:szCs w:val="24"/>
-          <w:lang w:val="tr-TR"/>
-        </w:rPr>
-        <w:t xml:space="preserve"> seçimi için </w:t>
-      </w:r>
-      <w:r>
-        <w:rPr>
-          <w:rFonts w:ascii="Times New Roman" w:hAnsi="Times New Roman" w:cs="Times New Roman"/>
-          <w:b/>
-          <w:bCs/>
-          <w:sz w:val="24"/>
-          <w:szCs w:val="24"/>
-          <w:lang w:val="tr-TR"/>
-        </w:rPr>
-        <w:t>LMS</w:t>
-      </w:r>
-      <w:r>
-        <w:rPr>
-          <w:rFonts w:ascii="Times New Roman" w:hAnsi="Times New Roman" w:cs="Times New Roman"/>
-          <w:b/>
-          <w:bCs/>
-          <w:sz w:val="24"/>
-          <w:szCs w:val="24"/>
-          <w:lang w:val="tr-TR"/>
-        </w:rPr>
-        <w:t xml:space="preserve"> Algoritması ile Parametre Kestirimine göre Elde Edilen Çıkış ve Sisteme Verilen Gürültü</w:t>
+        <w:t>Figür a.9 – c = 0 seçimi için LMS Algoritması ile Parametre Kestirimi</w:t>
       </w:r>
     </w:p>
     <w:p>
       <w:pPr>
-        <w:pStyle w:val="ListeParagraf"/>
-        <w:numPr>
-          <w:ilvl w:val="0"/>
-          <w:numId w:val="6"/>
-        </w:numPr>
-        <w:rPr>
-          <w:rFonts w:ascii="Times New Roman" w:hAnsi="Times New Roman" w:cs="Times New Roman"/>
-          <w:b/>
-          <w:bCs/>
+        <w:ind w:firstLine="360"/>
+        <w:rPr>
+          <w:rFonts w:ascii="Times New Roman" w:hAnsi="Times New Roman" w:cs="Times New Roman"/>
           <w:sz w:val="24"/>
           <w:szCs w:val="24"/>
           <w:lang w:val="tr-TR"/>
@@ -23644,47 +22379,63 @@
       <w:r>
         <w:rPr>
           <w:rFonts w:ascii="Times New Roman" w:hAnsi="Times New Roman" w:cs="Times New Roman"/>
-          <w:b/>
-          <w:bCs/>
-          <w:sz w:val="24"/>
-          <w:szCs w:val="24"/>
-          <w:lang w:val="tr-TR"/>
-        </w:rPr>
-        <w:lastRenderedPageBreak/>
-        <w:t>P</w:t>
-      </w:r>
-      <w:r>
-        <w:rPr>
-          <w:rFonts w:ascii="Times New Roman" w:hAnsi="Times New Roman" w:cs="Times New Roman"/>
-          <w:b/>
-          <w:bCs/>
-          <w:sz w:val="24"/>
-          <w:szCs w:val="24"/>
-          <w:lang w:val="tr-TR"/>
-        </w:rPr>
-        <w:t>A</w:t>
-      </w:r>
-      <w:r>
-        <w:rPr>
-          <w:rFonts w:ascii="Times New Roman" w:hAnsi="Times New Roman" w:cs="Times New Roman"/>
-          <w:b/>
-          <w:bCs/>
+          <w:sz w:val="24"/>
+          <w:szCs w:val="24"/>
+          <w:lang w:val="tr-TR"/>
+        </w:rPr>
+        <w:t>Figür a.9’da c = 0 seçimi için LMS tasarımı ile elde edilen parametre kestirimi verilmiştir. a ve b parametreleri için beklenildiği üzere sistem parametrelerinin değişmediği bir durumda LMS ile kestirim yapmayı başarmıştır.</w:t>
+      </w:r>
+      <w:r>
+        <w:rPr>
+          <w:rFonts w:ascii="Times New Roman" w:hAnsi="Times New Roman" w:cs="Times New Roman"/>
           <w:sz w:val="24"/>
           <w:szCs w:val="24"/>
           <w:lang w:val="tr-TR"/>
         </w:rPr>
         <w:t xml:space="preserve"> </w:t>
       </w:r>
-      <w:r>
-        <w:rPr>
-          <w:rFonts w:ascii="Times New Roman" w:hAnsi="Times New Roman" w:cs="Times New Roman"/>
-          <w:b/>
-          <w:bCs/>
-          <w:sz w:val="24"/>
-          <w:szCs w:val="24"/>
-          <w:lang w:val="tr-TR"/>
-        </w:rPr>
-        <w:t>Sonuçları</w:t>
+      <m:oMath>
+        <m:r>
+          <w:rPr>
+            <w:rFonts w:ascii="Cambria Math" w:eastAsiaTheme="minorEastAsia" w:hAnsi="Cambria Math" w:cs="Times New Roman"/>
+            <w:lang w:val="tr-TR"/>
+          </w:rPr>
+          <m:t>μ=0.03</m:t>
+        </m:r>
+      </m:oMath>
+      <w:r>
+        <w:rPr>
+          <w:rFonts w:ascii="Times New Roman" w:eastAsiaTheme="minorEastAsia" w:hAnsi="Times New Roman" w:cs="Times New Roman"/>
+          <w:lang w:val="tr-TR"/>
+        </w:rPr>
+        <w:t xml:space="preserve"> </w:t>
+      </w:r>
+      <w:r>
+        <w:rPr>
+          <w:rFonts w:ascii="Times New Roman" w:eastAsiaTheme="minorEastAsia" w:hAnsi="Times New Roman" w:cs="Times New Roman"/>
+          <w:sz w:val="24"/>
+          <w:szCs w:val="24"/>
+          <w:lang w:val="tr-TR"/>
+        </w:rPr>
+        <w:t>seçilmiştir. Yaklaşım yavaş, ancak az salınımlı, düzgün bir şekilde olmuştur.</w:t>
+      </w:r>
+      <w:r>
+        <w:rPr>
+          <w:rFonts w:ascii="Times New Roman" w:eastAsiaTheme="minorEastAsia" w:hAnsi="Times New Roman" w:cs="Times New Roman"/>
+          <w:sz w:val="24"/>
+          <w:szCs w:val="24"/>
+          <w:lang w:val="tr-TR"/>
+        </w:rPr>
+        <w:t xml:space="preserve"> LMS algoritmasının diğer algoritmalara kıyasla basit bir matematiksel yaklaşım içerdiğini ve gerçek sistemde uygulamasının kolay olduğu, ancak sonuçların diğer algoritmalara kıyasla daha kötü olduğu yorumu yapılabilir.</w:t>
+      </w:r>
+      <w:r>
+        <w:rPr>
+          <w:rFonts w:ascii="Times New Roman" w:hAnsi="Times New Roman" w:cs="Times New Roman"/>
+          <w:sz w:val="24"/>
+          <w:szCs w:val="24"/>
+          <w:lang w:val="tr-TR"/>
+        </w:rPr>
+        <w:t xml:space="preserve"> Figür a.10’da kare referans sinyali verildiği ve tahmin edilen parametreler ile elde edilen tahmini çıkışın, sistem çıkışı ile neredeyse aynı şekilde ilerlediği gözlemlenmektedir.</w:t>
       </w:r>
     </w:p>
     <w:p>
@@ -23702,13 +22453,13 @@
       <w:r>
         <w:rPr>
           <w:noProof/>
-          <w:lang w:val="tr-TR"/>
+          <w:lang w:val="tr-TR" w:eastAsia="tr-TR"/>
         </w:rPr>
         <w:drawing>
-          <wp:inline distT="0" distB="0" distL="0" distR="0" wp14:anchorId="786577D1" wp14:editId="40B6E453">
-            <wp:extent cx="5943600" cy="2906395"/>
-            <wp:effectExtent l="0" t="0" r="0" b="8255"/>
-            <wp:docPr id="13" name="Picture 13"/>
+          <wp:inline distT="0" distB="0" distL="0" distR="0" wp14:anchorId="1C5B2427" wp14:editId="7837D444">
+            <wp:extent cx="5943600" cy="2709609"/>
+            <wp:effectExtent l="0" t="0" r="0" b="0"/>
+            <wp:docPr id="12" name="Picture 12"/>
             <wp:cNvGraphicFramePr>
               <a:graphicFrameLocks xmlns:a="http://schemas.openxmlformats.org/drawingml/2006/main" noChangeAspect="1"/>
             </wp:cNvGraphicFramePr>
@@ -23728,7 +22479,7 @@
                   <pic:spPr>
                     <a:xfrm>
                       <a:off x="0" y="0"/>
-                      <a:ext cx="5943600" cy="2906395"/>
+                      <a:ext cx="5945897" cy="2710656"/>
                     </a:xfrm>
                     <a:prstGeom prst="rect">
                       <a:avLst/>
@@ -23763,58 +22514,20 @@
           <w:szCs w:val="24"/>
           <w:lang w:val="tr-TR"/>
         </w:rPr>
-        <w:t>Figür a.</w:t>
-      </w:r>
-      <w:r>
-        <w:rPr>
-          <w:rFonts w:ascii="Times New Roman" w:hAnsi="Times New Roman" w:cs="Times New Roman"/>
-          <w:b/>
-          <w:bCs/>
-          <w:sz w:val="24"/>
-          <w:szCs w:val="24"/>
-          <w:lang w:val="tr-TR"/>
-        </w:rPr>
-        <w:t>11</w:t>
-      </w:r>
-      <w:r>
-        <w:rPr>
-          <w:rFonts w:ascii="Times New Roman" w:hAnsi="Times New Roman" w:cs="Times New Roman"/>
-          <w:b/>
-          <w:bCs/>
-          <w:sz w:val="24"/>
-          <w:szCs w:val="24"/>
-          <w:lang w:val="tr-TR"/>
-        </w:rPr>
-        <w:t xml:space="preserve"> – c = 0 seçimi için </w:t>
-      </w:r>
-      <w:r>
-        <w:rPr>
-          <w:rFonts w:ascii="Times New Roman" w:hAnsi="Times New Roman" w:cs="Times New Roman"/>
-          <w:b/>
-          <w:bCs/>
-          <w:sz w:val="24"/>
-          <w:szCs w:val="24"/>
-          <w:lang w:val="tr-TR"/>
-        </w:rPr>
-        <w:t>PA</w:t>
-      </w:r>
-      <w:r>
-        <w:rPr>
-          <w:rFonts w:ascii="Times New Roman" w:hAnsi="Times New Roman" w:cs="Times New Roman"/>
-          <w:b/>
-          <w:bCs/>
-          <w:sz w:val="24"/>
-          <w:szCs w:val="24"/>
-          <w:lang w:val="tr-TR"/>
-        </w:rPr>
-        <w:t xml:space="preserve"> Algoritması ile Parametre Kestirimi</w:t>
+        <w:t>Figür a.10 – c = 0 seçimi için LMS Algoritması ile Parametre Kestirimine göre Elde Edilen Çıkış ve Sisteme Verilen Gürültü</w:t>
       </w:r>
     </w:p>
     <w:p>
       <w:pPr>
-        <w:ind w:firstLine="360"/>
-        <w:rPr>
-          <w:rFonts w:ascii="Times New Roman" w:hAnsi="Times New Roman" w:cs="Times New Roman"/>
+        <w:pStyle w:val="ListParagraph"/>
+        <w:numPr>
+          <w:ilvl w:val="0"/>
+          <w:numId w:val="6"/>
+        </w:numPr>
+        <w:rPr>
+          <w:rFonts w:ascii="Times New Roman" w:hAnsi="Times New Roman" w:cs="Times New Roman"/>
+          <w:b/>
+          <w:bCs/>
           <w:sz w:val="24"/>
           <w:szCs w:val="24"/>
           <w:lang w:val="tr-TR"/>
@@ -23823,227 +22536,51 @@
       <w:r>
         <w:rPr>
           <w:rFonts w:ascii="Times New Roman" w:hAnsi="Times New Roman" w:cs="Times New Roman"/>
-          <w:sz w:val="24"/>
-          <w:szCs w:val="24"/>
-          <w:lang w:val="tr-TR"/>
-        </w:rPr>
-        <w:t>Figür a.</w:t>
-      </w:r>
-      <w:r>
-        <w:rPr>
-          <w:rFonts w:ascii="Times New Roman" w:hAnsi="Times New Roman" w:cs="Times New Roman"/>
-          <w:sz w:val="24"/>
-          <w:szCs w:val="24"/>
-          <w:lang w:val="tr-TR"/>
-        </w:rPr>
-        <w:t>11</w:t>
-      </w:r>
-      <w:r>
-        <w:rPr>
-          <w:rFonts w:ascii="Times New Roman" w:hAnsi="Times New Roman" w:cs="Times New Roman"/>
-          <w:sz w:val="24"/>
-          <w:szCs w:val="24"/>
-          <w:lang w:val="tr-TR"/>
-        </w:rPr>
-        <w:t xml:space="preserve">’da c = 0 seçimi için </w:t>
-      </w:r>
-      <w:r>
-        <w:rPr>
-          <w:rFonts w:ascii="Times New Roman" w:hAnsi="Times New Roman" w:cs="Times New Roman"/>
-          <w:sz w:val="24"/>
-          <w:szCs w:val="24"/>
-          <w:lang w:val="tr-TR"/>
-        </w:rPr>
-        <w:t>PA</w:t>
-      </w:r>
-      <w:r>
-        <w:rPr>
-          <w:rFonts w:ascii="Times New Roman" w:hAnsi="Times New Roman" w:cs="Times New Roman"/>
-          <w:sz w:val="24"/>
-          <w:szCs w:val="24"/>
-          <w:lang w:val="tr-TR"/>
-        </w:rPr>
-        <w:t xml:space="preserve"> tasarımı ile elde edilen parametre kestirimi verilmiştir. </w:t>
-      </w:r>
-      <w:proofErr w:type="gramStart"/>
-      <w:r>
-        <w:rPr>
-          <w:rFonts w:ascii="Times New Roman" w:hAnsi="Times New Roman" w:cs="Times New Roman"/>
-          <w:sz w:val="24"/>
-          <w:szCs w:val="24"/>
-          <w:lang w:val="tr-TR"/>
-        </w:rPr>
-        <w:t>a</w:t>
-      </w:r>
-      <w:proofErr w:type="gramEnd"/>
-      <w:r>
-        <w:rPr>
-          <w:rFonts w:ascii="Times New Roman" w:hAnsi="Times New Roman" w:cs="Times New Roman"/>
-          <w:sz w:val="24"/>
-          <w:szCs w:val="24"/>
-          <w:lang w:val="tr-TR"/>
-        </w:rPr>
-        <w:t xml:space="preserve"> ve b parametreleri için beklenildiği üzere sistem parametrelerinin değişmediği bir durumda </w:t>
-      </w:r>
-      <w:r>
-        <w:rPr>
-          <w:rFonts w:ascii="Times New Roman" w:hAnsi="Times New Roman" w:cs="Times New Roman"/>
-          <w:sz w:val="24"/>
-          <w:szCs w:val="24"/>
-          <w:lang w:val="tr-TR"/>
-        </w:rPr>
-        <w:t>PA</w:t>
-      </w:r>
-      <w:r>
-        <w:rPr>
-          <w:rFonts w:ascii="Times New Roman" w:hAnsi="Times New Roman" w:cs="Times New Roman"/>
-          <w:sz w:val="24"/>
-          <w:szCs w:val="24"/>
-          <w:lang w:val="tr-TR"/>
-        </w:rPr>
-        <w:t xml:space="preserve"> ile kestirim yapmayı başarmıştır. </w:t>
-      </w:r>
-      <m:oMath>
-        <m:r>
-          <w:rPr>
-            <w:rFonts w:ascii="Cambria Math" w:eastAsiaTheme="minorEastAsia" w:hAnsi="Cambria Math" w:cs="Times New Roman"/>
-            <w:lang w:val="tr-TR"/>
-          </w:rPr>
-          <m:t>γ</m:t>
-        </m:r>
-        <m:r>
-          <w:rPr>
-            <w:rFonts w:ascii="Cambria Math" w:eastAsiaTheme="minorEastAsia" w:hAnsi="Cambria Math" w:cs="Times New Roman"/>
-            <w:lang w:val="tr-TR"/>
-          </w:rPr>
-          <m:t>=0.0</m:t>
-        </m:r>
-        <m:r>
-          <w:rPr>
-            <w:rFonts w:ascii="Cambria Math" w:eastAsiaTheme="minorEastAsia" w:hAnsi="Cambria Math" w:cs="Times New Roman"/>
-            <w:lang w:val="tr-TR"/>
-          </w:rPr>
-          <m:t>1</m:t>
-        </m:r>
-      </m:oMath>
-      <w:r>
-        <w:rPr>
-          <w:rFonts w:ascii="Times New Roman" w:eastAsiaTheme="minorEastAsia" w:hAnsi="Times New Roman" w:cs="Times New Roman"/>
+          <w:b/>
+          <w:bCs/>
+          <w:sz w:val="24"/>
+          <w:szCs w:val="24"/>
+          <w:lang w:val="tr-TR"/>
+        </w:rPr>
+        <w:t>P</w:t>
+      </w:r>
+      <w:r>
+        <w:rPr>
+          <w:rFonts w:ascii="Times New Roman" w:hAnsi="Times New Roman" w:cs="Times New Roman"/>
+          <w:b/>
+          <w:bCs/>
+          <w:sz w:val="24"/>
+          <w:szCs w:val="24"/>
+          <w:lang w:val="tr-TR"/>
+        </w:rPr>
+        <w:t>A</w:t>
+      </w:r>
+      <w:r>
+        <w:rPr>
+          <w:rFonts w:ascii="Times New Roman" w:hAnsi="Times New Roman" w:cs="Times New Roman"/>
+          <w:b/>
+          <w:bCs/>
+          <w:sz w:val="24"/>
+          <w:szCs w:val="24"/>
           <w:lang w:val="tr-TR"/>
         </w:rPr>
         <w:t xml:space="preserve"> </w:t>
       </w:r>
-      <w:proofErr w:type="gramStart"/>
-      <w:r>
-        <w:rPr>
-          <w:rFonts w:ascii="Times New Roman" w:eastAsiaTheme="minorEastAsia" w:hAnsi="Times New Roman" w:cs="Times New Roman"/>
-          <w:lang w:val="tr-TR"/>
-        </w:rPr>
-        <w:t>seçilmiştir</w:t>
-      </w:r>
-      <w:proofErr w:type="gramEnd"/>
-      <w:r>
-        <w:rPr>
-          <w:rFonts w:ascii="Times New Roman" w:eastAsiaTheme="minorEastAsia" w:hAnsi="Times New Roman" w:cs="Times New Roman"/>
-          <w:lang w:val="tr-TR"/>
-        </w:rPr>
-        <w:t xml:space="preserve">. </w:t>
-      </w:r>
-      <w:r>
-        <w:rPr>
-          <w:rFonts w:ascii="Times New Roman" w:eastAsiaTheme="minorEastAsia" w:hAnsi="Times New Roman" w:cs="Times New Roman"/>
-          <w:sz w:val="24"/>
-          <w:szCs w:val="24"/>
-          <w:lang w:val="tr-TR"/>
-        </w:rPr>
-        <w:t>Öğrenim yavaş ancak sabit olmuştur</w:t>
-      </w:r>
-      <w:r>
-        <w:rPr>
-          <w:rFonts w:ascii="Times New Roman" w:eastAsiaTheme="minorEastAsia" w:hAnsi="Times New Roman" w:cs="Times New Roman"/>
-          <w:sz w:val="24"/>
-          <w:szCs w:val="24"/>
-          <w:lang w:val="tr-TR"/>
-        </w:rPr>
-        <w:t>.</w:t>
-      </w:r>
-      <w:r>
-        <w:rPr>
-          <w:rFonts w:ascii="Times New Roman" w:eastAsiaTheme="minorEastAsia" w:hAnsi="Times New Roman" w:cs="Times New Roman"/>
-          <w:sz w:val="24"/>
-          <w:szCs w:val="24"/>
-          <w:lang w:val="tr-TR"/>
-        </w:rPr>
-        <w:t xml:space="preserve"> </w:t>
-      </w:r>
-      <w:proofErr w:type="spellStart"/>
-      <w:r>
-        <w:rPr>
-          <w:rFonts w:ascii="Times New Roman" w:eastAsiaTheme="minorEastAsia" w:hAnsi="Times New Roman" w:cs="Times New Roman"/>
-          <w:sz w:val="24"/>
-          <w:szCs w:val="24"/>
-          <w:lang w:val="tr-TR"/>
-        </w:rPr>
-        <w:t>LMS’e</w:t>
-      </w:r>
-      <w:proofErr w:type="spellEnd"/>
-      <w:r>
-        <w:rPr>
-          <w:rFonts w:ascii="Times New Roman" w:eastAsiaTheme="minorEastAsia" w:hAnsi="Times New Roman" w:cs="Times New Roman"/>
-          <w:sz w:val="24"/>
-          <w:szCs w:val="24"/>
-          <w:lang w:val="tr-TR"/>
-        </w:rPr>
-        <w:t xml:space="preserve"> kıyasla PA algoritması daha </w:t>
-      </w:r>
-      <w:r>
-        <w:rPr>
-          <w:rFonts w:ascii="Times New Roman" w:eastAsiaTheme="minorEastAsia" w:hAnsi="Times New Roman" w:cs="Times New Roman"/>
-          <w:sz w:val="24"/>
-          <w:szCs w:val="24"/>
-          <w:lang w:val="tr-TR"/>
-        </w:rPr>
-        <w:t xml:space="preserve">güvenli ve stabil </w:t>
-      </w:r>
-      <w:r>
-        <w:rPr>
-          <w:rFonts w:ascii="Times New Roman" w:eastAsiaTheme="minorEastAsia" w:hAnsi="Times New Roman" w:cs="Times New Roman"/>
-          <w:sz w:val="24"/>
-          <w:szCs w:val="24"/>
-          <w:lang w:val="tr-TR"/>
-        </w:rPr>
-        <w:t>sonuçlar vermiştir.</w:t>
-      </w:r>
-      <w:r>
-        <w:rPr>
-          <w:rFonts w:ascii="Times New Roman" w:hAnsi="Times New Roman" w:cs="Times New Roman"/>
-          <w:sz w:val="24"/>
-          <w:szCs w:val="24"/>
-          <w:lang w:val="tr-TR"/>
-        </w:rPr>
-        <w:t xml:space="preserve"> Figür a.1</w:t>
-      </w:r>
-      <w:r>
-        <w:rPr>
-          <w:rFonts w:ascii="Times New Roman" w:hAnsi="Times New Roman" w:cs="Times New Roman"/>
-          <w:sz w:val="24"/>
-          <w:szCs w:val="24"/>
-          <w:lang w:val="tr-TR"/>
-        </w:rPr>
-        <w:t>2</w:t>
-      </w:r>
-      <w:r>
-        <w:rPr>
-          <w:rFonts w:ascii="Times New Roman" w:hAnsi="Times New Roman" w:cs="Times New Roman"/>
-          <w:sz w:val="24"/>
-          <w:szCs w:val="24"/>
-          <w:lang w:val="tr-TR"/>
-        </w:rPr>
-        <w:t>’da kare referans sinyali verildiği ve tahmin edilen parametreler ile elde edilen tahmini çıkışın, sistem çıkışı ile neredeyse aynı şekilde ilerlediği gözlemlenmektedir.</w:t>
+      <w:r>
+        <w:rPr>
+          <w:rFonts w:ascii="Times New Roman" w:hAnsi="Times New Roman" w:cs="Times New Roman"/>
+          <w:b/>
+          <w:bCs/>
+          <w:sz w:val="24"/>
+          <w:szCs w:val="24"/>
+          <w:lang w:val="tr-TR"/>
+        </w:rPr>
+        <w:t>Sonuçları</w:t>
       </w:r>
     </w:p>
     <w:p>
       <w:pPr>
+        <w:jc w:val="center"/>
         <w:rPr>
           <w:rFonts w:ascii="Times New Roman" w:hAnsi="Times New Roman" w:cs="Times New Roman"/>
           <w:b/>
@@ -24056,13 +22593,14 @@
       <w:r>
         <w:rPr>
           <w:noProof/>
-          <w:lang w:val="tr-TR"/>
-        </w:rPr>
+          <w:lang w:val="tr-TR" w:eastAsia="tr-TR"/>
+        </w:rPr>
+        <w:lastRenderedPageBreak/>
         <w:drawing>
-          <wp:inline distT="0" distB="0" distL="0" distR="0" wp14:anchorId="57E87213" wp14:editId="3378DFF1">
+          <wp:inline distT="0" distB="0" distL="0" distR="0" wp14:anchorId="786577D1" wp14:editId="40B6E453">
             <wp:extent cx="5943600" cy="2906395"/>
             <wp:effectExtent l="0" t="0" r="0" b="8255"/>
-            <wp:docPr id="14" name="Picture 14"/>
+            <wp:docPr id="13" name="Picture 13"/>
             <wp:cNvGraphicFramePr>
               <a:graphicFrameLocks xmlns:a="http://schemas.openxmlformats.org/drawingml/2006/main" noChangeAspect="1"/>
             </wp:cNvGraphicFramePr>
@@ -24097,6 +22635,7 @@
     </w:p>
     <w:p>
       <w:pPr>
+        <w:ind w:left="360"/>
         <w:jc w:val="center"/>
         <w:rPr>
           <w:rFonts w:ascii="Times New Roman" w:hAnsi="Times New Roman" w:cs="Times New Roman"/>
@@ -24116,56 +22655,201 @@
           <w:szCs w:val="24"/>
           <w:lang w:val="tr-TR"/>
         </w:rPr>
-        <w:t>Figür a.1</w:t>
-      </w:r>
-      <w:r>
-        <w:rPr>
-          <w:rFonts w:ascii="Times New Roman" w:hAnsi="Times New Roman" w:cs="Times New Roman"/>
-          <w:b/>
-          <w:bCs/>
-          <w:sz w:val="24"/>
-          <w:szCs w:val="24"/>
-          <w:lang w:val="tr-TR"/>
-        </w:rPr>
-        <w:t>2</w:t>
-      </w:r>
-      <w:r>
-        <w:rPr>
-          <w:rFonts w:ascii="Times New Roman" w:hAnsi="Times New Roman" w:cs="Times New Roman"/>
-          <w:b/>
-          <w:bCs/>
-          <w:sz w:val="24"/>
-          <w:szCs w:val="24"/>
-          <w:lang w:val="tr-TR"/>
-        </w:rPr>
-        <w:t xml:space="preserve"> – c = 0 seçimi için </w:t>
-      </w:r>
-      <w:r>
-        <w:rPr>
-          <w:rFonts w:ascii="Times New Roman" w:hAnsi="Times New Roman" w:cs="Times New Roman"/>
-          <w:b/>
-          <w:bCs/>
-          <w:sz w:val="24"/>
-          <w:szCs w:val="24"/>
-          <w:lang w:val="tr-TR"/>
-        </w:rPr>
-        <w:t>PA</w:t>
-      </w:r>
-      <w:r>
-        <w:rPr>
-          <w:rFonts w:ascii="Times New Roman" w:hAnsi="Times New Roman" w:cs="Times New Roman"/>
-          <w:b/>
-          <w:bCs/>
-          <w:sz w:val="24"/>
-          <w:szCs w:val="24"/>
-          <w:lang w:val="tr-TR"/>
-        </w:rPr>
-        <w:t xml:space="preserve"> Algoritması ile Parametre Kestirimine göre Elde Edilen Çıkış ve Sisteme Verilen Gürültü</w:t>
+        <w:t>Figür a.11 – c = 0 seçimi için PA Algoritması ile Parametre Kestirimi</w:t>
       </w:r>
     </w:p>
     <w:p>
       <w:pPr>
-        <w:pStyle w:val="ListeParagraf"/>
+        <w:ind w:firstLine="360"/>
+        <w:rPr>
+          <w:rFonts w:ascii="Times New Roman" w:hAnsi="Times New Roman" w:cs="Times New Roman"/>
+          <w:sz w:val="24"/>
+          <w:szCs w:val="24"/>
+          <w:lang w:val="tr-TR"/>
+        </w:rPr>
+      </w:pPr>
+      <w:r>
+        <w:rPr>
+          <w:rFonts w:ascii="Times New Roman" w:hAnsi="Times New Roman" w:cs="Times New Roman"/>
+          <w:sz w:val="24"/>
+          <w:szCs w:val="24"/>
+          <w:lang w:val="tr-TR"/>
+        </w:rPr>
+        <w:t xml:space="preserve">Figür a.11’da c = 0 seçimi için PA tasarımı ile elde edilen parametre kestirimi verilmiştir. a ve b parametreleri için beklenildiği üzere sistem parametrelerinin değişmediği bir durumda PA ile kestirim yapmayı başarmıştır. </w:t>
+      </w:r>
+      <m:oMath>
+        <m:r>
+          <w:rPr>
+            <w:rFonts w:ascii="Cambria Math" w:eastAsiaTheme="minorEastAsia" w:hAnsi="Cambria Math" w:cs="Times New Roman"/>
+            <w:lang w:val="tr-TR"/>
+          </w:rPr>
+          <m:t>γ=0.01</m:t>
+        </m:r>
+      </m:oMath>
+      <w:r>
+        <w:rPr>
+          <w:rFonts w:ascii="Times New Roman" w:eastAsiaTheme="minorEastAsia" w:hAnsi="Times New Roman" w:cs="Times New Roman"/>
+          <w:lang w:val="tr-TR"/>
+        </w:rPr>
+        <w:t xml:space="preserve"> seçilmiştir. </w:t>
+      </w:r>
+      <w:r>
+        <w:rPr>
+          <w:rFonts w:ascii="Times New Roman" w:eastAsiaTheme="minorEastAsia" w:hAnsi="Times New Roman" w:cs="Times New Roman"/>
+          <w:sz w:val="24"/>
+          <w:szCs w:val="24"/>
+          <w:lang w:val="tr-TR"/>
+        </w:rPr>
+        <w:t>Öğrenim yavaş ancak sabit olmuştur</w:t>
+      </w:r>
+      <w:r>
+        <w:rPr>
+          <w:rFonts w:ascii="Times New Roman" w:eastAsiaTheme="minorEastAsia" w:hAnsi="Times New Roman" w:cs="Times New Roman"/>
+          <w:sz w:val="24"/>
+          <w:szCs w:val="24"/>
+          <w:lang w:val="tr-TR"/>
+        </w:rPr>
+        <w:t>.</w:t>
+      </w:r>
+      <w:r>
+        <w:rPr>
+          <w:rFonts w:ascii="Times New Roman" w:eastAsiaTheme="minorEastAsia" w:hAnsi="Times New Roman" w:cs="Times New Roman"/>
+          <w:sz w:val="24"/>
+          <w:szCs w:val="24"/>
+          <w:lang w:val="tr-TR"/>
+        </w:rPr>
+        <w:t xml:space="preserve"> LMS’e kıyasla PA algoritması daha </w:t>
+      </w:r>
+      <w:r>
+        <w:rPr>
+          <w:rFonts w:ascii="Times New Roman" w:eastAsiaTheme="minorEastAsia" w:hAnsi="Times New Roman" w:cs="Times New Roman"/>
+          <w:sz w:val="24"/>
+          <w:szCs w:val="24"/>
+          <w:lang w:val="tr-TR"/>
+        </w:rPr>
+        <w:t xml:space="preserve">güvenli ve stabil </w:t>
+      </w:r>
+      <w:r>
+        <w:rPr>
+          <w:rFonts w:ascii="Times New Roman" w:eastAsiaTheme="minorEastAsia" w:hAnsi="Times New Roman" w:cs="Times New Roman"/>
+          <w:sz w:val="24"/>
+          <w:szCs w:val="24"/>
+          <w:lang w:val="tr-TR"/>
+        </w:rPr>
+        <w:t>sonuçlar vermiştir.</w:t>
+      </w:r>
+      <w:r>
+        <w:rPr>
+          <w:rFonts w:ascii="Times New Roman" w:hAnsi="Times New Roman" w:cs="Times New Roman"/>
+          <w:sz w:val="24"/>
+          <w:szCs w:val="24"/>
+          <w:lang w:val="tr-TR"/>
+        </w:rPr>
+        <w:t xml:space="preserve"> Figür a.12’da kare referans sinyali verildiği ve tahmin edilen parametreler ile elde edilen tahmini çıkışın, sistem çıkışı ile neredeyse aynı şekilde ilerlediği gözlemlenmektedir.</w:t>
+      </w:r>
+    </w:p>
+    <w:p>
+      <w:pPr>
+        <w:rPr>
+          <w:rFonts w:ascii="Times New Roman" w:hAnsi="Times New Roman" w:cs="Times New Roman"/>
+          <w:b/>
+          <w:bCs/>
+          <w:sz w:val="24"/>
+          <w:szCs w:val="24"/>
+          <w:lang w:val="tr-TR"/>
+        </w:rPr>
+      </w:pPr>
+      <w:r>
+        <w:rPr>
+          <w:noProof/>
+          <w:lang w:val="tr-TR" w:eastAsia="tr-TR"/>
+        </w:rPr>
+        <w:drawing>
+          <wp:inline distT="0" distB="0" distL="0" distR="0" wp14:anchorId="57E87213" wp14:editId="3378DFF1">
+            <wp:extent cx="5943600" cy="2906395"/>
+            <wp:effectExtent l="0" t="0" r="0" b="8255"/>
+            <wp:docPr id="14" name="Picture 14"/>
+            <wp:cNvGraphicFramePr>
+              <a:graphicFrameLocks xmlns:a="http://schemas.openxmlformats.org/drawingml/2006/main" noChangeAspect="1"/>
+            </wp:cNvGraphicFramePr>
+            <a:graphic xmlns:a="http://schemas.openxmlformats.org/drawingml/2006/main">
+              <a:graphicData uri="http://schemas.openxmlformats.org/drawingml/2006/picture">
+                <pic:pic xmlns:pic="http://schemas.openxmlformats.org/drawingml/2006/picture">
+                  <pic:nvPicPr>
+                    <pic:cNvPr id="1" name=""/>
+                    <pic:cNvPicPr/>
+                  </pic:nvPicPr>
+                  <pic:blipFill>
+                    <a:blip r:embed="rId19"/>
+                    <a:stretch>
+                      <a:fillRect/>
+                    </a:stretch>
+                  </pic:blipFill>
+                  <pic:spPr>
+                    <a:xfrm>
+                      <a:off x="0" y="0"/>
+                      <a:ext cx="5943600" cy="2906395"/>
+                    </a:xfrm>
+                    <a:prstGeom prst="rect">
+                      <a:avLst/>
+                    </a:prstGeom>
+                  </pic:spPr>
+                </pic:pic>
+              </a:graphicData>
+            </a:graphic>
+          </wp:inline>
+        </w:drawing>
+      </w:r>
+    </w:p>
+    <w:p>
+      <w:pPr>
+        <w:jc w:val="center"/>
+        <w:rPr>
+          <w:rFonts w:ascii="Times New Roman" w:hAnsi="Times New Roman" w:cs="Times New Roman"/>
+          <w:b/>
+          <w:bCs/>
+          <w:sz w:val="24"/>
+          <w:szCs w:val="24"/>
+          <w:lang w:val="tr-TR"/>
+        </w:rPr>
+      </w:pPr>
+      <w:r>
+        <w:rPr>
+          <w:rFonts w:ascii="Times New Roman" w:hAnsi="Times New Roman" w:cs="Times New Roman"/>
+          <w:b/>
+          <w:bCs/>
+          <w:sz w:val="24"/>
+          <w:szCs w:val="24"/>
+          <w:lang w:val="tr-TR"/>
+        </w:rPr>
+        <w:t>Figür a.1</w:t>
+      </w:r>
+      <w:r>
+        <w:rPr>
+          <w:rFonts w:ascii="Times New Roman" w:hAnsi="Times New Roman" w:cs="Times New Roman"/>
+          <w:b/>
+          <w:bCs/>
+          <w:sz w:val="24"/>
+          <w:szCs w:val="24"/>
+          <w:lang w:val="tr-TR"/>
+        </w:rPr>
+        <w:t>2</w:t>
+      </w:r>
+      <w:r>
+        <w:rPr>
+          <w:rFonts w:ascii="Times New Roman" w:hAnsi="Times New Roman" w:cs="Times New Roman"/>
+          <w:b/>
+          <w:bCs/>
+          <w:sz w:val="24"/>
+          <w:szCs w:val="24"/>
+          <w:lang w:val="tr-TR"/>
+        </w:rPr>
+        <w:t xml:space="preserve"> – c = 0 seçimi için PA Algoritması ile Parametre Kestirimine göre Elde Edilen Çıkış ve Sisteme Verilen Gürültü</w:t>
+      </w:r>
+    </w:p>
+    <w:p>
+      <w:pPr>
+        <w:pStyle w:val="ListParagraph"/>
         <w:numPr>
           <w:ilvl w:val="0"/>
           <w:numId w:val="6"/>
@@ -24188,7 +22872,6 @@
           <w:szCs w:val="24"/>
           <w:lang w:val="tr-TR"/>
         </w:rPr>
-        <w:lastRenderedPageBreak/>
         <w:t>SA</w:t>
       </w:r>
       <w:r>
@@ -24229,8 +22912,9 @@
       <w:r>
         <w:rPr>
           <w:noProof/>
-          <w:lang w:val="tr-TR"/>
-        </w:rPr>
+          <w:lang w:val="tr-TR" w:eastAsia="tr-TR"/>
+        </w:rPr>
+        <w:lastRenderedPageBreak/>
         <w:drawing>
           <wp:inline distT="0" distB="0" distL="0" distR="0" wp14:anchorId="541F1B4B" wp14:editId="34D77328">
             <wp:extent cx="5437881" cy="2622942"/>
@@ -24247,7 +22931,7 @@
                     <pic:cNvPicPr/>
                   </pic:nvPicPr>
                   <pic:blipFill rotWithShape="1">
-                    <a:blip r:embed="rId19"/>
+                    <a:blip r:embed="rId20"/>
                     <a:srcRect t="1" b="1360"/>
                     <a:stretch/>
                   </pic:blipFill>
@@ -24297,51 +22981,7 @@
           <w:szCs w:val="24"/>
           <w:lang w:val="tr-TR"/>
         </w:rPr>
-        <w:t>Figür a.1</w:t>
-      </w:r>
-      <w:r>
-        <w:rPr>
-          <w:rFonts w:ascii="Times New Roman" w:hAnsi="Times New Roman" w:cs="Times New Roman"/>
-          <w:b/>
-          <w:bCs/>
-          <w:sz w:val="24"/>
-          <w:szCs w:val="24"/>
-          <w:lang w:val="tr-TR"/>
-        </w:rPr>
-        <w:t>3</w:t>
-      </w:r>
-      <w:r>
-        <w:rPr>
-          <w:rFonts w:ascii="Times New Roman" w:hAnsi="Times New Roman" w:cs="Times New Roman"/>
-          <w:b/>
-          <w:bCs/>
-          <w:sz w:val="24"/>
-          <w:szCs w:val="24"/>
-          <w:lang w:val="tr-TR"/>
-        </w:rPr>
-        <w:t xml:space="preserve"> – c = 0 seçimi için </w:t>
-      </w:r>
-      <w:r>
-        <w:rPr>
-          <w:rFonts w:ascii="Times New Roman" w:hAnsi="Times New Roman" w:cs="Times New Roman"/>
-          <w:b/>
-          <w:bCs/>
-          <w:sz w:val="24"/>
-          <w:szCs w:val="24"/>
-          <w:lang w:val="tr-TR"/>
-        </w:rPr>
-        <w:t>S</w:t>
-      </w:r>
-      <w:r>
-        <w:rPr>
-          <w:rFonts w:ascii="Times New Roman" w:hAnsi="Times New Roman" w:cs="Times New Roman"/>
-          <w:b/>
-          <w:bCs/>
-          <w:sz w:val="24"/>
-          <w:szCs w:val="24"/>
-          <w:lang w:val="tr-TR"/>
-        </w:rPr>
-        <w:t>A Algoritması ile Parametre Kestirimi</w:t>
+        <w:t>Figür a.13 – c = 0 seçimi için SA Algoritması ile Parametre Kestirimi</w:t>
       </w:r>
     </w:p>
     <w:p>
@@ -24361,81 +23001,7 @@
           <w:szCs w:val="24"/>
           <w:lang w:val="tr-TR"/>
         </w:rPr>
-        <w:t>Figür a.1</w:t>
-      </w:r>
-      <w:r>
-        <w:rPr>
-          <w:rFonts w:ascii="Times New Roman" w:hAnsi="Times New Roman" w:cs="Times New Roman"/>
-          <w:sz w:val="24"/>
-          <w:szCs w:val="24"/>
-          <w:lang w:val="tr-TR"/>
-        </w:rPr>
-        <w:t>3</w:t>
-      </w:r>
-      <w:r>
-        <w:rPr>
-          <w:rFonts w:ascii="Times New Roman" w:hAnsi="Times New Roman" w:cs="Times New Roman"/>
-          <w:sz w:val="24"/>
-          <w:szCs w:val="24"/>
-          <w:lang w:val="tr-TR"/>
-        </w:rPr>
-        <w:t xml:space="preserve">’da c = 0 seçimi için PA tasarımı ile elde edilen parametre kestirimi verilmiştir. </w:t>
-      </w:r>
-      <w:proofErr w:type="gramStart"/>
-      <w:r>
-        <w:rPr>
-          <w:rFonts w:ascii="Times New Roman" w:hAnsi="Times New Roman" w:cs="Times New Roman"/>
-          <w:sz w:val="24"/>
-          <w:szCs w:val="24"/>
-          <w:lang w:val="tr-TR"/>
-        </w:rPr>
-        <w:t>a</w:t>
-      </w:r>
-      <w:proofErr w:type="gramEnd"/>
-      <w:r>
-        <w:rPr>
-          <w:rFonts w:ascii="Times New Roman" w:hAnsi="Times New Roman" w:cs="Times New Roman"/>
-          <w:sz w:val="24"/>
-          <w:szCs w:val="24"/>
-          <w:lang w:val="tr-TR"/>
-        </w:rPr>
-        <w:t xml:space="preserve"> ve b parametreleri için beklenildiği üzere sistem parametrelerinin değişmediği bir durumda </w:t>
-      </w:r>
-      <w:r>
-        <w:rPr>
-          <w:rFonts w:ascii="Times New Roman" w:hAnsi="Times New Roman" w:cs="Times New Roman"/>
-          <w:sz w:val="24"/>
-          <w:szCs w:val="24"/>
-          <w:lang w:val="tr-TR"/>
-        </w:rPr>
-        <w:t>S</w:t>
-      </w:r>
-      <w:r>
-        <w:rPr>
-          <w:rFonts w:ascii="Times New Roman" w:hAnsi="Times New Roman" w:cs="Times New Roman"/>
-          <w:sz w:val="24"/>
-          <w:szCs w:val="24"/>
-          <w:lang w:val="tr-TR"/>
-        </w:rPr>
-        <w:t>A ile kestirim yapmayı başarmış</w:t>
-      </w:r>
-      <w:r>
-        <w:rPr>
-          <w:rFonts w:ascii="Times New Roman" w:hAnsi="Times New Roman" w:cs="Times New Roman"/>
-          <w:sz w:val="24"/>
-          <w:szCs w:val="24"/>
-          <w:lang w:val="tr-TR"/>
-        </w:rPr>
-        <w:t>tır</w:t>
-      </w:r>
-      <w:r>
-        <w:rPr>
-          <w:rFonts w:ascii="Times New Roman" w:hAnsi="Times New Roman" w:cs="Times New Roman"/>
-          <w:sz w:val="24"/>
-          <w:szCs w:val="24"/>
-          <w:lang w:val="tr-TR"/>
-        </w:rPr>
-        <w:t xml:space="preserve">. </w:t>
+        <w:t xml:space="preserve">Figür a.13’da c = 0 seçimi için PA tasarımı ile elde edilen parametre kestirimi verilmiştir. a ve b parametreleri için beklenildiği üzere sistem parametrelerinin değişmediği bir durumda SA ile kestirim yapmayı başarmıştır. </w:t>
       </w:r>
       <w:r>
         <w:rPr>
@@ -24444,83 +23010,16 @@
           <w:szCs w:val="24"/>
           <w:lang w:val="tr-TR"/>
         </w:rPr>
-        <w:t xml:space="preserve">Öğrenim hızı, </w:t>
-      </w:r>
-      <w:proofErr w:type="spellStart"/>
-      <w:r>
-        <w:rPr>
-          <w:rFonts w:ascii="Times New Roman" w:eastAsiaTheme="minorEastAsia" w:hAnsi="Times New Roman" w:cs="Times New Roman"/>
-          <w:sz w:val="24"/>
-          <w:szCs w:val="24"/>
-          <w:lang w:val="tr-TR"/>
-        </w:rPr>
-        <w:t>kovaryans</w:t>
-      </w:r>
-      <w:proofErr w:type="spellEnd"/>
-      <w:r>
-        <w:rPr>
-          <w:rFonts w:ascii="Times New Roman" w:eastAsiaTheme="minorEastAsia" w:hAnsi="Times New Roman" w:cs="Times New Roman"/>
-          <w:sz w:val="24"/>
-          <w:szCs w:val="24"/>
-          <w:lang w:val="tr-TR"/>
-        </w:rPr>
-        <w:t xml:space="preserve"> güncellemesinin gittikçe azalmasından kaynaklı olarak, istenilen parametre değerine yaklaştıkça azalmaktadır. Buna karşın, </w:t>
-      </w:r>
-      <w:proofErr w:type="spellStart"/>
-      <w:r>
-        <w:rPr>
-          <w:rFonts w:ascii="Times New Roman" w:eastAsiaTheme="minorEastAsia" w:hAnsi="Times New Roman" w:cs="Times New Roman"/>
-          <w:sz w:val="24"/>
-          <w:szCs w:val="24"/>
-          <w:lang w:val="tr-TR"/>
-        </w:rPr>
-        <w:t>salınımsız</w:t>
-      </w:r>
-      <w:proofErr w:type="spellEnd"/>
-      <w:r>
-        <w:rPr>
-          <w:rFonts w:ascii="Times New Roman" w:eastAsiaTheme="minorEastAsia" w:hAnsi="Times New Roman" w:cs="Times New Roman"/>
-          <w:sz w:val="24"/>
-          <w:szCs w:val="24"/>
-          <w:lang w:val="tr-TR"/>
-        </w:rPr>
-        <w:t xml:space="preserve"> bir sonuç alınacak, yakınsama garanti altında kalacak ve gürültüye karşı yüksek bir direnç gözlemlenecektir. </w:t>
-      </w:r>
-      <w:r>
-        <w:rPr>
-          <w:rFonts w:ascii="Times New Roman" w:hAnsi="Times New Roman" w:cs="Times New Roman"/>
-          <w:sz w:val="24"/>
-          <w:szCs w:val="24"/>
-          <w:lang w:val="tr-TR"/>
-        </w:rPr>
-        <w:t>Figür a.1</w:t>
-      </w:r>
-      <w:r>
-        <w:rPr>
-          <w:rFonts w:ascii="Times New Roman" w:hAnsi="Times New Roman" w:cs="Times New Roman"/>
-          <w:sz w:val="24"/>
-          <w:szCs w:val="24"/>
-          <w:lang w:val="tr-TR"/>
-        </w:rPr>
-        <w:t>4</w:t>
-      </w:r>
-      <w:r>
-        <w:rPr>
-          <w:rFonts w:ascii="Times New Roman" w:hAnsi="Times New Roman" w:cs="Times New Roman"/>
-          <w:sz w:val="24"/>
-          <w:szCs w:val="24"/>
-          <w:lang w:val="tr-TR"/>
-        </w:rPr>
-        <w:t xml:space="preserve">’da kare referans sinyali verildiği ve tahmin edilen parametreler ile elde edilen tahmini çıkışın, sistem çıkışı </w:t>
-      </w:r>
-      <w:r>
-        <w:rPr>
-          <w:rFonts w:ascii="Times New Roman" w:hAnsi="Times New Roman" w:cs="Times New Roman"/>
-          <w:sz w:val="24"/>
-          <w:szCs w:val="24"/>
-          <w:lang w:val="tr-TR"/>
-        </w:rPr>
-        <w:t>ile farklılık gösterdiği, gittikçe yaklaştığı ancak tam olarak takip edemediği gözlemlenmiştir. Kestirim süresi uzadıkça, çıkış sinyalleri de yakınlaşacaktır.</w:t>
+        <w:t xml:space="preserve">Öğrenim hızı, kovaryans güncellemesinin gittikçe azalmasından kaynaklı olarak, istenilen parametre değerine yaklaştıkça azalmaktadır. Buna karşın, salınımsız bir sonuç alınacak, yakınsama garanti altında kalacak ve gürültüye karşı yüksek bir direnç gözlemlenecektir. </w:t>
+      </w:r>
+      <w:r>
+        <w:rPr>
+          <w:rFonts w:ascii="Times New Roman" w:hAnsi="Times New Roman" w:cs="Times New Roman"/>
+          <w:sz w:val="24"/>
+          <w:szCs w:val="24"/>
+          <w:lang w:val="tr-TR"/>
+        </w:rPr>
+        <w:t>Figür a.14’da kare referans sinyali verildiği ve tahmin edilen parametreler ile elde edilen tahmini çıkışın, sistem çıkışı ile farklılık gösterdiği, gittikçe yaklaştığı ancak tam olarak takip edemediği gözlemlenmiştir. Kestirim süresi uzadıkça, çıkış sinyalleri de yakınlaşacaktır.</w:t>
       </w:r>
     </w:p>
     <w:p>
@@ -24538,7 +23037,7 @@
       <w:r>
         <w:rPr>
           <w:noProof/>
-          <w:lang w:val="tr-TR"/>
+          <w:lang w:val="tr-TR" w:eastAsia="tr-TR"/>
         </w:rPr>
         <w:drawing>
           <wp:inline distT="0" distB="0" distL="0" distR="0" wp14:anchorId="3F0912C1" wp14:editId="58EDC2C2">
@@ -24556,7 +23055,7 @@
                     <pic:cNvPicPr/>
                   </pic:nvPicPr>
                   <pic:blipFill rotWithShape="1">
-                    <a:blip r:embed="rId20"/>
+                    <a:blip r:embed="rId21"/>
                     <a:srcRect b="1320"/>
                     <a:stretch/>
                   </pic:blipFill>
@@ -24686,7 +23185,7 @@
     </w:p>
     <w:tbl>
       <w:tblPr>
-        <w:tblStyle w:val="TabloKlavuzu"/>
+        <w:tblStyle w:val="TableGrid"/>
         <w:tblW w:w="0" w:type="auto"/>
         <w:tblBorders>
           <w:top w:val="none" w:sz="0" w:space="0" w:color="auto"/>
@@ -24944,7 +23443,7 @@
     </w:tbl>
     <w:p>
       <w:pPr>
-        <w:pStyle w:val="ListeParagraf"/>
+        <w:pStyle w:val="ListParagraph"/>
         <w:numPr>
           <w:ilvl w:val="0"/>
           <w:numId w:val="7"/>
@@ -25083,7 +23582,7 @@
     </w:p>
     <w:tbl>
       <w:tblPr>
-        <w:tblStyle w:val="TabloKlavuzu"/>
+        <w:tblStyle w:val="TableGrid"/>
         <w:tblW w:w="0" w:type="auto"/>
         <w:tblBorders>
           <w:top w:val="none" w:sz="0" w:space="0" w:color="auto"/>
@@ -25648,32 +24147,12 @@
           <w:szCs w:val="24"/>
           <w:lang w:val="tr-TR"/>
         </w:rPr>
-        <w:t xml:space="preserve"> sebebiyle </w:t>
-      </w:r>
-      <w:proofErr w:type="spellStart"/>
-      <w:r>
-        <w:rPr>
-          <w:rFonts w:ascii="Times New Roman" w:hAnsi="Times New Roman" w:cs="Times New Roman"/>
-          <w:sz w:val="24"/>
-          <w:szCs w:val="24"/>
-          <w:lang w:val="tr-TR"/>
-        </w:rPr>
-        <w:t>tanımlanabilirliğini</w:t>
-      </w:r>
-      <w:proofErr w:type="spellEnd"/>
-      <w:r>
-        <w:rPr>
-          <w:rFonts w:ascii="Times New Roman" w:hAnsi="Times New Roman" w:cs="Times New Roman"/>
-          <w:sz w:val="24"/>
-          <w:szCs w:val="24"/>
-          <w:lang w:val="tr-TR"/>
-        </w:rPr>
-        <w:t xml:space="preserve"> kaybedecektir.</w:t>
+        <w:t xml:space="preserve"> sebebiyle tanımlanabilirliğini kaybedecektir.</w:t>
       </w:r>
     </w:p>
     <w:tbl>
       <w:tblPr>
-        <w:tblStyle w:val="TabloKlavuzu"/>
+        <w:tblStyle w:val="TableGrid"/>
         <w:tblW w:w="0" w:type="auto"/>
         <w:tblBorders>
           <w:top w:val="none" w:sz="0" w:space="0" w:color="auto"/>
@@ -26235,7 +24714,7 @@
           <w:noProof/>
           <w:sz w:val="24"/>
           <w:szCs w:val="24"/>
-          <w:lang w:val="tr-TR"/>
+          <w:lang w:val="tr-TR" w:eastAsia="tr-TR"/>
         </w:rPr>
         <w:drawing>
           <wp:inline distT="0" distB="0" distL="0" distR="0" wp14:anchorId="76DE7569" wp14:editId="6BEF361E">
@@ -26253,7 +24732,7 @@
                     <pic:cNvPicPr/>
                   </pic:nvPicPr>
                   <pic:blipFill>
-                    <a:blip r:embed="rId21"/>
+                    <a:blip r:embed="rId22"/>
                     <a:stretch>
                       <a:fillRect/>
                     </a:stretch>
@@ -26383,7 +24862,7 @@
     </w:p>
     <w:tbl>
       <w:tblPr>
-        <w:tblStyle w:val="TabloKlavuzu"/>
+        <w:tblStyle w:val="TableGrid"/>
         <w:tblW w:w="0" w:type="auto"/>
         <w:tblBorders>
           <w:top w:val="none" w:sz="0" w:space="0" w:color="auto"/>
@@ -26767,17 +25246,7 @@
           <w:szCs w:val="24"/>
           <w:lang w:val="tr-TR"/>
         </w:rPr>
-        <w:t xml:space="preserve"> Bu nedenle </w:t>
-      </w:r>
-      <w:proofErr w:type="spellStart"/>
-      <w:r>
-        <w:rPr>
-          <w:rFonts w:ascii="Times New Roman" w:hAnsi="Times New Roman" w:cs="Times New Roman"/>
-          <w:sz w:val="24"/>
-          <w:szCs w:val="24"/>
-          <w:lang w:val="tr-TR"/>
-        </w:rPr>
-        <w:t>RLS’</w:t>
+        <w:t xml:space="preserve"> Bu nedenle RLS’</w:t>
       </w:r>
       <w:r>
         <w:rPr>
@@ -26795,17 +25264,7 @@
           <w:szCs w:val="24"/>
           <w:lang w:val="tr-TR"/>
         </w:rPr>
-        <w:t>e</w:t>
-      </w:r>
-      <w:proofErr w:type="spellEnd"/>
-      <w:r>
-        <w:rPr>
-          <w:rFonts w:ascii="Times New Roman" w:hAnsi="Times New Roman" w:cs="Times New Roman"/>
-          <w:sz w:val="24"/>
-          <w:szCs w:val="24"/>
-          <w:lang w:val="tr-TR"/>
-        </w:rPr>
-        <w:t xml:space="preserve"> olduğu gibi a ve b parametreleri birbirine bağımlı olarak güncellenecek ve istenilen yakınsama gözlemlenemeyecektir. </w:t>
+        <w:t xml:space="preserve">e olduğu gibi a ve b parametreleri birbirine bağımlı olarak güncellenecek ve istenilen yakınsama gözlemlenemeyecektir. </w:t>
       </w:r>
     </w:p>
     <w:p>
@@ -26824,7 +25283,7 @@
           <w:noProof/>
           <w:sz w:val="24"/>
           <w:szCs w:val="24"/>
-          <w:lang w:val="tr-TR"/>
+          <w:lang w:val="tr-TR" w:eastAsia="tr-TR"/>
         </w:rPr>
         <w:drawing>
           <wp:inline distT="0" distB="0" distL="0" distR="0" wp14:anchorId="3E4C3068" wp14:editId="67F1EBDA">
@@ -26842,7 +25301,7 @@
                     <pic:cNvPicPr/>
                   </pic:nvPicPr>
                   <pic:blipFill>
-                    <a:blip r:embed="rId22"/>
+                    <a:blip r:embed="rId23"/>
                     <a:stretch>
                       <a:fillRect/>
                     </a:stretch>
@@ -26928,29 +25387,7 @@
           <w:szCs w:val="24"/>
           <w:lang w:val="tr-TR"/>
         </w:rPr>
-        <w:t xml:space="preserve"> Kazancı ile </w:t>
-      </w:r>
-      <w:r>
-        <w:rPr>
-          <w:rFonts w:ascii="Times New Roman" w:hAnsi="Times New Roman" w:cs="Times New Roman"/>
-          <w:b/>
-          <w:bCs/>
-          <w:sz w:val="24"/>
-          <w:szCs w:val="24"/>
-          <w:lang w:val="tr-TR"/>
-        </w:rPr>
-        <w:t>E</w:t>
-      </w:r>
-      <w:r>
-        <w:rPr>
-          <w:rFonts w:ascii="Times New Roman" w:hAnsi="Times New Roman" w:cs="Times New Roman"/>
-          <w:b/>
-          <w:bCs/>
-          <w:sz w:val="24"/>
-          <w:szCs w:val="24"/>
-          <w:lang w:val="tr-TR"/>
-        </w:rPr>
-        <w:t>LS Algoritmasına göre Parametre Kestirimi</w:t>
+        <w:t xml:space="preserve"> Kazancı ile ELS Algoritmasına göre Parametre Kestirimi</w:t>
       </w:r>
     </w:p>
     <w:p>
@@ -27045,7 +25482,7 @@
     </w:p>
     <w:p>
       <w:pPr>
-        <w:pStyle w:val="ListeParagraf"/>
+        <w:pStyle w:val="ListParagraph"/>
         <w:numPr>
           <w:ilvl w:val="0"/>
           <w:numId w:val="7"/>
@@ -27081,17 +25518,7 @@
             <w:rFonts w:ascii="Cambria Math" w:eastAsiaTheme="minorEastAsia" w:hAnsi="Cambria Math" w:cs="Times New Roman"/>
             <w:lang w:val="tr-TR"/>
           </w:rPr>
-          <m:t>=-ky(t)</m:t>
-        </m:r>
-        <m:r>
-          <m:rPr>
-            <m:sty m:val="bi"/>
-          </m:rPr>
-          <w:rPr>
-            <w:rFonts w:ascii="Cambria Math" w:eastAsiaTheme="minorEastAsia" w:hAnsi="Cambria Math" w:cs="Times New Roman"/>
-            <w:lang w:val="tr-TR"/>
-          </w:rPr>
-          <m:t>=-0.32</m:t>
+          <m:t>=-ky(t)=-0.32</m:t>
         </m:r>
         <m:r>
           <m:rPr>
@@ -27107,7 +25534,7 @@
     </w:p>
     <w:tbl>
       <w:tblPr>
-        <w:tblStyle w:val="TabloKlavuzu"/>
+        <w:tblStyle w:val="TableGrid"/>
         <w:tblW w:w="0" w:type="auto"/>
         <w:tblBorders>
           <w:top w:val="none" w:sz="0" w:space="0" w:color="auto"/>
@@ -27477,7 +25904,7 @@
     </w:p>
     <w:tbl>
       <w:tblPr>
-        <w:tblStyle w:val="TabloKlavuzu"/>
+        <w:tblStyle w:val="TableGrid"/>
         <w:tblW w:w="0" w:type="auto"/>
         <w:tblBorders>
           <w:top w:val="none" w:sz="0" w:space="0" w:color="auto"/>
@@ -27849,7 +26276,7 @@
           <w:noProof/>
           <w:sz w:val="24"/>
           <w:szCs w:val="24"/>
-          <w:lang w:val="tr-TR"/>
+          <w:lang w:val="tr-TR" w:eastAsia="tr-TR"/>
         </w:rPr>
         <w:drawing>
           <wp:inline distT="0" distB="0" distL="0" distR="0" wp14:anchorId="1B979F2A" wp14:editId="1AEABDCB">
@@ -27867,7 +26294,7 @@
                     <pic:cNvPicPr/>
                   </pic:nvPicPr>
                   <pic:blipFill>
-                    <a:blip r:embed="rId23"/>
+                    <a:blip r:embed="rId24"/>
                     <a:stretch>
                       <a:fillRect/>
                     </a:stretch>
@@ -27909,51 +26336,7 @@
           <w:szCs w:val="24"/>
           <w:lang w:val="tr-TR"/>
         </w:rPr>
-        <w:t>Figür b.</w:t>
-      </w:r>
-      <w:r>
-        <w:rPr>
-          <w:rFonts w:ascii="Times New Roman" w:hAnsi="Times New Roman" w:cs="Times New Roman"/>
-          <w:b/>
-          <w:bCs/>
-          <w:sz w:val="24"/>
-          <w:szCs w:val="24"/>
-          <w:lang w:val="tr-TR"/>
-        </w:rPr>
-        <w:t xml:space="preserve">3 – Birim Gecikmeli </w:t>
-      </w:r>
-      <w:r>
-        <w:rPr>
-          <w:rFonts w:ascii="Times New Roman" w:hAnsi="Times New Roman" w:cs="Times New Roman"/>
-          <w:b/>
-          <w:bCs/>
-          <w:sz w:val="24"/>
-          <w:szCs w:val="24"/>
-          <w:lang w:val="tr-TR"/>
-        </w:rPr>
-        <w:t>0.</w:t>
-      </w:r>
-      <w:r>
-        <w:rPr>
-          <w:rFonts w:ascii="Times New Roman" w:hAnsi="Times New Roman" w:cs="Times New Roman"/>
-          <w:b/>
-          <w:bCs/>
-          <w:sz w:val="24"/>
-          <w:szCs w:val="24"/>
-          <w:lang w:val="tr-TR"/>
-        </w:rPr>
-        <w:t>32</w:t>
-      </w:r>
-      <w:r>
-        <w:rPr>
-          <w:rFonts w:ascii="Times New Roman" w:hAnsi="Times New Roman" w:cs="Times New Roman"/>
-          <w:b/>
-          <w:bCs/>
-          <w:sz w:val="24"/>
-          <w:szCs w:val="24"/>
-          <w:lang w:val="tr-TR"/>
-        </w:rPr>
-        <w:t xml:space="preserve"> </w:t>
+        <w:t xml:space="preserve">Figür b.3 – Birim Gecikmeli 0.32 </w:t>
       </w:r>
       <w:r>
         <w:rPr>
@@ -27995,25 +26378,7 @@
           <w:szCs w:val="24"/>
           <w:lang w:val="tr-TR"/>
         </w:rPr>
-        <w:t>Figür b.</w:t>
-      </w:r>
-      <w:r>
-        <w:rPr>
-          <w:rFonts w:ascii="Times New Roman" w:hAnsi="Times New Roman" w:cs="Times New Roman"/>
-          <w:sz w:val="24"/>
-          <w:szCs w:val="24"/>
-          <w:lang w:val="tr-TR"/>
-        </w:rPr>
-        <w:t>3</w:t>
-      </w:r>
-      <w:r>
-        <w:rPr>
-          <w:rFonts w:ascii="Times New Roman" w:hAnsi="Times New Roman" w:cs="Times New Roman"/>
-          <w:sz w:val="24"/>
-          <w:szCs w:val="24"/>
-          <w:lang w:val="tr-TR"/>
-        </w:rPr>
-        <w:t>’de de görüldüğü üzere, RLS algoritmasında sistem</w:t>
+        <w:t>Figür b.3’de de görüldüğü üzere, RLS algoritmasında sistem</w:t>
       </w:r>
       <w:r>
         <w:rPr>
@@ -28040,27 +26405,7 @@
           <w:szCs w:val="24"/>
           <w:lang w:val="tr-TR"/>
         </w:rPr>
-        <w:t xml:space="preserve"> sinyali </w:t>
-      </w:r>
-      <w:proofErr w:type="gramStart"/>
-      <w:r>
-        <w:rPr>
-          <w:rFonts w:ascii="Times New Roman" w:hAnsi="Times New Roman" w:cs="Times New Roman"/>
-          <w:sz w:val="24"/>
-          <w:szCs w:val="24"/>
-          <w:lang w:val="tr-TR"/>
-        </w:rPr>
-        <w:t>sebebiyle,</w:t>
-      </w:r>
-      <w:proofErr w:type="gramEnd"/>
-      <w:r>
-        <w:rPr>
-          <w:rFonts w:ascii="Times New Roman" w:hAnsi="Times New Roman" w:cs="Times New Roman"/>
-          <w:sz w:val="24"/>
-          <w:szCs w:val="24"/>
-          <w:lang w:val="tr-TR"/>
-        </w:rPr>
-        <w:t xml:space="preserve"> hem </w:t>
+        <w:t xml:space="preserve"> sinyali sebebiyle, hem </w:t>
       </w:r>
       <w:r>
         <w:rPr>
@@ -28171,7 +26516,7 @@
     </w:p>
     <w:tbl>
       <w:tblPr>
-        <w:tblStyle w:val="TabloKlavuzu"/>
+        <w:tblStyle w:val="TableGrid"/>
         <w:tblW w:w="0" w:type="auto"/>
         <w:tblBorders>
           <w:top w:val="none" w:sz="0" w:space="0" w:color="auto"/>
@@ -28551,295 +26896,13 @@
           <w:noProof/>
           <w:sz w:val="24"/>
           <w:szCs w:val="24"/>
-          <w:lang w:val="tr-TR"/>
+          <w:lang w:val="tr-TR" w:eastAsia="tr-TR"/>
         </w:rPr>
         <w:drawing>
           <wp:inline distT="0" distB="0" distL="0" distR="0" wp14:anchorId="63FCAD5A" wp14:editId="7BF76007">
             <wp:extent cx="5943600" cy="2906395"/>
             <wp:effectExtent l="0" t="0" r="0" b="5080"/>
             <wp:docPr id="23" name="Picture 23"/>
-            <wp:cNvGraphicFramePr>
-              <a:graphicFrameLocks xmlns:a="http://schemas.openxmlformats.org/drawingml/2006/main" noChangeAspect="1"/>
-            </wp:cNvGraphicFramePr>
-            <a:graphic xmlns:a="http://schemas.openxmlformats.org/drawingml/2006/main">
-              <a:graphicData uri="http://schemas.openxmlformats.org/drawingml/2006/picture">
-                <pic:pic xmlns:pic="http://schemas.openxmlformats.org/drawingml/2006/picture">
-                  <pic:nvPicPr>
-                    <pic:cNvPr id="1" name=""/>
-                    <pic:cNvPicPr/>
-                  </pic:nvPicPr>
-                  <pic:blipFill>
-                    <a:blip r:embed="rId24"/>
-                    <a:stretch>
-                      <a:fillRect/>
-                    </a:stretch>
-                  </pic:blipFill>
-                  <pic:spPr>
-                    <a:xfrm>
-                      <a:off x="0" y="0"/>
-                      <a:ext cx="5943600" cy="2906395"/>
-                    </a:xfrm>
-                    <a:prstGeom prst="rect">
-                      <a:avLst/>
-                    </a:prstGeom>
-                  </pic:spPr>
-                </pic:pic>
-              </a:graphicData>
-            </a:graphic>
-          </wp:inline>
-        </w:drawing>
-      </w:r>
-    </w:p>
-    <w:p>
-      <w:pPr>
-        <w:jc w:val="center"/>
-        <w:rPr>
-          <w:rFonts w:ascii="Times New Roman" w:hAnsi="Times New Roman" w:cs="Times New Roman"/>
-          <w:b/>
-          <w:bCs/>
-          <w:sz w:val="24"/>
-          <w:szCs w:val="24"/>
-          <w:lang w:val="tr-TR"/>
-        </w:rPr>
-      </w:pPr>
-      <w:r>
-        <w:rPr>
-          <w:rFonts w:ascii="Times New Roman" w:hAnsi="Times New Roman" w:cs="Times New Roman"/>
-          <w:b/>
-          <w:bCs/>
-          <w:sz w:val="24"/>
-          <w:szCs w:val="24"/>
-          <w:lang w:val="tr-TR"/>
-        </w:rPr>
-        <w:t>Figür b.</w:t>
-      </w:r>
-      <w:r>
-        <w:rPr>
-          <w:rFonts w:ascii="Times New Roman" w:hAnsi="Times New Roman" w:cs="Times New Roman"/>
-          <w:b/>
-          <w:bCs/>
-          <w:sz w:val="24"/>
-          <w:szCs w:val="24"/>
-          <w:lang w:val="tr-TR"/>
-        </w:rPr>
-        <w:t>4</w:t>
-      </w:r>
-      <w:r>
-        <w:rPr>
-          <w:rFonts w:ascii="Times New Roman" w:hAnsi="Times New Roman" w:cs="Times New Roman"/>
-          <w:b/>
-          <w:bCs/>
-          <w:sz w:val="24"/>
-          <w:szCs w:val="24"/>
-          <w:lang w:val="tr-TR"/>
-        </w:rPr>
-        <w:t xml:space="preserve"> – Birim Gecikmeli 0.32 </w:t>
-      </w:r>
-      <w:r>
-        <w:rPr>
-          <w:rFonts w:ascii="Times New Roman" w:hAnsi="Times New Roman" w:cs="Times New Roman"/>
-          <w:b/>
-          <w:bCs/>
-          <w:sz w:val="24"/>
-          <w:szCs w:val="24"/>
-          <w:lang w:val="tr-TR"/>
-        </w:rPr>
-        <w:t>Geri Besleme</w:t>
-      </w:r>
-      <w:r>
-        <w:rPr>
-          <w:rFonts w:ascii="Times New Roman" w:hAnsi="Times New Roman" w:cs="Times New Roman"/>
-          <w:b/>
-          <w:bCs/>
-          <w:sz w:val="24"/>
-          <w:szCs w:val="24"/>
-          <w:lang w:val="tr-TR"/>
-        </w:rPr>
-        <w:t xml:space="preserve"> Kazancı ile </w:t>
-      </w:r>
-      <w:r>
-        <w:rPr>
-          <w:rFonts w:ascii="Times New Roman" w:hAnsi="Times New Roman" w:cs="Times New Roman"/>
-          <w:b/>
-          <w:bCs/>
-          <w:sz w:val="24"/>
-          <w:szCs w:val="24"/>
-          <w:lang w:val="tr-TR"/>
-        </w:rPr>
-        <w:t>E</w:t>
-      </w:r>
-      <w:r>
-        <w:rPr>
-          <w:rFonts w:ascii="Times New Roman" w:hAnsi="Times New Roman" w:cs="Times New Roman"/>
-          <w:b/>
-          <w:bCs/>
-          <w:sz w:val="24"/>
-          <w:szCs w:val="24"/>
-          <w:lang w:val="tr-TR"/>
-        </w:rPr>
-        <w:t>LS Algoritmasına göre Parametre Kestirimi</w:t>
-      </w:r>
-    </w:p>
-    <w:p>
-      <w:pPr>
-        <w:rPr>
-          <w:rFonts w:ascii="Times New Roman" w:hAnsi="Times New Roman" w:cs="Times New Roman"/>
-          <w:sz w:val="24"/>
-          <w:szCs w:val="24"/>
-          <w:lang w:val="tr-TR"/>
-        </w:rPr>
-      </w:pPr>
-      <w:r>
-        <w:rPr>
-          <w:rFonts w:ascii="Times New Roman" w:hAnsi="Times New Roman" w:cs="Times New Roman"/>
-          <w:sz w:val="24"/>
-          <w:szCs w:val="24"/>
-          <w:lang w:val="tr-TR"/>
-        </w:rPr>
-        <w:t xml:space="preserve"> </w:t>
-      </w:r>
-      <w:r>
-        <w:rPr>
-          <w:rFonts w:ascii="Times New Roman" w:hAnsi="Times New Roman" w:cs="Times New Roman"/>
-          <w:sz w:val="24"/>
-          <w:szCs w:val="24"/>
-          <w:lang w:val="tr-TR"/>
-        </w:rPr>
-        <w:tab/>
-        <w:t xml:space="preserve">Denklem b.i.3’e bakıldığında, ELS ile birim gecikmeli sistemde parametre kestiriminde herhangi bir sürekli hal hatası alınmaması gerektiği gözükmektedir. Lakin, </w:t>
-      </w:r>
-      <w:r>
-        <w:rPr>
-          <w:rFonts w:ascii="Times New Roman" w:hAnsi="Times New Roman" w:cs="Times New Roman"/>
-          <w:sz w:val="24"/>
-          <w:szCs w:val="24"/>
-          <w:lang w:val="tr-TR"/>
-        </w:rPr>
-        <w:t>Geri Besleme</w:t>
-      </w:r>
-      <w:r>
-        <w:rPr>
-          <w:rFonts w:ascii="Times New Roman" w:hAnsi="Times New Roman" w:cs="Times New Roman"/>
-          <w:sz w:val="24"/>
-          <w:szCs w:val="24"/>
-          <w:lang w:val="tr-TR"/>
-        </w:rPr>
-        <w:t xml:space="preserve"> kazancının kritik sönüme yakın bir değer olmasından kaynaklı olarak kontrol sinyali zayıf kaldığından, Figür b.4’te gözlemlendiği gibi, parametre kestirimi başarılı olamamıştır. </w:t>
-      </w:r>
-    </w:p>
-    <w:p>
-      <w:pPr>
-        <w:rPr>
-          <w:rFonts w:ascii="Times New Roman" w:hAnsi="Times New Roman" w:cs="Times New Roman"/>
-          <w:sz w:val="24"/>
-          <w:szCs w:val="24"/>
-          <w:lang w:val="tr-TR"/>
-        </w:rPr>
-      </w:pPr>
-      <w:r>
-        <w:rPr>
-          <w:rFonts w:ascii="Times New Roman" w:hAnsi="Times New Roman" w:cs="Times New Roman"/>
-          <w:sz w:val="24"/>
-          <w:szCs w:val="24"/>
-          <w:lang w:val="tr-TR"/>
-        </w:rPr>
-        <w:tab/>
-        <w:t xml:space="preserve">Figür b.5’te, </w:t>
-      </w:r>
-      <w:r>
-        <w:rPr>
-          <w:rFonts w:ascii="Times New Roman" w:hAnsi="Times New Roman" w:cs="Times New Roman"/>
-          <w:sz w:val="24"/>
-          <w:szCs w:val="24"/>
-          <w:lang w:val="tr-TR"/>
-        </w:rPr>
-        <w:t>Geri Besleme</w:t>
-      </w:r>
-      <w:r>
-        <w:rPr>
-          <w:rFonts w:ascii="Times New Roman" w:hAnsi="Times New Roman" w:cs="Times New Roman"/>
-          <w:sz w:val="24"/>
-          <w:szCs w:val="24"/>
-          <w:lang w:val="tr-TR"/>
-        </w:rPr>
-        <w:t xml:space="preserve"> kazancı 0.32 yerine </w:t>
-      </w:r>
-      <w:proofErr w:type="gramStart"/>
-      <w:r>
-        <w:rPr>
-          <w:rFonts w:ascii="Times New Roman" w:hAnsi="Times New Roman" w:cs="Times New Roman"/>
-          <w:sz w:val="24"/>
-          <w:szCs w:val="24"/>
-          <w:lang w:val="tr-TR"/>
-        </w:rPr>
-        <w:t>0.5</w:t>
-      </w:r>
-      <w:proofErr w:type="gramEnd"/>
-      <w:r>
-        <w:rPr>
-          <w:rFonts w:ascii="Times New Roman" w:hAnsi="Times New Roman" w:cs="Times New Roman"/>
-          <w:sz w:val="24"/>
-          <w:szCs w:val="24"/>
-          <w:lang w:val="tr-TR"/>
-        </w:rPr>
-        <w:t xml:space="preserve"> olarak seçilmiştir ve birim gecikmeli </w:t>
-      </w:r>
-      <w:r>
-        <w:rPr>
-          <w:rFonts w:ascii="Times New Roman" w:hAnsi="Times New Roman" w:cs="Times New Roman"/>
-          <w:sz w:val="24"/>
-          <w:szCs w:val="24"/>
-          <w:lang w:val="tr-TR"/>
-        </w:rPr>
-        <w:t>Geri Besleme</w:t>
-      </w:r>
-      <w:r>
-        <w:rPr>
-          <w:rFonts w:ascii="Times New Roman" w:hAnsi="Times New Roman" w:cs="Times New Roman"/>
-          <w:sz w:val="24"/>
-          <w:szCs w:val="24"/>
-          <w:lang w:val="tr-TR"/>
-        </w:rPr>
-        <w:t xml:space="preserve"> ile alınan kontrol sinyali ile kurulmuş olan ELS algoritması, parametre kestirimini hızlı ve stabil bir şekilde başarmıştır. Herhangi bir kayda değer salınım gözlemlenmemektedir.</w:t>
-      </w:r>
-      <w:r>
-        <w:rPr>
-          <w:rFonts w:ascii="Times New Roman" w:hAnsi="Times New Roman" w:cs="Times New Roman"/>
-          <w:sz w:val="24"/>
-          <w:szCs w:val="24"/>
-          <w:lang w:val="tr-TR"/>
-        </w:rPr>
-        <w:t xml:space="preserve"> </w:t>
-      </w:r>
-    </w:p>
-    <w:p>
-      <w:pPr>
-        <w:jc w:val="center"/>
-        <w:rPr>
-          <w:rFonts w:ascii="Times New Roman" w:hAnsi="Times New Roman" w:cs="Times New Roman"/>
-          <w:b/>
-          <w:bCs/>
-          <w:sz w:val="24"/>
-          <w:szCs w:val="24"/>
-          <w:lang w:val="tr-TR"/>
-        </w:rPr>
-      </w:pPr>
-      <w:r>
-        <w:rPr>
-          <w:rFonts w:ascii="Times New Roman" w:hAnsi="Times New Roman" w:cs="Times New Roman"/>
-          <w:b/>
-          <w:bCs/>
-          <w:noProof/>
-          <w:sz w:val="24"/>
-          <w:szCs w:val="24"/>
-          <w:lang w:val="tr-TR"/>
-        </w:rPr>
-        <w:lastRenderedPageBreak/>
-        <w:drawing>
-          <wp:inline distT="0" distB="0" distL="0" distR="0" wp14:anchorId="68C7E150" wp14:editId="24FD13E8">
-            <wp:extent cx="5943600" cy="2906395"/>
-            <wp:effectExtent l="0" t="0" r="0" b="8255"/>
-            <wp:docPr id="25" name="Picture 25"/>
             <wp:cNvGraphicFramePr>
               <a:graphicFrameLocks xmlns:a="http://schemas.openxmlformats.org/drawingml/2006/main" noChangeAspect="1"/>
             </wp:cNvGraphicFramePr>
@@ -28893,7 +26956,7 @@
           <w:szCs w:val="24"/>
           <w:lang w:val="tr-TR"/>
         </w:rPr>
-        <w:t>Figür b.</w:t>
+        <w:t xml:space="preserve">Figür b.4 – Birim Gecikmeli 0.32 </w:t>
       </w:r>
       <w:r>
         <w:rPr>
@@ -28904,7 +26967,7 @@
           <w:szCs w:val="24"/>
           <w:lang w:val="tr-TR"/>
         </w:rPr>
-        <w:t>5</w:t>
+        <w:t>Geri Besleme</w:t>
       </w:r>
       <w:r>
         <w:rPr>
@@ -28915,9 +26978,124 @@
           <w:szCs w:val="24"/>
           <w:lang w:val="tr-TR"/>
         </w:rPr>
-        <w:t xml:space="preserve"> – Birim Gecikmeli 0.</w:t>
-      </w:r>
-      <w:r>
+        <w:t xml:space="preserve"> Kazancı ile ELS Algoritmasına göre Parametre Kestirimi</w:t>
+      </w:r>
+    </w:p>
+    <w:p>
+      <w:pPr>
+        <w:rPr>
+          <w:rFonts w:ascii="Times New Roman" w:hAnsi="Times New Roman" w:cs="Times New Roman"/>
+          <w:sz w:val="24"/>
+          <w:szCs w:val="24"/>
+          <w:lang w:val="tr-TR"/>
+        </w:rPr>
+      </w:pPr>
+      <w:r>
+        <w:rPr>
+          <w:rFonts w:ascii="Times New Roman" w:hAnsi="Times New Roman" w:cs="Times New Roman"/>
+          <w:sz w:val="24"/>
+          <w:szCs w:val="24"/>
+          <w:lang w:val="tr-TR"/>
+        </w:rPr>
+        <w:t xml:space="preserve"> </w:t>
+      </w:r>
+      <w:r>
+        <w:rPr>
+          <w:rFonts w:ascii="Times New Roman" w:hAnsi="Times New Roman" w:cs="Times New Roman"/>
+          <w:sz w:val="24"/>
+          <w:szCs w:val="24"/>
+          <w:lang w:val="tr-TR"/>
+        </w:rPr>
+        <w:tab/>
+        <w:t xml:space="preserve">Denklem b.i.3’e bakıldığında, ELS ile birim gecikmeli sistemde parametre kestiriminde herhangi bir sürekli hal hatası alınmaması gerektiği gözükmektedir. Lakin, </w:t>
+      </w:r>
+      <w:r>
+        <w:rPr>
+          <w:rFonts w:ascii="Times New Roman" w:hAnsi="Times New Roman" w:cs="Times New Roman"/>
+          <w:sz w:val="24"/>
+          <w:szCs w:val="24"/>
+          <w:lang w:val="tr-TR"/>
+        </w:rPr>
+        <w:t>Geri Besleme</w:t>
+      </w:r>
+      <w:r>
+        <w:rPr>
+          <w:rFonts w:ascii="Times New Roman" w:hAnsi="Times New Roman" w:cs="Times New Roman"/>
+          <w:sz w:val="24"/>
+          <w:szCs w:val="24"/>
+          <w:lang w:val="tr-TR"/>
+        </w:rPr>
+        <w:t xml:space="preserve"> kazancının kritik sönüme yakın bir değer olmasından kaynaklı olarak kontrol sinyali zayıf kaldığından, Figür b.4’te gözlemlendiği gibi, parametre kestirimi başarılı olamamıştır. </w:t>
+      </w:r>
+    </w:p>
+    <w:p>
+      <w:pPr>
+        <w:rPr>
+          <w:rFonts w:ascii="Times New Roman" w:hAnsi="Times New Roman" w:cs="Times New Roman"/>
+          <w:sz w:val="24"/>
+          <w:szCs w:val="24"/>
+          <w:lang w:val="tr-TR"/>
+        </w:rPr>
+      </w:pPr>
+      <w:r>
+        <w:rPr>
+          <w:rFonts w:ascii="Times New Roman" w:hAnsi="Times New Roman" w:cs="Times New Roman"/>
+          <w:sz w:val="24"/>
+          <w:szCs w:val="24"/>
+          <w:lang w:val="tr-TR"/>
+        </w:rPr>
+        <w:tab/>
+        <w:t xml:space="preserve">Figür b.5’te, </w:t>
+      </w:r>
+      <w:r>
+        <w:rPr>
+          <w:rFonts w:ascii="Times New Roman" w:hAnsi="Times New Roman" w:cs="Times New Roman"/>
+          <w:sz w:val="24"/>
+          <w:szCs w:val="24"/>
+          <w:lang w:val="tr-TR"/>
+        </w:rPr>
+        <w:t>Geri Besleme</w:t>
+      </w:r>
+      <w:r>
+        <w:rPr>
+          <w:rFonts w:ascii="Times New Roman" w:hAnsi="Times New Roman" w:cs="Times New Roman"/>
+          <w:sz w:val="24"/>
+          <w:szCs w:val="24"/>
+          <w:lang w:val="tr-TR"/>
+        </w:rPr>
+        <w:t xml:space="preserve"> kazancı 0.32 yerine 0.5 olarak seçilmiştir ve birim gecikmeli </w:t>
+      </w:r>
+      <w:r>
+        <w:rPr>
+          <w:rFonts w:ascii="Times New Roman" w:hAnsi="Times New Roman" w:cs="Times New Roman"/>
+          <w:sz w:val="24"/>
+          <w:szCs w:val="24"/>
+          <w:lang w:val="tr-TR"/>
+        </w:rPr>
+        <w:t>Geri Besleme</w:t>
+      </w:r>
+      <w:r>
+        <w:rPr>
+          <w:rFonts w:ascii="Times New Roman" w:hAnsi="Times New Roman" w:cs="Times New Roman"/>
+          <w:sz w:val="24"/>
+          <w:szCs w:val="24"/>
+          <w:lang w:val="tr-TR"/>
+        </w:rPr>
+        <w:t xml:space="preserve"> ile alınan kontrol sinyali ile kurulmuş olan ELS algoritması, parametre kestirimini hızlı ve stabil bir şekilde başarmıştır. Herhangi bir kayda değer salınım gözlemlenmemektedir.</w:t>
+      </w:r>
+      <w:r>
+        <w:rPr>
+          <w:rFonts w:ascii="Times New Roman" w:hAnsi="Times New Roman" w:cs="Times New Roman"/>
+          <w:sz w:val="24"/>
+          <w:szCs w:val="24"/>
+          <w:lang w:val="tr-TR"/>
+        </w:rPr>
+        <w:t xml:space="preserve"> </w:t>
+      </w:r>
+    </w:p>
+    <w:p>
+      <w:pPr>
+        <w:jc w:val="center"/>
         <w:rPr>
           <w:rFonts w:ascii="Times New Roman" w:hAnsi="Times New Roman" w:cs="Times New Roman"/>
           <w:b/>
@@ -28926,18 +27104,99 @@
           <w:szCs w:val="24"/>
           <w:lang w:val="tr-TR"/>
         </w:rPr>
-        <w:t>5</w:t>
-      </w:r>
+      </w:pPr>
       <w:r>
         <w:rPr>
           <w:rFonts w:ascii="Times New Roman" w:hAnsi="Times New Roman" w:cs="Times New Roman"/>
           <w:b/>
           <w:bCs/>
-          <w:sz w:val="24"/>
-          <w:szCs w:val="24"/>
-          <w:lang w:val="tr-TR"/>
-        </w:rPr>
-        <w:t xml:space="preserve"> </w:t>
+          <w:noProof/>
+          <w:sz w:val="24"/>
+          <w:szCs w:val="24"/>
+          <w:lang w:val="tr-TR" w:eastAsia="tr-TR"/>
+        </w:rPr>
+        <w:lastRenderedPageBreak/>
+        <w:drawing>
+          <wp:inline distT="0" distB="0" distL="0" distR="0" wp14:anchorId="68C7E150" wp14:editId="24FD13E8">
+            <wp:extent cx="5943600" cy="2906395"/>
+            <wp:effectExtent l="0" t="0" r="0" b="8255"/>
+            <wp:docPr id="25" name="Picture 25"/>
+            <wp:cNvGraphicFramePr>
+              <a:graphicFrameLocks xmlns:a="http://schemas.openxmlformats.org/drawingml/2006/main" noChangeAspect="1"/>
+            </wp:cNvGraphicFramePr>
+            <a:graphic xmlns:a="http://schemas.openxmlformats.org/drawingml/2006/main">
+              <a:graphicData uri="http://schemas.openxmlformats.org/drawingml/2006/picture">
+                <pic:pic xmlns:pic="http://schemas.openxmlformats.org/drawingml/2006/picture">
+                  <pic:nvPicPr>
+                    <pic:cNvPr id="1" name=""/>
+                    <pic:cNvPicPr/>
+                  </pic:nvPicPr>
+                  <pic:blipFill>
+                    <a:blip r:embed="rId26"/>
+                    <a:stretch>
+                      <a:fillRect/>
+                    </a:stretch>
+                  </pic:blipFill>
+                  <pic:spPr>
+                    <a:xfrm>
+                      <a:off x="0" y="0"/>
+                      <a:ext cx="5943600" cy="2906395"/>
+                    </a:xfrm>
+                    <a:prstGeom prst="rect">
+                      <a:avLst/>
+                    </a:prstGeom>
+                  </pic:spPr>
+                </pic:pic>
+              </a:graphicData>
+            </a:graphic>
+          </wp:inline>
+        </w:drawing>
+      </w:r>
+    </w:p>
+    <w:p>
+      <w:pPr>
+        <w:jc w:val="center"/>
+        <w:rPr>
+          <w:rFonts w:ascii="Times New Roman" w:hAnsi="Times New Roman" w:cs="Times New Roman"/>
+          <w:b/>
+          <w:bCs/>
+          <w:sz w:val="24"/>
+          <w:szCs w:val="24"/>
+          <w:lang w:val="tr-TR"/>
+        </w:rPr>
+      </w:pPr>
+      <w:r>
+        <w:rPr>
+          <w:rFonts w:ascii="Times New Roman" w:hAnsi="Times New Roman" w:cs="Times New Roman"/>
+          <w:b/>
+          <w:bCs/>
+          <w:sz w:val="24"/>
+          <w:szCs w:val="24"/>
+          <w:lang w:val="tr-TR"/>
+        </w:rPr>
+        <w:t>Figür b.</w:t>
+      </w:r>
+      <w:r>
+        <w:rPr>
+          <w:rFonts w:ascii="Times New Roman" w:hAnsi="Times New Roman" w:cs="Times New Roman"/>
+          <w:b/>
+          <w:bCs/>
+          <w:sz w:val="24"/>
+          <w:szCs w:val="24"/>
+          <w:lang w:val="tr-TR"/>
+        </w:rPr>
+        <w:t>5</w:t>
+      </w:r>
+      <w:r>
+        <w:rPr>
+          <w:rFonts w:ascii="Times New Roman" w:hAnsi="Times New Roman" w:cs="Times New Roman"/>
+          <w:b/>
+          <w:bCs/>
+          <w:sz w:val="24"/>
+          <w:szCs w:val="24"/>
+          <w:lang w:val="tr-TR"/>
+        </w:rPr>
+        <w:t xml:space="preserve"> – Birim Gecikmeli 0.5 </w:t>
       </w:r>
       <w:r>
         <w:rPr>
@@ -29148,7 +27407,7 @@
     </w:p>
     <w:p>
       <w:pPr>
-        <w:pStyle w:val="ListeParagraf"/>
+        <w:pStyle w:val="ListParagraph"/>
         <w:numPr>
           <w:ilvl w:val="0"/>
           <w:numId w:val="3"/>
@@ -29243,7 +27502,7 @@
     </w:p>
     <w:p>
       <w:pPr>
-        <w:pStyle w:val="ListeParagraf"/>
+        <w:pStyle w:val="ListParagraph"/>
         <w:numPr>
           <w:ilvl w:val="0"/>
           <w:numId w:val="3"/>
@@ -29325,7 +27584,7 @@
     </w:p>
     <w:p>
       <w:pPr>
-        <w:pStyle w:val="ResimYazs"/>
+        <w:pStyle w:val="Caption"/>
         <w:rPr>
           <w:lang w:val="tr-TR"/>
         </w:rPr>
@@ -29377,7 +27636,7 @@
 </file>
 
 <file path=word/numbering.xml><?xml version="1.0" encoding="utf-8"?>
-<w:numbering xmlns:wpc="http://schemas.microsoft.com/office/word/2010/wordprocessingCanvas" xmlns:cx="http://schemas.microsoft.com/office/drawing/2014/chartex" xmlns:cx1="http://schemas.microsoft.com/office/drawing/2015/9/8/chartex" xmlns:cx2="http://schemas.microsoft.com/office/drawing/2015/10/21/chartex" xmlns:cx3="http://schemas.microsoft.com/office/drawing/2016/5/9/chartex" xmlns:cx4="http://schemas.microsoft.com/office/drawing/2016/5/10/chartex" xmlns:cx5="http://schemas.microsoft.com/office/drawing/2016/5/11/chartex" xmlns:cx6="http://schemas.microsoft.com/office/drawing/2016/5/12/chartex" xmlns:cx7="http://schemas.microsoft.com/office/drawing/2016/5/13/chartex" xmlns:cx8="http://schemas.microsoft.com/office/drawing/2016/5/14/chartex" xmlns:mc="http://schemas.openxmlformats.org/markup-compatibility/2006" xmlns:aink="http://schemas.microsoft.com/office/drawing/2016/ink" xmlns:am3d="http://schemas.microsoft.com/office/drawing/2017/model3d" xmlns:o="urn:schemas-microsoft-com:office:office" xmlns:r="http://schemas.openxmlformats.org/officeDocument/2006/relationships" xmlns:m="http://schemas.openxmlformats.org/officeDocument/2006/math" xmlns:v="urn:schemas-microsoft-com:vml" xmlns:wp14="http://schemas.microsoft.com/office/word/2010/wordprocessingDrawing" xmlns:wp="http://schemas.openxmlformats.org/drawingml/2006/wordprocessingDrawing" xmlns:w10="urn:schemas-microsoft-com:office:word" xmlns:w="http://schemas.openxmlformats.org/wordprocessingml/2006/main" xmlns:w14="http://schemas.microsoft.com/office/word/2010/wordml" xmlns:w15="http://schemas.microsoft.com/office/word/2012/wordml" xmlns:w16cex="http://schemas.microsoft.com/office/word/2018/wordml/cex" xmlns:w16cid="http://schemas.microsoft.com/office/word/2016/wordml/cid" xmlns:w16="http://schemas.microsoft.com/office/word/2018/wordml" xmlns:w16sdtdh="http://schemas.microsoft.com/office/word/2020/wordml/sdtdatahash" xmlns:w16se="http://schemas.microsoft.com/office/word/2015/wordml/symex" xmlns:wpg="http://schemas.microsoft.com/office/word/2010/wordprocessingGroup" xmlns:wpi="http://schemas.microsoft.com/office/word/2010/wordprocessingInk" xmlns:wne="http://schemas.microsoft.com/office/word/2006/wordml" xmlns:wps="http://schemas.microsoft.com/office/word/2010/wordprocessingShape" mc:Ignorable="w14 w15 w16se w16cid w16 w16cex w16sdtdh wp14">
+<w:numbering xmlns:wpc="http://schemas.microsoft.com/office/word/2010/wordprocessingCanvas" xmlns:cx="http://schemas.microsoft.com/office/drawing/2014/chartex" xmlns:cx1="http://schemas.microsoft.com/office/drawing/2015/9/8/chartex" xmlns:mc="http://schemas.openxmlformats.org/markup-compatibility/2006" xmlns:o="urn:schemas-microsoft-com:office:office" xmlns:r="http://schemas.openxmlformats.org/officeDocument/2006/relationships" xmlns:m="http://schemas.openxmlformats.org/officeDocument/2006/math" xmlns:v="urn:schemas-microsoft-com:vml" xmlns:wp14="http://schemas.microsoft.com/office/word/2010/wordprocessingDrawing" xmlns:wp="http://schemas.openxmlformats.org/drawingml/2006/wordprocessingDrawing" xmlns:w10="urn:schemas-microsoft-com:office:word" xmlns:w="http://schemas.openxmlformats.org/wordprocessingml/2006/main" xmlns:w14="http://schemas.microsoft.com/office/word/2010/wordml" xmlns:w15="http://schemas.microsoft.com/office/word/2012/wordml" xmlns:w16se="http://schemas.microsoft.com/office/word/2015/wordml/symex" xmlns:wpg="http://schemas.microsoft.com/office/word/2010/wordprocessingGroup" xmlns:wpi="http://schemas.microsoft.com/office/word/2010/wordprocessingInk" xmlns:wne="http://schemas.microsoft.com/office/word/2006/wordml" xmlns:wps="http://schemas.microsoft.com/office/word/2010/wordprocessingShape" mc:Ignorable="w14 w15 w16se wp14">
   <w:abstractNum w:abstractNumId="0" w15:restartNumberingAfterBreak="0">
     <w:nsid w:val="0D1F17C8"/>
     <w:multiLevelType w:val="hybridMultilevel"/>
@@ -30198,7 +28457,7 @@
 </file>
 
 <file path=word/styles.xml><?xml version="1.0" encoding="utf-8"?>
-<w:styles xmlns:mc="http://schemas.openxmlformats.org/markup-compatibility/2006" xmlns:r="http://schemas.openxmlformats.org/officeDocument/2006/relationships" xmlns:w="http://schemas.openxmlformats.org/wordprocessingml/2006/main" xmlns:w14="http://schemas.microsoft.com/office/word/2010/wordml" xmlns:w15="http://schemas.microsoft.com/office/word/2012/wordml" xmlns:w16cex="http://schemas.microsoft.com/office/word/2018/wordml/cex" xmlns:w16cid="http://schemas.microsoft.com/office/word/2016/wordml/cid" xmlns:w16="http://schemas.microsoft.com/office/word/2018/wordml" xmlns:w16sdtdh="http://schemas.microsoft.com/office/word/2020/wordml/sdtdatahash" xmlns:w16se="http://schemas.microsoft.com/office/word/2015/wordml/symex" mc:Ignorable="w14 w15 w16se w16cid w16 w16cex w16sdtdh">
+<w:styles xmlns:mc="http://schemas.openxmlformats.org/markup-compatibility/2006" xmlns:r="http://schemas.openxmlformats.org/officeDocument/2006/relationships" xmlns:w="http://schemas.openxmlformats.org/wordprocessingml/2006/main" xmlns:w14="http://schemas.microsoft.com/office/word/2010/wordml" xmlns:w15="http://schemas.microsoft.com/office/word/2012/wordml" xmlns:w16se="http://schemas.microsoft.com/office/word/2015/wordml/symex" mc:Ignorable="w14 w15 w16se">
   <w:docDefaults>
     <w:rPrDefault>
       <w:rPr>
@@ -30214,7 +28473,7 @@
       </w:pPr>
     </w:pPrDefault>
   </w:docDefaults>
-  <w:latentStyles w:defLockedState="0" w:defUIPriority="99" w:defSemiHidden="0" w:defUnhideWhenUsed="0" w:defQFormat="0" w:count="376">
+  <w:latentStyles w:defLockedState="0" w:defUIPriority="99" w:defSemiHidden="0" w:defUnhideWhenUsed="0" w:defQFormat="0" w:count="371">
     <w:lsdException w:name="Normal" w:uiPriority="0" w:qFormat="1"/>
     <w:lsdException w:name="heading 1" w:uiPriority="9" w:qFormat="1"/>
     <w:lsdException w:name="heading 2" w:semiHidden="1" w:uiPriority="9" w:unhideWhenUsed="1" w:qFormat="1"/>
@@ -30586,11 +28845,6 @@
     <w:lsdException w:name="List Table 5 Dark Accent 6" w:uiPriority="50"/>
     <w:lsdException w:name="List Table 6 Colorful Accent 6" w:uiPriority="51"/>
     <w:lsdException w:name="List Table 7 Colorful Accent 6" w:uiPriority="52"/>
-    <w:lsdException w:name="Mention" w:semiHidden="1" w:unhideWhenUsed="1"/>
-    <w:lsdException w:name="Smart Hyperlink" w:semiHidden="1" w:unhideWhenUsed="1"/>
-    <w:lsdException w:name="Hashtag" w:semiHidden="1" w:unhideWhenUsed="1"/>
-    <w:lsdException w:name="Unresolved Mention" w:semiHidden="1" w:unhideWhenUsed="1"/>
-    <w:lsdException w:name="Smart Link" w:semiHidden="1" w:unhideWhenUsed="1"/>
   </w:latentStyles>
   <w:style w:type="paragraph" w:default="1" w:styleId="Normal">
     <w:name w:val="Normal"/>
@@ -30600,11 +28854,11 @@
       <w:spacing w:line="256" w:lineRule="auto"/>
     </w:pPr>
   </w:style>
-  <w:style w:type="paragraph" w:styleId="Balk2">
+  <w:style w:type="paragraph" w:styleId="Heading2">
     <w:name w:val="heading 2"/>
     <w:basedOn w:val="Normal"/>
     <w:next w:val="Normal"/>
-    <w:link w:val="Balk2Char"/>
+    <w:link w:val="Heading2Char"/>
     <w:uiPriority w:val="9"/>
     <w:unhideWhenUsed/>
     <w:qFormat/>
@@ -30622,13 +28876,13 @@
       <w:szCs w:val="26"/>
     </w:rPr>
   </w:style>
-  <w:style w:type="character" w:default="1" w:styleId="VarsaylanParagrafYazTipi">
+  <w:style w:type="character" w:default="1" w:styleId="DefaultParagraphFont">
     <w:name w:val="Default Paragraph Font"/>
     <w:uiPriority w:val="1"/>
     <w:semiHidden/>
     <w:unhideWhenUsed/>
   </w:style>
-  <w:style w:type="table" w:default="1" w:styleId="NormalTablo">
+  <w:style w:type="table" w:default="1" w:styleId="TableNormal">
     <w:name w:val="Normal Table"/>
     <w:uiPriority w:val="99"/>
     <w:semiHidden/>
@@ -30643,13 +28897,13 @@
       </w:tblCellMar>
     </w:tblPr>
   </w:style>
-  <w:style w:type="numbering" w:default="1" w:styleId="ListeYok">
+  <w:style w:type="numbering" w:default="1" w:styleId="NoList">
     <w:name w:val="No List"/>
     <w:uiPriority w:val="99"/>
     <w:semiHidden/>
     <w:unhideWhenUsed/>
   </w:style>
-  <w:style w:type="paragraph" w:styleId="ListeParagraf">
+  <w:style w:type="paragraph" w:styleId="ListParagraph">
     <w:name w:val="List Paragraph"/>
     <w:basedOn w:val="Normal"/>
     <w:uiPriority w:val="34"/>
@@ -30687,7 +28941,7 @@
   </w:style>
   <w:style w:type="character" w:customStyle="1" w:styleId="SubsectionTitleCharChar">
     <w:name w:val="Subsection Title Char Char"/>
-    <w:basedOn w:val="VarsaylanParagrafYazTipi"/>
+    <w:basedOn w:val="DefaultParagraphFont"/>
     <w:link w:val="SubsectionTitle"/>
     <w:rsid w:val="00DA33E7"/>
     <w:rPr>
@@ -30738,7 +28992,7 @@
   </w:style>
   <w:style w:type="character" w:customStyle="1" w:styleId="Style10ptJustifiedChar">
     <w:name w:val="Style 10 pt Justified Char"/>
-    <w:basedOn w:val="VarsaylanParagrafYazTipi"/>
+    <w:basedOn w:val="DefaultParagraphFont"/>
     <w:link w:val="Style10ptJustified"/>
     <w:rsid w:val="003C0414"/>
     <w:rPr>
@@ -30749,7 +29003,7 @@
       <w:lang w:val="en-GB"/>
     </w:rPr>
   </w:style>
-  <w:style w:type="paragraph" w:styleId="ResimYazs">
+  <w:style w:type="paragraph" w:styleId="Caption">
     <w:name w:val="caption"/>
     <w:basedOn w:val="Normal"/>
     <w:next w:val="Normal"/>
@@ -30766,9 +29020,9 @@
       <w:lang w:val="en-GB"/>
     </w:rPr>
   </w:style>
-  <w:style w:type="table" w:styleId="TabloKlavuzu">
+  <w:style w:type="table" w:styleId="TableGrid">
     <w:name w:val="Table Grid"/>
-    <w:basedOn w:val="NormalTablo"/>
+    <w:basedOn w:val="TableNormal"/>
     <w:uiPriority w:val="39"/>
     <w:rsid w:val="00AA32B5"/>
     <w:pPr>
@@ -30785,10 +29039,10 @@
       </w:tblBorders>
     </w:tblPr>
   </w:style>
-  <w:style w:type="character" w:customStyle="1" w:styleId="Balk2Char">
-    <w:name w:val="Başlık 2 Char"/>
-    <w:basedOn w:val="VarsaylanParagrafYazTipi"/>
-    <w:link w:val="Balk2"/>
+  <w:style w:type="character" w:customStyle="1" w:styleId="Heading2Char">
+    <w:name w:val="Heading 2 Char"/>
+    <w:basedOn w:val="DefaultParagraphFont"/>
+    <w:link w:val="Heading2"/>
     <w:uiPriority w:val="9"/>
     <w:rsid w:val="00DE5D7B"/>
     <w:rPr>
@@ -30815,9 +29069,9 @@
       <w:lang w:val="tr-TR" w:eastAsia="tr-TR"/>
     </w:rPr>
   </w:style>
-  <w:style w:type="character" w:styleId="YerTutucuMetni">
+  <w:style w:type="character" w:styleId="PlaceholderText">
     <w:name w:val="Placeholder Text"/>
-    <w:basedOn w:val="VarsaylanParagrafYazTipi"/>
+    <w:basedOn w:val="DefaultParagraphFont"/>
     <w:uiPriority w:val="99"/>
     <w:semiHidden/>
     <w:rsid w:val="002E5D3D"/>
@@ -31094,7 +29348,7 @@
 </file>
 
 <file path=customXml/itemProps1.xml><?xml version="1.0" encoding="utf-8"?>
-<ds:datastoreItem xmlns:ds="http://schemas.openxmlformats.org/officeDocument/2006/customXml" ds:itemID="{6A8053DE-4F69-4A1C-B0CD-8F285E3F693F}">
+<ds:datastoreItem xmlns:ds="http://schemas.openxmlformats.org/officeDocument/2006/customXml" ds:itemID="{81359C7D-EF4F-4F03-ABC6-7287F993C818}">
   <ds:schemaRefs>
     <ds:schemaRef ds:uri="http://schemas.openxmlformats.org/officeDocument/2006/bibliography"/>
   </ds:schemaRefs>

</xml_diff>